<commit_message>
Completion of Section F
</commit_message>
<xml_diff>
--- a/Task 3-1.docx
+++ b/Task 3-1.docx
@@ -3358,23 +3358,7 @@
             <w:sz w:val="21"/>
             <w:szCs w:val="21"/>
           </w:rPr>
-          <w:t>B</w:t>
-        </w:r>
-        <w:r>
-          <w:rPr>
-            <w:rStyle w:val="Hyperlink"/>
-            <w:sz w:val="21"/>
-            <w:szCs w:val="21"/>
-          </w:rPr>
-          <w:t>.</w:t>
-        </w:r>
-        <w:r>
-          <w:rPr>
-            <w:rStyle w:val="Hyperlink"/>
-            <w:sz w:val="21"/>
-            <w:szCs w:val="21"/>
-          </w:rPr>
-          <w:t>2</w:t>
+          <w:t>B.2</w:t>
         </w:r>
       </w:hyperlink>
       <w:r>
@@ -3438,7 +3422,15 @@
           <w:sz w:val="21"/>
           <w:szCs w:val="21"/>
         </w:rPr>
-        <w:t>According to Car Dealer Magazine, the average profit margin for a used car sale is between 12 and 15% (</w:t>
+        <w:t xml:space="preserve">According to Car Dealer Magazine, the average profit margin for a used car sale is between 12 and 15% </w:t>
+      </w:r>
+      <w:bookmarkStart w:id="7" w:name="_Hlk154912421"/>
+      <w:r>
+        <w:rPr>
+          <w:sz w:val="21"/>
+          <w:szCs w:val="21"/>
+        </w:rPr>
+        <w:t>(</w:t>
       </w:r>
       <w:hyperlink r:id="rId6" w:history="1">
         <w:r>
@@ -3455,21 +3447,15 @@
           <w:sz w:val="21"/>
           <w:szCs w:val="21"/>
         </w:rPr>
-        <w:t xml:space="preserve">, 2021). To have a </w:t>
-      </w:r>
-      <w:r>
-        <w:rPr>
-          <w:sz w:val="21"/>
-          <w:szCs w:val="21"/>
-        </w:rPr>
-        <w:t xml:space="preserve">viable </w:t>
-      </w:r>
-      <w:r>
-        <w:rPr>
-          <w:sz w:val="21"/>
-          <w:szCs w:val="21"/>
-        </w:rPr>
-        <w:t>solution, the model needed a MAPE value less than that</w:t>
+        <w:t>, 2021)</w:t>
+      </w:r>
+      <w:bookmarkEnd w:id="7"/>
+      <w:r>
+        <w:rPr>
+          <w:sz w:val="21"/>
+          <w:szCs w:val="21"/>
+        </w:rPr>
+        <w:t>. To have a viable solution, the model needed a MAPE value less than that</w:t>
       </w:r>
       <w:r>
         <w:rPr>
@@ -3616,21 +3602,7 @@
           <w:sz w:val="21"/>
           <w:szCs w:val="21"/>
         </w:rPr>
-        <w:t xml:space="preserve">An open-source, versatile programming language with a vast set of libraries.  The following libraries </w:t>
-      </w:r>
-      <w:r>
-        <w:rPr>
-          <w:sz w:val="21"/>
-          <w:szCs w:val="21"/>
-        </w:rPr>
-        <w:t xml:space="preserve">were </w:t>
-      </w:r>
-      <w:r>
-        <w:rPr>
-          <w:sz w:val="21"/>
-          <w:szCs w:val="21"/>
-        </w:rPr>
-        <w:t>used in this project.</w:t>
+        <w:t>An open-source, versatile programming language with a vast set of libraries.  The following libraries were used in this project.</w:t>
       </w:r>
     </w:p>
     <w:p>
@@ -3674,6 +3646,7 @@
           <w:sz w:val="21"/>
           <w:szCs w:val="21"/>
         </w:rPr>
+        <w:lastRenderedPageBreak/>
         <w:t xml:space="preserve">NumPy: </w:t>
       </w:r>
       <w:r>
@@ -3795,7 +3768,7 @@
           <w:bCs/>
         </w:rPr>
       </w:pPr>
-      <w:bookmarkStart w:id="7" w:name="_Toc154666812"/>
+      <w:bookmarkStart w:id="8" w:name="_Toc154666812"/>
       <w:r>
         <w:rPr>
           <w:b/>
@@ -3803,7 +3776,7 @@
         </w:rPr>
         <w:t>Project Execution</w:t>
       </w:r>
-      <w:bookmarkEnd w:id="7"/>
+      <w:bookmarkEnd w:id="8"/>
     </w:p>
     <w:p>
       <w:pPr>
@@ -3814,7 +3787,7 @@
           <w:bCs/>
         </w:rPr>
       </w:pPr>
-      <w:bookmarkStart w:id="8" w:name="_Toc154666813"/>
+      <w:bookmarkStart w:id="9" w:name="_Toc154666813"/>
       <w:r>
         <w:rPr>
           <w:b/>
@@ -3822,7 +3795,7 @@
         </w:rPr>
         <w:t>Project Plan</w:t>
       </w:r>
-      <w:bookmarkEnd w:id="8"/>
+      <w:bookmarkEnd w:id="9"/>
     </w:p>
     <w:p>
       <w:pPr>
@@ -4456,9 +4429,9 @@
           <w:bCs/>
         </w:rPr>
       </w:pPr>
-      <w:bookmarkStart w:id="9" w:name="_Methodology_and_Timeline"/>
-      <w:bookmarkStart w:id="10" w:name="_Toc154666814"/>
-      <w:bookmarkEnd w:id="9"/>
+      <w:bookmarkStart w:id="10" w:name="_Methodology_and_Timeline"/>
+      <w:bookmarkStart w:id="11" w:name="_Toc154666814"/>
+      <w:bookmarkEnd w:id="10"/>
       <w:r>
         <w:rPr>
           <w:b/>
@@ -4480,7 +4453,7 @@
         </w:rPr>
         <w:t xml:space="preserve"> Application</w:t>
       </w:r>
-      <w:bookmarkEnd w:id="10"/>
+      <w:bookmarkEnd w:id="11"/>
     </w:p>
     <w:p>
       <w:pPr>
@@ -4635,6 +4608,7 @@
           <w:sz w:val="21"/>
           <w:szCs w:val="21"/>
         </w:rPr>
+        <w:lastRenderedPageBreak/>
         <w:t>Developed, trained, and tuned a random forest model.</w:t>
       </w:r>
     </w:p>
@@ -4726,7 +4700,7 @@
           <w:bCs/>
         </w:rPr>
       </w:pPr>
-      <w:bookmarkStart w:id="11" w:name="_Toc154666815"/>
+      <w:bookmarkStart w:id="12" w:name="_Toc154666815"/>
       <w:r>
         <w:rPr>
           <w:b/>
@@ -4741,7 +4715,7 @@
         </w:rPr>
         <w:t>Timeline</w:t>
       </w:r>
-      <w:bookmarkEnd w:id="11"/>
+      <w:bookmarkEnd w:id="12"/>
     </w:p>
     <w:p>
       <w:pPr>
@@ -5846,6 +5820,7 @@
           <w:b/>
           <w:bCs/>
         </w:rPr>
+        <w:lastRenderedPageBreak/>
         <w:t>Relevance</w:t>
       </w:r>
     </w:p>
@@ -5996,7 +5971,7 @@
           <w:szCs w:val="24"/>
         </w:rPr>
       </w:pPr>
-      <w:bookmarkStart w:id="12" w:name="_Toc154666821"/>
+      <w:bookmarkStart w:id="13" w:name="_Toc154666821"/>
       <w:r>
         <w:rPr>
           <w:b/>
@@ -6006,7 +5981,7 @@
         </w:rPr>
         <w:t>Practical Significance</w:t>
       </w:r>
-      <w:bookmarkEnd w:id="12"/>
+      <w:bookmarkEnd w:id="13"/>
     </w:p>
     <w:p>
       <w:pPr>
@@ -6091,7 +6066,6 @@
         <w:t xml:space="preserve">as it provides </w:t>
       </w:r>
       <w:r>
-        <w:lastRenderedPageBreak/>
         <w:t xml:space="preserve">a </w:t>
       </w:r>
       <w:r>
@@ -6120,7 +6094,7 @@
           <w:szCs w:val="24"/>
         </w:rPr>
       </w:pPr>
-      <w:bookmarkStart w:id="13" w:name="_Toc154666822"/>
+      <w:bookmarkStart w:id="14" w:name="_Toc154666822"/>
       <w:r>
         <w:rPr>
           <w:b/>
@@ -6139,7 +6113,7 @@
         </w:rPr>
         <w:t>ization Tools</w:t>
       </w:r>
-      <w:bookmarkEnd w:id="13"/>
+      <w:bookmarkEnd w:id="14"/>
     </w:p>
     <w:p>
       <w:pPr>
@@ -6236,8 +6210,8 @@
           <w:szCs w:val="24"/>
         </w:rPr>
       </w:pPr>
-      <w:bookmarkStart w:id="14" w:name="_Source"/>
-      <w:bookmarkEnd w:id="14"/>
+      <w:bookmarkStart w:id="15" w:name="_Source"/>
+      <w:bookmarkEnd w:id="15"/>
       <w:r>
         <w:rPr>
           <w:b/>
@@ -6308,8 +6282,8 @@
           <w:szCs w:val="24"/>
         </w:rPr>
       </w:pPr>
-      <w:bookmarkStart w:id="15" w:name="_Preparation_1"/>
-      <w:bookmarkEnd w:id="15"/>
+      <w:bookmarkStart w:id="16" w:name="_Preparation_1"/>
+      <w:bookmarkEnd w:id="16"/>
       <w:r>
         <w:rPr>
           <w:b/>
@@ -6317,6 +6291,7 @@
           <w:sz w:val="24"/>
           <w:szCs w:val="24"/>
         </w:rPr>
+        <w:lastRenderedPageBreak/>
         <w:t>Preparation</w:t>
       </w:r>
     </w:p>
@@ -6359,19 +6334,7 @@
           <w:rPr>
             <w:rStyle w:val="Hyperlink"/>
           </w:rPr>
-          <w:t>Appe</w:t>
-        </w:r>
-        <w:r>
-          <w:rPr>
-            <w:rStyle w:val="Hyperlink"/>
-          </w:rPr>
-          <w:t>n</w:t>
-        </w:r>
-        <w:r>
-          <w:rPr>
-            <w:rStyle w:val="Hyperlink"/>
-          </w:rPr>
-          <w:t>dix I.1</w:t>
+          <w:t>Appendix I.1</w:t>
         </w:r>
       </w:hyperlink>
       <w:r>
@@ -6803,7 +6766,7 @@
           <w:bCs/>
         </w:rPr>
       </w:pPr>
-      <w:bookmarkStart w:id="16" w:name="_Toc154666829"/>
+      <w:bookmarkStart w:id="17" w:name="_Toc154666829"/>
       <w:r>
         <w:rPr>
           <w:b/>
@@ -6821,8 +6784,8 @@
           <w:bCs/>
         </w:rPr>
       </w:pPr>
-      <w:bookmarkStart w:id="17" w:name="_Methods/Models"/>
-      <w:bookmarkEnd w:id="17"/>
+      <w:bookmarkStart w:id="18" w:name="_Methods/Models"/>
+      <w:bookmarkEnd w:id="18"/>
       <w:r>
         <w:rPr>
           <w:b/>
@@ -6843,13 +6806,7 @@
         <w:ind w:firstLine="576"/>
       </w:pPr>
       <w:r>
-        <w:t>This project employ</w:t>
-      </w:r>
-      <w:r>
-        <w:t xml:space="preserve">ed </w:t>
-      </w:r>
-      <w:r>
-        <w:t>predictive analytics to forecast a used vehicle’s sales price</w:t>
+        <w:t>This project employed predictive analytics to forecast a used vehicle’s sales price</w:t>
       </w:r>
       <w:r>
         <w:t xml:space="preserve"> using a </w:t>
@@ -6942,6 +6899,7 @@
         <w:ind w:firstLine="576"/>
       </w:pPr>
       <w:r>
+        <w:lastRenderedPageBreak/>
         <w:t xml:space="preserve">Below you will find </w:t>
       </w:r>
       <w:r>
@@ -7597,13 +7555,7 @@
         <w:t xml:space="preserve"> Complex: </w:t>
       </w:r>
       <w:r>
-        <w:t xml:space="preserve">Training </w:t>
-      </w:r>
-      <w:r>
-        <w:t>many</w:t>
-      </w:r>
-      <w:r>
-        <w:t xml:space="preserve"> trees in a </w:t>
+        <w:t xml:space="preserve">Training many trees in a </w:t>
       </w:r>
       <w:r>
         <w:t>r</w:t>
@@ -7635,6 +7587,7 @@
           <w:b/>
           <w:bCs/>
         </w:rPr>
+        <w:lastRenderedPageBreak/>
         <w:t>Method Application</w:t>
       </w:r>
     </w:p>
@@ -7965,11 +7918,1805 @@
         <w:t>Statistical Significance</w:t>
       </w:r>
     </w:p>
-    <w:p/>
+    <w:p>
+      <w:pPr>
+        <w:ind w:firstLine="576"/>
+      </w:pPr>
+      <w:r>
+        <w:t>To find the</w:t>
+      </w:r>
+      <w:r>
+        <w:t xml:space="preserve"> optimal model to test our </w:t>
+      </w:r>
+      <w:r>
+        <w:t xml:space="preserve">null hypothesis against, the random forest model was iterated </w:t>
+      </w:r>
+      <w:r>
+        <w:t>8 times</w:t>
+      </w:r>
+      <w:r>
+        <w:t>,</w:t>
+      </w:r>
+      <w:r>
+        <w:t xml:space="preserve"> and here are the results from each iteration:</w:t>
+      </w:r>
+    </w:p>
+    <w:tbl>
+      <w:tblPr>
+        <w:tblStyle w:val="GridTable7Colorful-Accent1"/>
+        <w:tblW w:w="0" w:type="auto"/>
+        <w:tblLook w:val="04A0" w:firstRow="1" w:lastRow="0" w:firstColumn="1" w:lastColumn="0" w:noHBand="0" w:noVBand="1"/>
+      </w:tblPr>
+      <w:tblGrid>
+        <w:gridCol w:w="1164"/>
+        <w:gridCol w:w="1122"/>
+        <w:gridCol w:w="1026"/>
+        <w:gridCol w:w="1026"/>
+        <w:gridCol w:w="925"/>
+        <w:gridCol w:w="925"/>
+        <w:gridCol w:w="925"/>
+        <w:gridCol w:w="1026"/>
+        <w:gridCol w:w="1055"/>
+      </w:tblGrid>
+      <w:tr>
+        <w:trPr>
+          <w:cnfStyle w:val="100000000000" w:firstRow="1" w:lastRow="0" w:firstColumn="0" w:lastColumn="0" w:oddVBand="0" w:evenVBand="0" w:oddHBand="0" w:evenHBand="0" w:firstRowFirstColumn="0" w:firstRowLastColumn="0" w:lastRowFirstColumn="0" w:lastRowLastColumn="0"/>
+        </w:trPr>
+        <w:tc>
+          <w:tcPr>
+            <w:cnfStyle w:val="001000000100" w:firstRow="0" w:lastRow="0" w:firstColumn="1" w:lastColumn="0" w:oddVBand="0" w:evenVBand="0" w:oddHBand="0" w:evenHBand="0" w:firstRowFirstColumn="1" w:firstRowLastColumn="0" w:lastRowFirstColumn="0" w:lastRowLastColumn="0"/>
+            <w:tcW w:w="1164" w:type="dxa"/>
+          </w:tcPr>
+          <w:p>
+            <w:pPr>
+              <w:jc w:val="center"/>
+              <w:rPr>
+                <w:b w:val="0"/>
+                <w:bCs w:val="0"/>
+                <w:i w:val="0"/>
+                <w:iCs w:val="0"/>
+              </w:rPr>
+            </w:pPr>
+            <w:hyperlink w:anchor="_Methods/Models" w:history="1">
+              <w:r>
+                <w:rPr>
+                  <w:rStyle w:val="Hyperlink"/>
+                  <w:b w:val="0"/>
+                  <w:bCs w:val="0"/>
+                  <w:i w:val="0"/>
+                  <w:iCs w:val="0"/>
+                </w:rPr>
+                <w:t>Metrics</w:t>
+              </w:r>
+            </w:hyperlink>
+          </w:p>
+        </w:tc>
+        <w:tc>
+          <w:tcPr>
+            <w:tcW w:w="1122" w:type="dxa"/>
+          </w:tcPr>
+          <w:p>
+            <w:pPr>
+              <w:jc w:val="center"/>
+              <w:cnfStyle w:val="100000000000" w:firstRow="1" w:lastRow="0" w:firstColumn="0" w:lastColumn="0" w:oddVBand="0" w:evenVBand="0" w:oddHBand="0" w:evenHBand="0" w:firstRowFirstColumn="0" w:firstRowLastColumn="0" w:lastRowFirstColumn="0" w:lastRowLastColumn="0"/>
+            </w:pPr>
+            <w:r>
+              <w:t>FD-B</w:t>
+            </w:r>
+          </w:p>
+        </w:tc>
+        <w:tc>
+          <w:tcPr>
+            <w:tcW w:w="913" w:type="dxa"/>
+          </w:tcPr>
+          <w:p>
+            <w:pPr>
+              <w:jc w:val="center"/>
+              <w:cnfStyle w:val="100000000000" w:firstRow="1" w:lastRow="0" w:firstColumn="0" w:lastColumn="0" w:oddVBand="0" w:evenVBand="0" w:oddHBand="0" w:evenHBand="0" w:firstRowFirstColumn="0" w:firstRowLastColumn="0" w:lastRowFirstColumn="0" w:lastRowLastColumn="0"/>
+            </w:pPr>
+            <w:r>
+              <w:t>FD-R</w:t>
+            </w:r>
+          </w:p>
+        </w:tc>
+        <w:tc>
+          <w:tcPr>
+            <w:tcW w:w="913" w:type="dxa"/>
+          </w:tcPr>
+          <w:p>
+            <w:pPr>
+              <w:jc w:val="center"/>
+              <w:cnfStyle w:val="100000000000" w:firstRow="1" w:lastRow="0" w:firstColumn="0" w:lastColumn="0" w:oddVBand="0" w:evenVBand="0" w:oddHBand="0" w:evenHBand="0" w:firstRowFirstColumn="0" w:firstRowLastColumn="0" w:lastRowFirstColumn="0" w:lastRowLastColumn="0"/>
+            </w:pPr>
+            <w:r>
+              <w:t>FD-G</w:t>
+            </w:r>
+          </w:p>
+        </w:tc>
+        <w:tc>
+          <w:tcPr>
+            <w:tcW w:w="918" w:type="dxa"/>
+          </w:tcPr>
+          <w:p>
+            <w:pPr>
+              <w:jc w:val="center"/>
+              <w:cnfStyle w:val="100000000000" w:firstRow="1" w:lastRow="0" w:firstColumn="0" w:lastColumn="0" w:oddVBand="0" w:evenVBand="0" w:oddHBand="0" w:evenHBand="0" w:firstRowFirstColumn="0" w:firstRowLastColumn="0" w:lastRowFirstColumn="0" w:lastRowLastColumn="0"/>
+            </w:pPr>
+            <w:r>
+              <w:t>IQR-B</w:t>
+            </w:r>
+          </w:p>
+        </w:tc>
+        <w:tc>
+          <w:tcPr>
+            <w:tcW w:w="918" w:type="dxa"/>
+          </w:tcPr>
+          <w:p>
+            <w:pPr>
+              <w:jc w:val="center"/>
+              <w:cnfStyle w:val="100000000000" w:firstRow="1" w:lastRow="0" w:firstColumn="0" w:lastColumn="0" w:oddVBand="0" w:evenVBand="0" w:oddHBand="0" w:evenHBand="0" w:firstRowFirstColumn="0" w:firstRowLastColumn="0" w:lastRowFirstColumn="0" w:lastRowLastColumn="0"/>
+            </w:pPr>
+            <w:r>
+              <w:t>IQR-R</w:t>
+            </w:r>
+          </w:p>
+        </w:tc>
+        <w:tc>
+          <w:tcPr>
+            <w:tcW w:w="918" w:type="dxa"/>
+          </w:tcPr>
+          <w:p>
+            <w:pPr>
+              <w:jc w:val="center"/>
+              <w:cnfStyle w:val="100000000000" w:firstRow="1" w:lastRow="0" w:firstColumn="0" w:lastColumn="0" w:oddVBand="0" w:evenVBand="0" w:oddHBand="0" w:evenHBand="0" w:firstRowFirstColumn="0" w:firstRowLastColumn="0" w:lastRowFirstColumn="0" w:lastRowLastColumn="0"/>
+            </w:pPr>
+            <w:r>
+              <w:t>IQR-G</w:t>
+            </w:r>
+          </w:p>
+        </w:tc>
+        <w:tc>
+          <w:tcPr>
+            <w:tcW w:w="989" w:type="dxa"/>
+          </w:tcPr>
+          <w:p>
+            <w:pPr>
+              <w:jc w:val="center"/>
+              <w:cnfStyle w:val="100000000000" w:firstRow="1" w:lastRow="0" w:firstColumn="0" w:lastColumn="0" w:oddVBand="0" w:evenVBand="0" w:oddHBand="0" w:evenHBand="0" w:firstRowFirstColumn="0" w:firstRowLastColumn="0" w:lastRowFirstColumn="0" w:lastRowLastColumn="0"/>
+            </w:pPr>
+            <w:r>
+              <w:t>FD-G-10</w:t>
+            </w:r>
+          </w:p>
+        </w:tc>
+        <w:tc>
+          <w:tcPr>
+            <w:tcW w:w="1055" w:type="dxa"/>
+          </w:tcPr>
+          <w:p>
+            <w:pPr>
+              <w:jc w:val="center"/>
+              <w:cnfStyle w:val="100000000000" w:firstRow="1" w:lastRow="0" w:firstColumn="0" w:lastColumn="0" w:oddVBand="0" w:evenVBand="0" w:oddHBand="0" w:evenHBand="0" w:firstRowFirstColumn="0" w:firstRowLastColumn="0" w:lastRowFirstColumn="0" w:lastRowLastColumn="0"/>
+            </w:pPr>
+            <w:r>
+              <w:t>IQR-G-10</w:t>
+            </w:r>
+          </w:p>
+        </w:tc>
+      </w:tr>
+      <w:tr>
+        <w:trPr>
+          <w:cnfStyle w:val="000000100000" w:firstRow="0" w:lastRow="0" w:firstColumn="0" w:lastColumn="0" w:oddVBand="0" w:evenVBand="0" w:oddHBand="1" w:evenHBand="0" w:firstRowFirstColumn="0" w:firstRowLastColumn="0" w:lastRowFirstColumn="0" w:lastRowLastColumn="0"/>
+        </w:trPr>
+        <w:tc>
+          <w:tcPr>
+            <w:cnfStyle w:val="001000000000" w:firstRow="0" w:lastRow="0" w:firstColumn="1" w:lastColumn="0" w:oddVBand="0" w:evenVBand="0" w:oddHBand="0" w:evenHBand="0" w:firstRowFirstColumn="0" w:firstRowLastColumn="0" w:lastRowFirstColumn="0" w:lastRowLastColumn="0"/>
+            <w:tcW w:w="1164" w:type="dxa"/>
+          </w:tcPr>
+          <w:p>
+            <w:pPr>
+              <w:jc w:val="center"/>
+              <w:rPr>
+                <w:i w:val="0"/>
+                <w:iCs w:val="0"/>
+              </w:rPr>
+            </w:pPr>
+            <w:r>
+              <w:rPr>
+                <w:i w:val="0"/>
+                <w:iCs w:val="0"/>
+              </w:rPr>
+              <w:t>MAE</w:t>
+            </w:r>
+            <w:r>
+              <w:rPr>
+                <w:i w:val="0"/>
+                <w:iCs w:val="0"/>
+              </w:rPr>
+              <w:t xml:space="preserve"> ($)</w:t>
+            </w:r>
+          </w:p>
+        </w:tc>
+        <w:tc>
+          <w:tcPr>
+            <w:tcW w:w="1122" w:type="dxa"/>
+          </w:tcPr>
+          <w:p>
+            <w:pPr>
+              <w:jc w:val="center"/>
+              <w:cnfStyle w:val="000000100000" w:firstRow="0" w:lastRow="0" w:firstColumn="0" w:lastColumn="0" w:oddVBand="0" w:evenVBand="0" w:oddHBand="1" w:evenHBand="0" w:firstRowFirstColumn="0" w:firstRowLastColumn="0" w:lastRowFirstColumn="0" w:lastRowLastColumn="0"/>
+              <w:rPr>
+                <w:sz w:val="20"/>
+                <w:szCs w:val="20"/>
+              </w:rPr>
+            </w:pPr>
+            <w:r>
+              <w:rPr>
+                <w:sz w:val="20"/>
+                <w:szCs w:val="20"/>
+              </w:rPr>
+              <w:t>17,272.82</w:t>
+            </w:r>
+          </w:p>
+        </w:tc>
+        <w:tc>
+          <w:tcPr>
+            <w:tcW w:w="913" w:type="dxa"/>
+          </w:tcPr>
+          <w:p>
+            <w:pPr>
+              <w:jc w:val="center"/>
+              <w:cnfStyle w:val="000000100000" w:firstRow="0" w:lastRow="0" w:firstColumn="0" w:lastColumn="0" w:oddVBand="0" w:evenVBand="0" w:oddHBand="1" w:evenHBand="0" w:firstRowFirstColumn="0" w:firstRowLastColumn="0" w:lastRowFirstColumn="0" w:lastRowLastColumn="0"/>
+              <w:rPr>
+                <w:sz w:val="20"/>
+                <w:szCs w:val="20"/>
+              </w:rPr>
+            </w:pPr>
+            <w:r>
+              <w:rPr>
+                <w:sz w:val="20"/>
+                <w:szCs w:val="20"/>
+              </w:rPr>
+              <w:t>14,764.14</w:t>
+            </w:r>
+          </w:p>
+        </w:tc>
+        <w:tc>
+          <w:tcPr>
+            <w:tcW w:w="913" w:type="dxa"/>
+          </w:tcPr>
+          <w:p>
+            <w:pPr>
+              <w:jc w:val="center"/>
+              <w:cnfStyle w:val="000000100000" w:firstRow="0" w:lastRow="0" w:firstColumn="0" w:lastColumn="0" w:oddVBand="0" w:evenVBand="0" w:oddHBand="1" w:evenHBand="0" w:firstRowFirstColumn="0" w:firstRowLastColumn="0" w:lastRowFirstColumn="0" w:lastRowLastColumn="0"/>
+              <w:rPr>
+                <w:sz w:val="20"/>
+                <w:szCs w:val="20"/>
+              </w:rPr>
+            </w:pPr>
+            <w:r>
+              <w:rPr>
+                <w:sz w:val="20"/>
+                <w:szCs w:val="20"/>
+              </w:rPr>
+              <w:t>14,764.70</w:t>
+            </w:r>
+          </w:p>
+        </w:tc>
+        <w:tc>
+          <w:tcPr>
+            <w:tcW w:w="918" w:type="dxa"/>
+          </w:tcPr>
+          <w:p>
+            <w:pPr>
+              <w:jc w:val="center"/>
+              <w:cnfStyle w:val="000000100000" w:firstRow="0" w:lastRow="0" w:firstColumn="0" w:lastColumn="0" w:oddVBand="0" w:evenVBand="0" w:oddHBand="1" w:evenHBand="0" w:firstRowFirstColumn="0" w:firstRowLastColumn="0" w:lastRowFirstColumn="0" w:lastRowLastColumn="0"/>
+              <w:rPr>
+                <w:sz w:val="20"/>
+                <w:szCs w:val="20"/>
+              </w:rPr>
+            </w:pPr>
+            <w:r>
+              <w:rPr>
+                <w:sz w:val="20"/>
+                <w:szCs w:val="20"/>
+              </w:rPr>
+              <w:t>6,633.11</w:t>
+            </w:r>
+          </w:p>
+        </w:tc>
+        <w:tc>
+          <w:tcPr>
+            <w:tcW w:w="918" w:type="dxa"/>
+          </w:tcPr>
+          <w:p>
+            <w:pPr>
+              <w:jc w:val="center"/>
+              <w:cnfStyle w:val="000000100000" w:firstRow="0" w:lastRow="0" w:firstColumn="0" w:lastColumn="0" w:oddVBand="0" w:evenVBand="0" w:oddHBand="1" w:evenHBand="0" w:firstRowFirstColumn="0" w:firstRowLastColumn="0" w:lastRowFirstColumn="0" w:lastRowLastColumn="0"/>
+              <w:rPr>
+                <w:sz w:val="20"/>
+                <w:szCs w:val="20"/>
+              </w:rPr>
+            </w:pPr>
+            <w:r>
+              <w:rPr>
+                <w:sz w:val="20"/>
+                <w:szCs w:val="20"/>
+              </w:rPr>
+              <w:t>6</w:t>
+            </w:r>
+            <w:r>
+              <w:rPr>
+                <w:sz w:val="20"/>
+                <w:szCs w:val="20"/>
+              </w:rPr>
+              <w:t>,</w:t>
+            </w:r>
+            <w:r>
+              <w:rPr>
+                <w:sz w:val="20"/>
+                <w:szCs w:val="20"/>
+              </w:rPr>
+              <w:t>358.13</w:t>
+            </w:r>
+          </w:p>
+        </w:tc>
+        <w:tc>
+          <w:tcPr>
+            <w:tcW w:w="918" w:type="dxa"/>
+          </w:tcPr>
+          <w:p>
+            <w:pPr>
+              <w:jc w:val="center"/>
+              <w:cnfStyle w:val="000000100000" w:firstRow="0" w:lastRow="0" w:firstColumn="0" w:lastColumn="0" w:oddVBand="0" w:evenVBand="0" w:oddHBand="1" w:evenHBand="0" w:firstRowFirstColumn="0" w:firstRowLastColumn="0" w:lastRowFirstColumn="0" w:lastRowLastColumn="0"/>
+              <w:rPr>
+                <w:sz w:val="20"/>
+                <w:szCs w:val="20"/>
+              </w:rPr>
+            </w:pPr>
+            <w:r>
+              <w:rPr>
+                <w:color w:val="C00000"/>
+                <w:sz w:val="20"/>
+                <w:szCs w:val="20"/>
+              </w:rPr>
+              <w:t>6,334.14</w:t>
+            </w:r>
+          </w:p>
+        </w:tc>
+        <w:tc>
+          <w:tcPr>
+            <w:tcW w:w="989" w:type="dxa"/>
+          </w:tcPr>
+          <w:p>
+            <w:pPr>
+              <w:jc w:val="center"/>
+              <w:cnfStyle w:val="000000100000" w:firstRow="0" w:lastRow="0" w:firstColumn="0" w:lastColumn="0" w:oddVBand="0" w:evenVBand="0" w:oddHBand="1" w:evenHBand="0" w:firstRowFirstColumn="0" w:firstRowLastColumn="0" w:lastRowFirstColumn="0" w:lastRowLastColumn="0"/>
+              <w:rPr>
+                <w:sz w:val="20"/>
+                <w:szCs w:val="20"/>
+              </w:rPr>
+            </w:pPr>
+            <w:r>
+              <w:rPr>
+                <w:sz w:val="20"/>
+                <w:szCs w:val="20"/>
+              </w:rPr>
+              <w:t>14,645.48</w:t>
+            </w:r>
+          </w:p>
+        </w:tc>
+        <w:tc>
+          <w:tcPr>
+            <w:tcW w:w="1055" w:type="dxa"/>
+          </w:tcPr>
+          <w:p>
+            <w:pPr>
+              <w:jc w:val="center"/>
+              <w:cnfStyle w:val="000000100000" w:firstRow="0" w:lastRow="0" w:firstColumn="0" w:lastColumn="0" w:oddVBand="0" w:evenVBand="0" w:oddHBand="1" w:evenHBand="0" w:firstRowFirstColumn="0" w:firstRowLastColumn="0" w:lastRowFirstColumn="0" w:lastRowLastColumn="0"/>
+              <w:rPr>
+                <w:sz w:val="20"/>
+                <w:szCs w:val="20"/>
+              </w:rPr>
+            </w:pPr>
+            <w:r>
+              <w:rPr>
+                <w:sz w:val="20"/>
+                <w:szCs w:val="20"/>
+              </w:rPr>
+              <w:t>6,474.08</w:t>
+            </w:r>
+          </w:p>
+        </w:tc>
+      </w:tr>
+      <w:tr>
+        <w:tc>
+          <w:tcPr>
+            <w:cnfStyle w:val="001000000000" w:firstRow="0" w:lastRow="0" w:firstColumn="1" w:lastColumn="0" w:oddVBand="0" w:evenVBand="0" w:oddHBand="0" w:evenHBand="0" w:firstRowFirstColumn="0" w:firstRowLastColumn="0" w:lastRowFirstColumn="0" w:lastRowLastColumn="0"/>
+            <w:tcW w:w="1164" w:type="dxa"/>
+          </w:tcPr>
+          <w:p>
+            <w:pPr>
+              <w:jc w:val="center"/>
+            </w:pPr>
+            <w:r>
+              <w:t>MAPE</w:t>
+            </w:r>
+            <w:r>
+              <w:t xml:space="preserve"> (%)</w:t>
+            </w:r>
+          </w:p>
+        </w:tc>
+        <w:tc>
+          <w:tcPr>
+            <w:tcW w:w="1122" w:type="dxa"/>
+          </w:tcPr>
+          <w:p>
+            <w:pPr>
+              <w:jc w:val="center"/>
+              <w:cnfStyle w:val="000000000000" w:firstRow="0" w:lastRow="0" w:firstColumn="0" w:lastColumn="0" w:oddVBand="0" w:evenVBand="0" w:oddHBand="0" w:evenHBand="0" w:firstRowFirstColumn="0" w:firstRowLastColumn="0" w:lastRowFirstColumn="0" w:lastRowLastColumn="0"/>
+              <w:rPr>
+                <w:sz w:val="20"/>
+                <w:szCs w:val="20"/>
+              </w:rPr>
+            </w:pPr>
+            <w:r>
+              <w:rPr>
+                <w:sz w:val="20"/>
+                <w:szCs w:val="20"/>
+              </w:rPr>
+              <w:t>37.24</w:t>
+            </w:r>
+          </w:p>
+        </w:tc>
+        <w:tc>
+          <w:tcPr>
+            <w:tcW w:w="913" w:type="dxa"/>
+          </w:tcPr>
+          <w:p>
+            <w:pPr>
+              <w:jc w:val="center"/>
+              <w:cnfStyle w:val="000000000000" w:firstRow="0" w:lastRow="0" w:firstColumn="0" w:lastColumn="0" w:oddVBand="0" w:evenVBand="0" w:oddHBand="0" w:evenHBand="0" w:firstRowFirstColumn="0" w:firstRowLastColumn="0" w:lastRowFirstColumn="0" w:lastRowLastColumn="0"/>
+              <w:rPr>
+                <w:sz w:val="20"/>
+                <w:szCs w:val="20"/>
+              </w:rPr>
+            </w:pPr>
+            <w:r>
+              <w:rPr>
+                <w:sz w:val="20"/>
+                <w:szCs w:val="20"/>
+              </w:rPr>
+              <w:t>31.83</w:t>
+            </w:r>
+          </w:p>
+        </w:tc>
+        <w:tc>
+          <w:tcPr>
+            <w:tcW w:w="913" w:type="dxa"/>
+          </w:tcPr>
+          <w:p>
+            <w:pPr>
+              <w:jc w:val="center"/>
+              <w:cnfStyle w:val="000000000000" w:firstRow="0" w:lastRow="0" w:firstColumn="0" w:lastColumn="0" w:oddVBand="0" w:evenVBand="0" w:oddHBand="0" w:evenHBand="0" w:firstRowFirstColumn="0" w:firstRowLastColumn="0" w:lastRowFirstColumn="0" w:lastRowLastColumn="0"/>
+              <w:rPr>
+                <w:sz w:val="20"/>
+                <w:szCs w:val="20"/>
+              </w:rPr>
+            </w:pPr>
+            <w:r>
+              <w:rPr>
+                <w:sz w:val="20"/>
+                <w:szCs w:val="20"/>
+              </w:rPr>
+              <w:t>31.83</w:t>
+            </w:r>
+          </w:p>
+        </w:tc>
+        <w:tc>
+          <w:tcPr>
+            <w:tcW w:w="918" w:type="dxa"/>
+          </w:tcPr>
+          <w:p>
+            <w:pPr>
+              <w:jc w:val="center"/>
+              <w:cnfStyle w:val="000000000000" w:firstRow="0" w:lastRow="0" w:firstColumn="0" w:lastColumn="0" w:oddVBand="0" w:evenVBand="0" w:oddHBand="0" w:evenHBand="0" w:firstRowFirstColumn="0" w:firstRowLastColumn="0" w:lastRowFirstColumn="0" w:lastRowLastColumn="0"/>
+              <w:rPr>
+                <w:sz w:val="20"/>
+                <w:szCs w:val="20"/>
+              </w:rPr>
+            </w:pPr>
+            <w:r>
+              <w:rPr>
+                <w:sz w:val="20"/>
+                <w:szCs w:val="20"/>
+              </w:rPr>
+              <w:t>24.46</w:t>
+            </w:r>
+          </w:p>
+        </w:tc>
+        <w:tc>
+          <w:tcPr>
+            <w:tcW w:w="918" w:type="dxa"/>
+          </w:tcPr>
+          <w:p>
+            <w:pPr>
+              <w:jc w:val="center"/>
+              <w:cnfStyle w:val="000000000000" w:firstRow="0" w:lastRow="0" w:firstColumn="0" w:lastColumn="0" w:oddVBand="0" w:evenVBand="0" w:oddHBand="0" w:evenHBand="0" w:firstRowFirstColumn="0" w:firstRowLastColumn="0" w:lastRowFirstColumn="0" w:lastRowLastColumn="0"/>
+              <w:rPr>
+                <w:sz w:val="20"/>
+                <w:szCs w:val="20"/>
+              </w:rPr>
+            </w:pPr>
+            <w:r>
+              <w:rPr>
+                <w:sz w:val="20"/>
+                <w:szCs w:val="20"/>
+              </w:rPr>
+              <w:t>23.44</w:t>
+            </w:r>
+          </w:p>
+        </w:tc>
+        <w:tc>
+          <w:tcPr>
+            <w:tcW w:w="918" w:type="dxa"/>
+          </w:tcPr>
+          <w:p>
+            <w:pPr>
+              <w:jc w:val="center"/>
+              <w:cnfStyle w:val="000000000000" w:firstRow="0" w:lastRow="0" w:firstColumn="0" w:lastColumn="0" w:oddVBand="0" w:evenVBand="0" w:oddHBand="0" w:evenHBand="0" w:firstRowFirstColumn="0" w:firstRowLastColumn="0" w:lastRowFirstColumn="0" w:lastRowLastColumn="0"/>
+              <w:rPr>
+                <w:sz w:val="20"/>
+                <w:szCs w:val="20"/>
+              </w:rPr>
+            </w:pPr>
+            <w:r>
+              <w:rPr>
+                <w:color w:val="C00000"/>
+                <w:sz w:val="20"/>
+                <w:szCs w:val="20"/>
+              </w:rPr>
+              <w:t>23.36</w:t>
+            </w:r>
+          </w:p>
+        </w:tc>
+        <w:tc>
+          <w:tcPr>
+            <w:tcW w:w="989" w:type="dxa"/>
+          </w:tcPr>
+          <w:p>
+            <w:pPr>
+              <w:jc w:val="center"/>
+              <w:cnfStyle w:val="000000000000" w:firstRow="0" w:lastRow="0" w:firstColumn="0" w:lastColumn="0" w:oddVBand="0" w:evenVBand="0" w:oddHBand="0" w:evenHBand="0" w:firstRowFirstColumn="0" w:firstRowLastColumn="0" w:lastRowFirstColumn="0" w:lastRowLastColumn="0"/>
+              <w:rPr>
+                <w:sz w:val="20"/>
+                <w:szCs w:val="20"/>
+              </w:rPr>
+            </w:pPr>
+            <w:r>
+              <w:rPr>
+                <w:sz w:val="20"/>
+                <w:szCs w:val="20"/>
+              </w:rPr>
+              <w:t>31.58</w:t>
+            </w:r>
+          </w:p>
+        </w:tc>
+        <w:tc>
+          <w:tcPr>
+            <w:tcW w:w="1055" w:type="dxa"/>
+          </w:tcPr>
+          <w:p>
+            <w:pPr>
+              <w:jc w:val="center"/>
+              <w:cnfStyle w:val="000000000000" w:firstRow="0" w:lastRow="0" w:firstColumn="0" w:lastColumn="0" w:oddVBand="0" w:evenVBand="0" w:oddHBand="0" w:evenHBand="0" w:firstRowFirstColumn="0" w:firstRowLastColumn="0" w:lastRowFirstColumn="0" w:lastRowLastColumn="0"/>
+              <w:rPr>
+                <w:sz w:val="20"/>
+                <w:szCs w:val="20"/>
+              </w:rPr>
+            </w:pPr>
+            <w:r>
+              <w:rPr>
+                <w:sz w:val="20"/>
+                <w:szCs w:val="20"/>
+              </w:rPr>
+              <w:t>23.87</w:t>
+            </w:r>
+          </w:p>
+        </w:tc>
+      </w:tr>
+      <w:tr>
+        <w:trPr>
+          <w:cnfStyle w:val="000000100000" w:firstRow="0" w:lastRow="0" w:firstColumn="0" w:lastColumn="0" w:oddVBand="0" w:evenVBand="0" w:oddHBand="1" w:evenHBand="0" w:firstRowFirstColumn="0" w:firstRowLastColumn="0" w:lastRowFirstColumn="0" w:lastRowLastColumn="0"/>
+        </w:trPr>
+        <w:tc>
+          <w:tcPr>
+            <w:cnfStyle w:val="001000000000" w:firstRow="0" w:lastRow="0" w:firstColumn="1" w:lastColumn="0" w:oddVBand="0" w:evenVBand="0" w:oddHBand="0" w:evenHBand="0" w:firstRowFirstColumn="0" w:firstRowLastColumn="0" w:lastRowFirstColumn="0" w:lastRowLastColumn="0"/>
+            <w:tcW w:w="1164" w:type="dxa"/>
+          </w:tcPr>
+          <w:p>
+            <w:pPr>
+              <w:jc w:val="center"/>
+            </w:pPr>
+            <w:r>
+              <w:t>MASE</w:t>
+            </w:r>
+          </w:p>
+        </w:tc>
+        <w:tc>
+          <w:tcPr>
+            <w:tcW w:w="1122" w:type="dxa"/>
+          </w:tcPr>
+          <w:p>
+            <w:pPr>
+              <w:jc w:val="center"/>
+              <w:cnfStyle w:val="000000100000" w:firstRow="0" w:lastRow="0" w:firstColumn="0" w:lastColumn="0" w:oddVBand="0" w:evenVBand="0" w:oddHBand="1" w:evenHBand="0" w:firstRowFirstColumn="0" w:firstRowLastColumn="0" w:lastRowFirstColumn="0" w:lastRowLastColumn="0"/>
+              <w:rPr>
+                <w:sz w:val="20"/>
+                <w:szCs w:val="20"/>
+              </w:rPr>
+            </w:pPr>
+            <w:r>
+              <w:rPr>
+                <w:sz w:val="20"/>
+                <w:szCs w:val="20"/>
+              </w:rPr>
+              <w:t>.34</w:t>
+            </w:r>
+          </w:p>
+        </w:tc>
+        <w:tc>
+          <w:tcPr>
+            <w:tcW w:w="913" w:type="dxa"/>
+          </w:tcPr>
+          <w:p>
+            <w:pPr>
+              <w:jc w:val="center"/>
+              <w:cnfStyle w:val="000000100000" w:firstRow="0" w:lastRow="0" w:firstColumn="0" w:lastColumn="0" w:oddVBand="0" w:evenVBand="0" w:oddHBand="1" w:evenHBand="0" w:firstRowFirstColumn="0" w:firstRowLastColumn="0" w:lastRowFirstColumn="0" w:lastRowLastColumn="0"/>
+              <w:rPr>
+                <w:color w:val="C00000"/>
+                <w:sz w:val="20"/>
+                <w:szCs w:val="20"/>
+              </w:rPr>
+            </w:pPr>
+            <w:r>
+              <w:rPr>
+                <w:color w:val="C00000"/>
+                <w:sz w:val="20"/>
+                <w:szCs w:val="20"/>
+              </w:rPr>
+              <w:t>.29</w:t>
+            </w:r>
+          </w:p>
+        </w:tc>
+        <w:tc>
+          <w:tcPr>
+            <w:tcW w:w="913" w:type="dxa"/>
+          </w:tcPr>
+          <w:p>
+            <w:pPr>
+              <w:jc w:val="center"/>
+              <w:cnfStyle w:val="000000100000" w:firstRow="0" w:lastRow="0" w:firstColumn="0" w:lastColumn="0" w:oddVBand="0" w:evenVBand="0" w:oddHBand="1" w:evenHBand="0" w:firstRowFirstColumn="0" w:firstRowLastColumn="0" w:lastRowFirstColumn="0" w:lastRowLastColumn="0"/>
+              <w:rPr>
+                <w:color w:val="C00000"/>
+                <w:sz w:val="20"/>
+                <w:szCs w:val="20"/>
+              </w:rPr>
+            </w:pPr>
+            <w:r>
+              <w:rPr>
+                <w:color w:val="C00000"/>
+                <w:sz w:val="20"/>
+                <w:szCs w:val="20"/>
+              </w:rPr>
+              <w:t>.29</w:t>
+            </w:r>
+          </w:p>
+        </w:tc>
+        <w:tc>
+          <w:tcPr>
+            <w:tcW w:w="918" w:type="dxa"/>
+          </w:tcPr>
+          <w:p>
+            <w:pPr>
+              <w:jc w:val="center"/>
+              <w:cnfStyle w:val="000000100000" w:firstRow="0" w:lastRow="0" w:firstColumn="0" w:lastColumn="0" w:oddVBand="0" w:evenVBand="0" w:oddHBand="1" w:evenHBand="0" w:firstRowFirstColumn="0" w:firstRowLastColumn="0" w:lastRowFirstColumn="0" w:lastRowLastColumn="0"/>
+              <w:rPr>
+                <w:sz w:val="20"/>
+                <w:szCs w:val="20"/>
+              </w:rPr>
+            </w:pPr>
+            <w:r>
+              <w:rPr>
+                <w:sz w:val="20"/>
+                <w:szCs w:val="20"/>
+              </w:rPr>
+              <w:t>.56</w:t>
+            </w:r>
+          </w:p>
+        </w:tc>
+        <w:tc>
+          <w:tcPr>
+            <w:tcW w:w="918" w:type="dxa"/>
+          </w:tcPr>
+          <w:p>
+            <w:pPr>
+              <w:jc w:val="center"/>
+              <w:cnfStyle w:val="000000100000" w:firstRow="0" w:lastRow="0" w:firstColumn="0" w:lastColumn="0" w:oddVBand="0" w:evenVBand="0" w:oddHBand="1" w:evenHBand="0" w:firstRowFirstColumn="0" w:firstRowLastColumn="0" w:lastRowFirstColumn="0" w:lastRowLastColumn="0"/>
+              <w:rPr>
+                <w:sz w:val="20"/>
+                <w:szCs w:val="20"/>
+              </w:rPr>
+            </w:pPr>
+            <w:r>
+              <w:rPr>
+                <w:sz w:val="20"/>
+                <w:szCs w:val="20"/>
+              </w:rPr>
+              <w:t>.53</w:t>
+            </w:r>
+          </w:p>
+        </w:tc>
+        <w:tc>
+          <w:tcPr>
+            <w:tcW w:w="918" w:type="dxa"/>
+          </w:tcPr>
+          <w:p>
+            <w:pPr>
+              <w:jc w:val="center"/>
+              <w:cnfStyle w:val="000000100000" w:firstRow="0" w:lastRow="0" w:firstColumn="0" w:lastColumn="0" w:oddVBand="0" w:evenVBand="0" w:oddHBand="1" w:evenHBand="0" w:firstRowFirstColumn="0" w:firstRowLastColumn="0" w:lastRowFirstColumn="0" w:lastRowLastColumn="0"/>
+              <w:rPr>
+                <w:sz w:val="20"/>
+                <w:szCs w:val="20"/>
+              </w:rPr>
+            </w:pPr>
+            <w:r>
+              <w:rPr>
+                <w:sz w:val="20"/>
+                <w:szCs w:val="20"/>
+              </w:rPr>
+              <w:t>.53</w:t>
+            </w:r>
+          </w:p>
+        </w:tc>
+        <w:tc>
+          <w:tcPr>
+            <w:tcW w:w="989" w:type="dxa"/>
+          </w:tcPr>
+          <w:p>
+            <w:pPr>
+              <w:jc w:val="center"/>
+              <w:cnfStyle w:val="000000100000" w:firstRow="0" w:lastRow="0" w:firstColumn="0" w:lastColumn="0" w:oddVBand="0" w:evenVBand="0" w:oddHBand="1" w:evenHBand="0" w:firstRowFirstColumn="0" w:firstRowLastColumn="0" w:lastRowFirstColumn="0" w:lastRowLastColumn="0"/>
+              <w:rPr>
+                <w:sz w:val="20"/>
+                <w:szCs w:val="20"/>
+              </w:rPr>
+            </w:pPr>
+            <w:r>
+              <w:rPr>
+                <w:color w:val="C00000"/>
+                <w:sz w:val="20"/>
+                <w:szCs w:val="20"/>
+              </w:rPr>
+              <w:t>.29</w:t>
+            </w:r>
+          </w:p>
+        </w:tc>
+        <w:tc>
+          <w:tcPr>
+            <w:tcW w:w="1055" w:type="dxa"/>
+          </w:tcPr>
+          <w:p>
+            <w:pPr>
+              <w:jc w:val="center"/>
+              <w:cnfStyle w:val="000000100000" w:firstRow="0" w:lastRow="0" w:firstColumn="0" w:lastColumn="0" w:oddVBand="0" w:evenVBand="0" w:oddHBand="1" w:evenHBand="0" w:firstRowFirstColumn="0" w:firstRowLastColumn="0" w:lastRowFirstColumn="0" w:lastRowLastColumn="0"/>
+              <w:rPr>
+                <w:sz w:val="20"/>
+                <w:szCs w:val="20"/>
+              </w:rPr>
+            </w:pPr>
+            <w:r>
+              <w:rPr>
+                <w:sz w:val="20"/>
+                <w:szCs w:val="20"/>
+              </w:rPr>
+              <w:t>.54</w:t>
+            </w:r>
+          </w:p>
+        </w:tc>
+      </w:tr>
+      <w:tr>
+        <w:tc>
+          <w:tcPr>
+            <w:cnfStyle w:val="001000000000" w:firstRow="0" w:lastRow="0" w:firstColumn="1" w:lastColumn="0" w:oddVBand="0" w:evenVBand="0" w:oddHBand="0" w:evenHBand="0" w:firstRowFirstColumn="0" w:firstRowLastColumn="0" w:lastRowFirstColumn="0" w:lastRowLastColumn="0"/>
+            <w:tcW w:w="1164" w:type="dxa"/>
+          </w:tcPr>
+          <w:p>
+            <w:pPr>
+              <w:jc w:val="center"/>
+            </w:pPr>
+            <w:r>
+              <w:t>RMSE</w:t>
+            </w:r>
+            <w:r>
+              <w:t xml:space="preserve"> ($)</w:t>
+            </w:r>
+          </w:p>
+        </w:tc>
+        <w:tc>
+          <w:tcPr>
+            <w:tcW w:w="1122" w:type="dxa"/>
+          </w:tcPr>
+          <w:p>
+            <w:pPr>
+              <w:jc w:val="center"/>
+              <w:cnfStyle w:val="000000000000" w:firstRow="0" w:lastRow="0" w:firstColumn="0" w:lastColumn="0" w:oddVBand="0" w:evenVBand="0" w:oddHBand="0" w:evenHBand="0" w:firstRowFirstColumn="0" w:firstRowLastColumn="0" w:lastRowFirstColumn="0" w:lastRowLastColumn="0"/>
+              <w:rPr>
+                <w:sz w:val="20"/>
+                <w:szCs w:val="20"/>
+              </w:rPr>
+            </w:pPr>
+            <w:r>
+              <w:rPr>
+                <w:sz w:val="20"/>
+                <w:szCs w:val="20"/>
+              </w:rPr>
+              <w:t>28,785.44</w:t>
+            </w:r>
+          </w:p>
+        </w:tc>
+        <w:tc>
+          <w:tcPr>
+            <w:tcW w:w="913" w:type="dxa"/>
+          </w:tcPr>
+          <w:p>
+            <w:pPr>
+              <w:jc w:val="center"/>
+              <w:cnfStyle w:val="000000000000" w:firstRow="0" w:lastRow="0" w:firstColumn="0" w:lastColumn="0" w:oddVBand="0" w:evenVBand="0" w:oddHBand="0" w:evenHBand="0" w:firstRowFirstColumn="0" w:firstRowLastColumn="0" w:lastRowFirstColumn="0" w:lastRowLastColumn="0"/>
+              <w:rPr>
+                <w:sz w:val="20"/>
+                <w:szCs w:val="20"/>
+              </w:rPr>
+            </w:pPr>
+            <w:r>
+              <w:rPr>
+                <w:sz w:val="20"/>
+                <w:szCs w:val="20"/>
+              </w:rPr>
+              <w:t>25,700.32</w:t>
+            </w:r>
+          </w:p>
+        </w:tc>
+        <w:tc>
+          <w:tcPr>
+            <w:tcW w:w="913" w:type="dxa"/>
+          </w:tcPr>
+          <w:p>
+            <w:pPr>
+              <w:jc w:val="center"/>
+              <w:cnfStyle w:val="000000000000" w:firstRow="0" w:lastRow="0" w:firstColumn="0" w:lastColumn="0" w:oddVBand="0" w:evenVBand="0" w:oddHBand="0" w:evenHBand="0" w:firstRowFirstColumn="0" w:firstRowLastColumn="0" w:lastRowFirstColumn="0" w:lastRowLastColumn="0"/>
+              <w:rPr>
+                <w:sz w:val="20"/>
+                <w:szCs w:val="20"/>
+              </w:rPr>
+            </w:pPr>
+            <w:r>
+              <w:rPr>
+                <w:sz w:val="20"/>
+                <w:szCs w:val="20"/>
+              </w:rPr>
+              <w:t>25,707.13</w:t>
+            </w:r>
+          </w:p>
+        </w:tc>
+        <w:tc>
+          <w:tcPr>
+            <w:tcW w:w="918" w:type="dxa"/>
+          </w:tcPr>
+          <w:p>
+            <w:pPr>
+              <w:jc w:val="center"/>
+              <w:cnfStyle w:val="000000000000" w:firstRow="0" w:lastRow="0" w:firstColumn="0" w:lastColumn="0" w:oddVBand="0" w:evenVBand="0" w:oddHBand="0" w:evenHBand="0" w:firstRowFirstColumn="0" w:firstRowLastColumn="0" w:lastRowFirstColumn="0" w:lastRowLastColumn="0"/>
+              <w:rPr>
+                <w:sz w:val="20"/>
+                <w:szCs w:val="20"/>
+              </w:rPr>
+            </w:pPr>
+            <w:r>
+              <w:rPr>
+                <w:sz w:val="20"/>
+                <w:szCs w:val="20"/>
+              </w:rPr>
+              <w:t>8,326.56</w:t>
+            </w:r>
+          </w:p>
+        </w:tc>
+        <w:tc>
+          <w:tcPr>
+            <w:tcW w:w="918" w:type="dxa"/>
+          </w:tcPr>
+          <w:p>
+            <w:pPr>
+              <w:jc w:val="center"/>
+              <w:cnfStyle w:val="000000000000" w:firstRow="0" w:lastRow="0" w:firstColumn="0" w:lastColumn="0" w:oddVBand="0" w:evenVBand="0" w:oddHBand="0" w:evenHBand="0" w:firstRowFirstColumn="0" w:firstRowLastColumn="0" w:lastRowFirstColumn="0" w:lastRowLastColumn="0"/>
+              <w:rPr>
+                <w:sz w:val="20"/>
+                <w:szCs w:val="20"/>
+              </w:rPr>
+            </w:pPr>
+            <w:r>
+              <w:rPr>
+                <w:sz w:val="20"/>
+                <w:szCs w:val="20"/>
+              </w:rPr>
+              <w:t>8</w:t>
+            </w:r>
+            <w:r>
+              <w:rPr>
+                <w:sz w:val="20"/>
+                <w:szCs w:val="20"/>
+              </w:rPr>
+              <w:t>,</w:t>
+            </w:r>
+            <w:r>
+              <w:rPr>
+                <w:sz w:val="20"/>
+                <w:szCs w:val="20"/>
+              </w:rPr>
+              <w:t>165.68</w:t>
+            </w:r>
+          </w:p>
+        </w:tc>
+        <w:tc>
+          <w:tcPr>
+            <w:tcW w:w="918" w:type="dxa"/>
+          </w:tcPr>
+          <w:p>
+            <w:pPr>
+              <w:jc w:val="center"/>
+              <w:cnfStyle w:val="000000000000" w:firstRow="0" w:lastRow="0" w:firstColumn="0" w:lastColumn="0" w:oddVBand="0" w:evenVBand="0" w:oddHBand="0" w:evenHBand="0" w:firstRowFirstColumn="0" w:firstRowLastColumn="0" w:lastRowFirstColumn="0" w:lastRowLastColumn="0"/>
+              <w:rPr>
+                <w:sz w:val="20"/>
+                <w:szCs w:val="20"/>
+              </w:rPr>
+            </w:pPr>
+            <w:r>
+              <w:rPr>
+                <w:color w:val="C00000"/>
+                <w:sz w:val="20"/>
+                <w:szCs w:val="20"/>
+              </w:rPr>
+              <w:t>8,059.27</w:t>
+            </w:r>
+          </w:p>
+        </w:tc>
+        <w:tc>
+          <w:tcPr>
+            <w:tcW w:w="989" w:type="dxa"/>
+          </w:tcPr>
+          <w:p>
+            <w:pPr>
+              <w:jc w:val="center"/>
+              <w:cnfStyle w:val="000000000000" w:firstRow="0" w:lastRow="0" w:firstColumn="0" w:lastColumn="0" w:oddVBand="0" w:evenVBand="0" w:oddHBand="0" w:evenHBand="0" w:firstRowFirstColumn="0" w:firstRowLastColumn="0" w:lastRowFirstColumn="0" w:lastRowLastColumn="0"/>
+              <w:rPr>
+                <w:sz w:val="20"/>
+                <w:szCs w:val="20"/>
+              </w:rPr>
+            </w:pPr>
+            <w:r>
+              <w:rPr>
+                <w:sz w:val="20"/>
+                <w:szCs w:val="20"/>
+              </w:rPr>
+              <w:t>25,627.09</w:t>
+            </w:r>
+          </w:p>
+        </w:tc>
+        <w:tc>
+          <w:tcPr>
+            <w:tcW w:w="1055" w:type="dxa"/>
+          </w:tcPr>
+          <w:p>
+            <w:pPr>
+              <w:jc w:val="center"/>
+              <w:cnfStyle w:val="000000000000" w:firstRow="0" w:lastRow="0" w:firstColumn="0" w:lastColumn="0" w:oddVBand="0" w:evenVBand="0" w:oddHBand="0" w:evenHBand="0" w:firstRowFirstColumn="0" w:firstRowLastColumn="0" w:lastRowFirstColumn="0" w:lastRowLastColumn="0"/>
+              <w:rPr>
+                <w:sz w:val="20"/>
+                <w:szCs w:val="20"/>
+              </w:rPr>
+            </w:pPr>
+            <w:r>
+              <w:rPr>
+                <w:sz w:val="20"/>
+                <w:szCs w:val="20"/>
+              </w:rPr>
+              <w:t>8,430.14</w:t>
+            </w:r>
+          </w:p>
+        </w:tc>
+      </w:tr>
+      <w:tr>
+        <w:trPr>
+          <w:cnfStyle w:val="000000100000" w:firstRow="0" w:lastRow="0" w:firstColumn="0" w:lastColumn="0" w:oddVBand="0" w:evenVBand="0" w:oddHBand="1" w:evenHBand="0" w:firstRowFirstColumn="0" w:firstRowLastColumn="0" w:lastRowFirstColumn="0" w:lastRowLastColumn="0"/>
+        </w:trPr>
+        <w:tc>
+          <w:tcPr>
+            <w:cnfStyle w:val="001000000000" w:firstRow="0" w:lastRow="0" w:firstColumn="1" w:lastColumn="0" w:oddVBand="0" w:evenVBand="0" w:oddHBand="0" w:evenHBand="0" w:firstRowFirstColumn="0" w:firstRowLastColumn="0" w:lastRowFirstColumn="0" w:lastRowLastColumn="0"/>
+            <w:tcW w:w="1164" w:type="dxa"/>
+          </w:tcPr>
+          <w:p>
+            <w:pPr>
+              <w:jc w:val="center"/>
+            </w:pPr>
+            <w:r>
+              <w:t>R</w:t>
+            </w:r>
+            <w:r>
+              <w:rPr>
+                <w:vertAlign w:val="superscript"/>
+              </w:rPr>
+              <w:t>2</w:t>
+            </w:r>
+          </w:p>
+        </w:tc>
+        <w:tc>
+          <w:tcPr>
+            <w:tcW w:w="1122" w:type="dxa"/>
+            <w:tcBorders>
+              <w:bottom w:val="nil"/>
+            </w:tcBorders>
+          </w:tcPr>
+          <w:p>
+            <w:pPr>
+              <w:jc w:val="center"/>
+              <w:cnfStyle w:val="000000100000" w:firstRow="0" w:lastRow="0" w:firstColumn="0" w:lastColumn="0" w:oddVBand="0" w:evenVBand="0" w:oddHBand="1" w:evenHBand="0" w:firstRowFirstColumn="0" w:firstRowLastColumn="0" w:lastRowFirstColumn="0" w:lastRowLastColumn="0"/>
+              <w:rPr>
+                <w:sz w:val="20"/>
+                <w:szCs w:val="20"/>
+              </w:rPr>
+            </w:pPr>
+            <w:r>
+              <w:rPr>
+                <w:sz w:val="20"/>
+                <w:szCs w:val="20"/>
+              </w:rPr>
+              <w:t>.76</w:t>
+            </w:r>
+          </w:p>
+        </w:tc>
+        <w:tc>
+          <w:tcPr>
+            <w:tcW w:w="913" w:type="dxa"/>
+            <w:tcBorders>
+              <w:bottom w:val="nil"/>
+            </w:tcBorders>
+          </w:tcPr>
+          <w:p>
+            <w:pPr>
+              <w:jc w:val="center"/>
+              <w:cnfStyle w:val="000000100000" w:firstRow="0" w:lastRow="0" w:firstColumn="0" w:lastColumn="0" w:oddVBand="0" w:evenVBand="0" w:oddHBand="1" w:evenHBand="0" w:firstRowFirstColumn="0" w:firstRowLastColumn="0" w:lastRowFirstColumn="0" w:lastRowLastColumn="0"/>
+              <w:rPr>
+                <w:color w:val="C00000"/>
+                <w:sz w:val="20"/>
+                <w:szCs w:val="20"/>
+              </w:rPr>
+            </w:pPr>
+            <w:r>
+              <w:rPr>
+                <w:color w:val="C00000"/>
+                <w:sz w:val="20"/>
+                <w:szCs w:val="20"/>
+              </w:rPr>
+              <w:t>.81</w:t>
+            </w:r>
+          </w:p>
+        </w:tc>
+        <w:tc>
+          <w:tcPr>
+            <w:tcW w:w="913" w:type="dxa"/>
+            <w:tcBorders>
+              <w:bottom w:val="nil"/>
+            </w:tcBorders>
+          </w:tcPr>
+          <w:p>
+            <w:pPr>
+              <w:jc w:val="center"/>
+              <w:cnfStyle w:val="000000100000" w:firstRow="0" w:lastRow="0" w:firstColumn="0" w:lastColumn="0" w:oddVBand="0" w:evenVBand="0" w:oddHBand="1" w:evenHBand="0" w:firstRowFirstColumn="0" w:firstRowLastColumn="0" w:lastRowFirstColumn="0" w:lastRowLastColumn="0"/>
+              <w:rPr>
+                <w:color w:val="C00000"/>
+                <w:sz w:val="20"/>
+                <w:szCs w:val="20"/>
+              </w:rPr>
+            </w:pPr>
+            <w:r>
+              <w:rPr>
+                <w:color w:val="C00000"/>
+                <w:sz w:val="20"/>
+                <w:szCs w:val="20"/>
+              </w:rPr>
+              <w:t>.81</w:t>
+            </w:r>
+          </w:p>
+        </w:tc>
+        <w:tc>
+          <w:tcPr>
+            <w:tcW w:w="918" w:type="dxa"/>
+            <w:tcBorders>
+              <w:bottom w:val="nil"/>
+            </w:tcBorders>
+          </w:tcPr>
+          <w:p>
+            <w:pPr>
+              <w:jc w:val="center"/>
+              <w:cnfStyle w:val="000000100000" w:firstRow="0" w:lastRow="0" w:firstColumn="0" w:lastColumn="0" w:oddVBand="0" w:evenVBand="0" w:oddHBand="1" w:evenHBand="0" w:firstRowFirstColumn="0" w:firstRowLastColumn="0" w:lastRowFirstColumn="0" w:lastRowLastColumn="0"/>
+              <w:rPr>
+                <w:sz w:val="20"/>
+                <w:szCs w:val="20"/>
+              </w:rPr>
+            </w:pPr>
+            <w:r>
+              <w:rPr>
+                <w:sz w:val="20"/>
+                <w:szCs w:val="20"/>
+              </w:rPr>
+              <w:t>.36</w:t>
+            </w:r>
+          </w:p>
+        </w:tc>
+        <w:tc>
+          <w:tcPr>
+            <w:tcW w:w="918" w:type="dxa"/>
+            <w:tcBorders>
+              <w:bottom w:val="nil"/>
+            </w:tcBorders>
+          </w:tcPr>
+          <w:p>
+            <w:pPr>
+              <w:jc w:val="center"/>
+              <w:cnfStyle w:val="000000100000" w:firstRow="0" w:lastRow="0" w:firstColumn="0" w:lastColumn="0" w:oddVBand="0" w:evenVBand="0" w:oddHBand="1" w:evenHBand="0" w:firstRowFirstColumn="0" w:firstRowLastColumn="0" w:lastRowFirstColumn="0" w:lastRowLastColumn="0"/>
+              <w:rPr>
+                <w:sz w:val="20"/>
+                <w:szCs w:val="20"/>
+              </w:rPr>
+            </w:pPr>
+            <w:r>
+              <w:rPr>
+                <w:sz w:val="20"/>
+                <w:szCs w:val="20"/>
+              </w:rPr>
+              <w:t>.39</w:t>
+            </w:r>
+          </w:p>
+        </w:tc>
+        <w:tc>
+          <w:tcPr>
+            <w:tcW w:w="918" w:type="dxa"/>
+            <w:tcBorders>
+              <w:bottom w:val="nil"/>
+            </w:tcBorders>
+          </w:tcPr>
+          <w:p>
+            <w:pPr>
+              <w:jc w:val="center"/>
+              <w:cnfStyle w:val="000000100000" w:firstRow="0" w:lastRow="0" w:firstColumn="0" w:lastColumn="0" w:oddVBand="0" w:evenVBand="0" w:oddHBand="1" w:evenHBand="0" w:firstRowFirstColumn="0" w:firstRowLastColumn="0" w:lastRowFirstColumn="0" w:lastRowLastColumn="0"/>
+              <w:rPr>
+                <w:sz w:val="20"/>
+                <w:szCs w:val="20"/>
+              </w:rPr>
+            </w:pPr>
+            <w:r>
+              <w:rPr>
+                <w:sz w:val="20"/>
+                <w:szCs w:val="20"/>
+              </w:rPr>
+              <w:t>.40</w:t>
+            </w:r>
+          </w:p>
+        </w:tc>
+        <w:tc>
+          <w:tcPr>
+            <w:tcW w:w="989" w:type="dxa"/>
+            <w:tcBorders>
+              <w:bottom w:val="nil"/>
+            </w:tcBorders>
+          </w:tcPr>
+          <w:p>
+            <w:pPr>
+              <w:jc w:val="center"/>
+              <w:cnfStyle w:val="000000100000" w:firstRow="0" w:lastRow="0" w:firstColumn="0" w:lastColumn="0" w:oddVBand="0" w:evenVBand="0" w:oddHBand="1" w:evenHBand="0" w:firstRowFirstColumn="0" w:firstRowLastColumn="0" w:lastRowFirstColumn="0" w:lastRowLastColumn="0"/>
+              <w:rPr>
+                <w:sz w:val="20"/>
+                <w:szCs w:val="20"/>
+              </w:rPr>
+            </w:pPr>
+            <w:r>
+              <w:rPr>
+                <w:color w:val="C00000"/>
+                <w:sz w:val="20"/>
+                <w:szCs w:val="20"/>
+              </w:rPr>
+              <w:t>.81</w:t>
+            </w:r>
+          </w:p>
+        </w:tc>
+        <w:tc>
+          <w:tcPr>
+            <w:tcW w:w="1055" w:type="dxa"/>
+            <w:tcBorders>
+              <w:bottom w:val="nil"/>
+            </w:tcBorders>
+          </w:tcPr>
+          <w:p>
+            <w:pPr>
+              <w:jc w:val="center"/>
+              <w:cnfStyle w:val="000000100000" w:firstRow="0" w:lastRow="0" w:firstColumn="0" w:lastColumn="0" w:oddVBand="0" w:evenVBand="0" w:oddHBand="1" w:evenHBand="0" w:firstRowFirstColumn="0" w:firstRowLastColumn="0" w:lastRowFirstColumn="0" w:lastRowLastColumn="0"/>
+              <w:rPr>
+                <w:sz w:val="20"/>
+                <w:szCs w:val="20"/>
+              </w:rPr>
+            </w:pPr>
+            <w:r>
+              <w:rPr>
+                <w:sz w:val="20"/>
+                <w:szCs w:val="20"/>
+              </w:rPr>
+              <w:t>.35</w:t>
+            </w:r>
+          </w:p>
+        </w:tc>
+      </w:tr>
+      <w:tr>
+        <w:trPr>
+          <w:trHeight w:val="152"/>
+        </w:trPr>
+        <w:tc>
+          <w:tcPr>
+            <w:cnfStyle w:val="001000000000" w:firstRow="0" w:lastRow="0" w:firstColumn="1" w:lastColumn="0" w:oddVBand="0" w:evenVBand="0" w:oddHBand="0" w:evenHBand="0" w:firstRowFirstColumn="0" w:firstRowLastColumn="0" w:lastRowFirstColumn="0" w:lastRowLastColumn="0"/>
+            <w:tcW w:w="1164" w:type="dxa"/>
+            <w:tcBorders>
+              <w:right w:val="nil"/>
+            </w:tcBorders>
+          </w:tcPr>
+          <w:p>
+            <w:pPr>
+              <w:jc w:val="center"/>
+            </w:pPr>
+          </w:p>
+        </w:tc>
+        <w:tc>
+          <w:tcPr>
+            <w:tcW w:w="1122" w:type="dxa"/>
+            <w:tcBorders>
+              <w:top w:val="nil"/>
+              <w:left w:val="nil"/>
+              <w:bottom w:val="nil"/>
+              <w:right w:val="nil"/>
+            </w:tcBorders>
+          </w:tcPr>
+          <w:p>
+            <w:pPr>
+              <w:jc w:val="center"/>
+              <w:cnfStyle w:val="000000000000" w:firstRow="0" w:lastRow="0" w:firstColumn="0" w:lastColumn="0" w:oddVBand="0" w:evenVBand="0" w:oddHBand="0" w:evenHBand="0" w:firstRowFirstColumn="0" w:firstRowLastColumn="0" w:lastRowFirstColumn="0" w:lastRowLastColumn="0"/>
+              <w:rPr>
+                <w:sz w:val="20"/>
+                <w:szCs w:val="20"/>
+              </w:rPr>
+            </w:pPr>
+          </w:p>
+        </w:tc>
+        <w:tc>
+          <w:tcPr>
+            <w:tcW w:w="913" w:type="dxa"/>
+            <w:tcBorders>
+              <w:top w:val="nil"/>
+              <w:left w:val="nil"/>
+              <w:bottom w:val="nil"/>
+              <w:right w:val="nil"/>
+            </w:tcBorders>
+          </w:tcPr>
+          <w:p>
+            <w:pPr>
+              <w:jc w:val="center"/>
+              <w:cnfStyle w:val="000000000000" w:firstRow="0" w:lastRow="0" w:firstColumn="0" w:lastColumn="0" w:oddVBand="0" w:evenVBand="0" w:oddHBand="0" w:evenHBand="0" w:firstRowFirstColumn="0" w:firstRowLastColumn="0" w:lastRowFirstColumn="0" w:lastRowLastColumn="0"/>
+              <w:rPr>
+                <w:sz w:val="20"/>
+                <w:szCs w:val="20"/>
+              </w:rPr>
+            </w:pPr>
+          </w:p>
+        </w:tc>
+        <w:tc>
+          <w:tcPr>
+            <w:tcW w:w="913" w:type="dxa"/>
+            <w:tcBorders>
+              <w:top w:val="nil"/>
+              <w:left w:val="nil"/>
+              <w:bottom w:val="nil"/>
+              <w:right w:val="nil"/>
+            </w:tcBorders>
+          </w:tcPr>
+          <w:p>
+            <w:pPr>
+              <w:jc w:val="center"/>
+              <w:cnfStyle w:val="000000000000" w:firstRow="0" w:lastRow="0" w:firstColumn="0" w:lastColumn="0" w:oddVBand="0" w:evenVBand="0" w:oddHBand="0" w:evenHBand="0" w:firstRowFirstColumn="0" w:firstRowLastColumn="0" w:lastRowFirstColumn="0" w:lastRowLastColumn="0"/>
+              <w:rPr>
+                <w:sz w:val="20"/>
+                <w:szCs w:val="20"/>
+              </w:rPr>
+            </w:pPr>
+          </w:p>
+        </w:tc>
+        <w:tc>
+          <w:tcPr>
+            <w:tcW w:w="918" w:type="dxa"/>
+            <w:tcBorders>
+              <w:top w:val="nil"/>
+              <w:left w:val="nil"/>
+              <w:bottom w:val="nil"/>
+              <w:right w:val="nil"/>
+            </w:tcBorders>
+          </w:tcPr>
+          <w:p>
+            <w:pPr>
+              <w:jc w:val="center"/>
+              <w:cnfStyle w:val="000000000000" w:firstRow="0" w:lastRow="0" w:firstColumn="0" w:lastColumn="0" w:oddVBand="0" w:evenVBand="0" w:oddHBand="0" w:evenHBand="0" w:firstRowFirstColumn="0" w:firstRowLastColumn="0" w:lastRowFirstColumn="0" w:lastRowLastColumn="0"/>
+              <w:rPr>
+                <w:sz w:val="20"/>
+                <w:szCs w:val="20"/>
+              </w:rPr>
+            </w:pPr>
+          </w:p>
+        </w:tc>
+        <w:tc>
+          <w:tcPr>
+            <w:tcW w:w="918" w:type="dxa"/>
+            <w:tcBorders>
+              <w:top w:val="nil"/>
+              <w:left w:val="nil"/>
+              <w:bottom w:val="nil"/>
+              <w:right w:val="nil"/>
+            </w:tcBorders>
+          </w:tcPr>
+          <w:p>
+            <w:pPr>
+              <w:jc w:val="center"/>
+              <w:cnfStyle w:val="000000000000" w:firstRow="0" w:lastRow="0" w:firstColumn="0" w:lastColumn="0" w:oddVBand="0" w:evenVBand="0" w:oddHBand="0" w:evenHBand="0" w:firstRowFirstColumn="0" w:firstRowLastColumn="0" w:lastRowFirstColumn="0" w:lastRowLastColumn="0"/>
+              <w:rPr>
+                <w:sz w:val="20"/>
+                <w:szCs w:val="20"/>
+              </w:rPr>
+            </w:pPr>
+          </w:p>
+        </w:tc>
+        <w:tc>
+          <w:tcPr>
+            <w:tcW w:w="918" w:type="dxa"/>
+            <w:tcBorders>
+              <w:top w:val="nil"/>
+              <w:left w:val="nil"/>
+              <w:bottom w:val="nil"/>
+              <w:right w:val="nil"/>
+            </w:tcBorders>
+          </w:tcPr>
+          <w:p>
+            <w:pPr>
+              <w:jc w:val="center"/>
+              <w:cnfStyle w:val="000000000000" w:firstRow="0" w:lastRow="0" w:firstColumn="0" w:lastColumn="0" w:oddVBand="0" w:evenVBand="0" w:oddHBand="0" w:evenHBand="0" w:firstRowFirstColumn="0" w:firstRowLastColumn="0" w:lastRowFirstColumn="0" w:lastRowLastColumn="0"/>
+              <w:rPr>
+                <w:sz w:val="20"/>
+                <w:szCs w:val="20"/>
+              </w:rPr>
+            </w:pPr>
+          </w:p>
+        </w:tc>
+        <w:tc>
+          <w:tcPr>
+            <w:tcW w:w="989" w:type="dxa"/>
+            <w:tcBorders>
+              <w:top w:val="nil"/>
+              <w:left w:val="nil"/>
+              <w:bottom w:val="nil"/>
+              <w:right w:val="nil"/>
+            </w:tcBorders>
+          </w:tcPr>
+          <w:p>
+            <w:pPr>
+              <w:jc w:val="center"/>
+              <w:cnfStyle w:val="000000000000" w:firstRow="0" w:lastRow="0" w:firstColumn="0" w:lastColumn="0" w:oddVBand="0" w:evenVBand="0" w:oddHBand="0" w:evenHBand="0" w:firstRowFirstColumn="0" w:firstRowLastColumn="0" w:lastRowFirstColumn="0" w:lastRowLastColumn="0"/>
+              <w:rPr>
+                <w:sz w:val="20"/>
+                <w:szCs w:val="20"/>
+              </w:rPr>
+            </w:pPr>
+          </w:p>
+        </w:tc>
+        <w:tc>
+          <w:tcPr>
+            <w:tcW w:w="1055" w:type="dxa"/>
+            <w:tcBorders>
+              <w:top w:val="nil"/>
+              <w:left w:val="nil"/>
+              <w:bottom w:val="nil"/>
+              <w:right w:val="nil"/>
+            </w:tcBorders>
+          </w:tcPr>
+          <w:p>
+            <w:pPr>
+              <w:jc w:val="center"/>
+              <w:cnfStyle w:val="000000000000" w:firstRow="0" w:lastRow="0" w:firstColumn="0" w:lastColumn="0" w:oddVBand="0" w:evenVBand="0" w:oddHBand="0" w:evenHBand="0" w:firstRowFirstColumn="0" w:firstRowLastColumn="0" w:lastRowFirstColumn="0" w:lastRowLastColumn="0"/>
+              <w:rPr>
+                <w:sz w:val="20"/>
+                <w:szCs w:val="20"/>
+              </w:rPr>
+            </w:pPr>
+          </w:p>
+        </w:tc>
+      </w:tr>
+    </w:tbl>
+    <w:tbl>
+      <w:tblPr>
+        <w:tblStyle w:val="TableGrid"/>
+        <w:tblW w:w="0" w:type="auto"/>
+        <w:tblBorders>
+          <w:top w:val="none" w:sz="0" w:space="0" w:color="auto"/>
+          <w:left w:val="none" w:sz="0" w:space="0" w:color="auto"/>
+          <w:bottom w:val="none" w:sz="0" w:space="0" w:color="auto"/>
+          <w:right w:val="none" w:sz="0" w:space="0" w:color="auto"/>
+          <w:insideH w:val="none" w:sz="0" w:space="0" w:color="auto"/>
+          <w:insideV w:val="none" w:sz="0" w:space="0" w:color="auto"/>
+        </w:tblBorders>
+        <w:tblLook w:val="04A0" w:firstRow="1" w:lastRow="0" w:firstColumn="1" w:lastColumn="0" w:noHBand="0" w:noVBand="1"/>
+      </w:tblPr>
+      <w:tblGrid>
+        <w:gridCol w:w="2695"/>
+        <w:gridCol w:w="3538"/>
+        <w:gridCol w:w="3117"/>
+      </w:tblGrid>
+      <w:tr>
+        <w:tc>
+          <w:tcPr>
+            <w:tcW w:w="2695" w:type="dxa"/>
+            <w:vAlign w:val="center"/>
+          </w:tcPr>
+          <w:p>
+            <w:pPr>
+              <w:jc w:val="center"/>
+              <w:rPr>
+                <w:color w:val="2F5496" w:themeColor="accent1" w:themeShade="BF"/>
+              </w:rPr>
+            </w:pPr>
+            <w:r>
+              <w:rPr>
+                <w:b/>
+                <w:bCs/>
+                <w:color w:val="2F5496" w:themeColor="accent1" w:themeShade="BF"/>
+              </w:rPr>
+              <w:t>FD</w:t>
+            </w:r>
+            <w:r>
+              <w:rPr>
+                <w:color w:val="2F5496" w:themeColor="accent1" w:themeShade="BF"/>
+              </w:rPr>
+              <w:t xml:space="preserve"> = Full Dataset</w:t>
+            </w:r>
+          </w:p>
+        </w:tc>
+        <w:tc>
+          <w:tcPr>
+            <w:tcW w:w="3538" w:type="dxa"/>
+            <w:vAlign w:val="center"/>
+          </w:tcPr>
+          <w:p>
+            <w:pPr>
+              <w:jc w:val="center"/>
+              <w:rPr>
+                <w:color w:val="2F5496" w:themeColor="accent1" w:themeShade="BF"/>
+              </w:rPr>
+            </w:pPr>
+            <w:r>
+              <w:rPr>
+                <w:b/>
+                <w:bCs/>
+                <w:color w:val="2F5496" w:themeColor="accent1" w:themeShade="BF"/>
+              </w:rPr>
+              <w:t>IQR</w:t>
+            </w:r>
+            <w:r>
+              <w:rPr>
+                <w:color w:val="2F5496" w:themeColor="accent1" w:themeShade="BF"/>
+              </w:rPr>
+              <w:t xml:space="preserve"> = </w:t>
+            </w:r>
+            <w:r>
+              <w:rPr>
+                <w:color w:val="2F5496" w:themeColor="accent1" w:themeShade="BF"/>
+              </w:rPr>
+              <w:t>IQR Dataset</w:t>
+            </w:r>
+          </w:p>
+        </w:tc>
+        <w:tc>
+          <w:tcPr>
+            <w:tcW w:w="3117" w:type="dxa"/>
+            <w:vAlign w:val="center"/>
+          </w:tcPr>
+          <w:p>
+            <w:pPr>
+              <w:jc w:val="center"/>
+              <w:rPr>
+                <w:color w:val="2F5496" w:themeColor="accent1" w:themeShade="BF"/>
+              </w:rPr>
+            </w:pPr>
+            <w:r>
+              <w:rPr>
+                <w:b/>
+                <w:bCs/>
+                <w:color w:val="2F5496" w:themeColor="accent1" w:themeShade="BF"/>
+              </w:rPr>
+              <w:t>10</w:t>
+            </w:r>
+            <w:r>
+              <w:rPr>
+                <w:color w:val="2F5496" w:themeColor="accent1" w:themeShade="BF"/>
+              </w:rPr>
+              <w:t xml:space="preserve"> = </w:t>
+            </w:r>
+            <w:r>
+              <w:rPr>
+                <w:color w:val="2F5496" w:themeColor="accent1" w:themeShade="BF"/>
+              </w:rPr>
+              <w:t xml:space="preserve">Top 10 </w:t>
+            </w:r>
+            <w:r>
+              <w:rPr>
+                <w:color w:val="2F5496" w:themeColor="accent1" w:themeShade="BF"/>
+              </w:rPr>
+              <w:t>Feature</w:t>
+            </w:r>
+            <w:r>
+              <w:rPr>
+                <w:color w:val="2F5496" w:themeColor="accent1" w:themeShade="BF"/>
+              </w:rPr>
+              <w:t xml:space="preserve"> Reduced</w:t>
+            </w:r>
+          </w:p>
+        </w:tc>
+      </w:tr>
+      <w:tr>
+        <w:tc>
+          <w:tcPr>
+            <w:tcW w:w="2695" w:type="dxa"/>
+            <w:vAlign w:val="center"/>
+          </w:tcPr>
+          <w:p>
+            <w:pPr>
+              <w:jc w:val="center"/>
+              <w:rPr>
+                <w:color w:val="2F5496" w:themeColor="accent1" w:themeShade="BF"/>
+              </w:rPr>
+            </w:pPr>
+            <w:r>
+              <w:rPr>
+                <w:b/>
+                <w:bCs/>
+                <w:color w:val="2F5496" w:themeColor="accent1" w:themeShade="BF"/>
+              </w:rPr>
+              <w:t>B</w:t>
+            </w:r>
+            <w:r>
+              <w:rPr>
+                <w:color w:val="2F5496" w:themeColor="accent1" w:themeShade="BF"/>
+              </w:rPr>
+              <w:t xml:space="preserve"> = Base Model</w:t>
+            </w:r>
+          </w:p>
+        </w:tc>
+        <w:tc>
+          <w:tcPr>
+            <w:tcW w:w="3538" w:type="dxa"/>
+            <w:vAlign w:val="center"/>
+          </w:tcPr>
+          <w:p>
+            <w:pPr>
+              <w:jc w:val="center"/>
+              <w:rPr>
+                <w:color w:val="2F5496" w:themeColor="accent1" w:themeShade="BF"/>
+              </w:rPr>
+            </w:pPr>
+            <w:r>
+              <w:rPr>
+                <w:b/>
+                <w:bCs/>
+                <w:color w:val="2F5496" w:themeColor="accent1" w:themeShade="BF"/>
+              </w:rPr>
+              <w:t>R</w:t>
+            </w:r>
+            <w:r>
+              <w:rPr>
+                <w:color w:val="2F5496" w:themeColor="accent1" w:themeShade="BF"/>
+              </w:rPr>
+              <w:t xml:space="preserve"> = Random Search</w:t>
+            </w:r>
+            <w:r>
+              <w:rPr>
+                <w:color w:val="2F5496" w:themeColor="accent1" w:themeShade="BF"/>
+              </w:rPr>
+              <w:t xml:space="preserve"> Tuned Model</w:t>
+            </w:r>
+          </w:p>
+        </w:tc>
+        <w:tc>
+          <w:tcPr>
+            <w:tcW w:w="3117" w:type="dxa"/>
+            <w:vAlign w:val="center"/>
+          </w:tcPr>
+          <w:p>
+            <w:pPr>
+              <w:jc w:val="center"/>
+              <w:rPr>
+                <w:color w:val="2F5496" w:themeColor="accent1" w:themeShade="BF"/>
+              </w:rPr>
+            </w:pPr>
+            <w:r>
+              <w:rPr>
+                <w:b/>
+                <w:bCs/>
+                <w:color w:val="2F5496" w:themeColor="accent1" w:themeShade="BF"/>
+              </w:rPr>
+              <w:t>G</w:t>
+            </w:r>
+            <w:r>
+              <w:rPr>
+                <w:color w:val="2F5496" w:themeColor="accent1" w:themeShade="BF"/>
+              </w:rPr>
+              <w:t xml:space="preserve"> = Grid Search Tuned Model</w:t>
+            </w:r>
+          </w:p>
+        </w:tc>
+      </w:tr>
+      <w:tr>
+        <w:tc>
+          <w:tcPr>
+            <w:tcW w:w="2695" w:type="dxa"/>
+          </w:tcPr>
+          <w:p/>
+        </w:tc>
+        <w:tc>
+          <w:tcPr>
+            <w:tcW w:w="3538" w:type="dxa"/>
+          </w:tcPr>
+          <w:p/>
+        </w:tc>
+        <w:tc>
+          <w:tcPr>
+            <w:tcW w:w="3117" w:type="dxa"/>
+          </w:tcPr>
+          <w:p/>
+        </w:tc>
+      </w:tr>
+    </w:tbl>
+    <w:p>
+      <w:pPr>
+        <w:ind w:firstLine="576"/>
+        <w:rPr>
+          <w:sz w:val="20"/>
+          <w:szCs w:val="20"/>
+        </w:rPr>
+      </w:pPr>
+      <w:r>
+        <w:t>Unfortunately, none</w:t>
+      </w:r>
+      <w:r>
+        <w:t xml:space="preserve"> of the iterations allowed us to reject our </w:t>
+      </w:r>
+      <w:r>
+        <w:t>n</w:t>
+      </w:r>
+      <w:r>
+        <w:t xml:space="preserve">ull </w:t>
+      </w:r>
+      <w:r>
+        <w:t>h</w:t>
+      </w:r>
+      <w:r>
+        <w:t>ypothesis</w:t>
+      </w:r>
+      <w:r>
+        <w:t xml:space="preserve"> </w:t>
+      </w:r>
+      <w:r>
+        <w:t>which states</w:t>
+      </w:r>
+      <w:r>
+        <w:t xml:space="preserve"> that a</w:t>
+      </w:r>
+      <w:r>
+        <w:t xml:space="preserve"> random forest model cannot accurately predict a used vehicle’s price while maintaining a mean absolute percentage error (MAPE) of 5</w:t>
+      </w:r>
+      <w:r>
+        <w:t>% or less.</w:t>
+      </w:r>
+      <w:r>
+        <w:t xml:space="preserve"> The closest </w:t>
+      </w:r>
+      <w:r>
+        <w:t>model was IQR-G</w:t>
+      </w:r>
+      <w:r>
+        <w:t xml:space="preserve"> with </w:t>
+      </w:r>
+      <w:r>
+        <w:t>a value</w:t>
+      </w:r>
+      <w:r>
+        <w:t xml:space="preserve"> of 23.36%.</w:t>
+      </w:r>
+      <w:r>
+        <w:t xml:space="preserve"> It seems that to make that gain, the IQR-G model </w:t>
+      </w:r>
+      <w:r>
+        <w:t xml:space="preserve">sacrificed </w:t>
+      </w:r>
+      <w:r>
+        <w:t xml:space="preserve">its </w:t>
+      </w:r>
+      <w:r>
+        <w:t>MASE and R</w:t>
+      </w:r>
+      <w:r>
+        <w:rPr>
+          <w:vertAlign w:val="superscript"/>
+        </w:rPr>
+        <w:t>2</w:t>
+      </w:r>
+      <w:r>
+        <w:rPr>
+          <w:vertAlign w:val="superscript"/>
+        </w:rPr>
+        <w:t xml:space="preserve"> </w:t>
+      </w:r>
+      <w:r>
+        <w:t>values</w:t>
+      </w:r>
+      <w:r>
+        <w:t xml:space="preserve"> (.</w:t>
+      </w:r>
+      <w:r>
+        <w:t>53</w:t>
+      </w:r>
+      <w:r>
+        <w:t>/</w:t>
+      </w:r>
+      <w:r>
+        <w:t xml:space="preserve">.40 compared to the </w:t>
+      </w:r>
+      <w:r>
+        <w:t>FD-G model’s</w:t>
+      </w:r>
+      <w:r>
+        <w:t xml:space="preserve"> .29</w:t>
+      </w:r>
+      <w:r>
+        <w:t>/</w:t>
+      </w:r>
+      <w:r>
+        <w:t>.81</w:t>
+      </w:r>
+      <w:r>
+        <w:t>.</w:t>
+      </w:r>
+      <w:r>
+        <w:t>)</w:t>
+      </w:r>
+    </w:p>
     <w:p>
       <w:pPr>
         <w:pStyle w:val="Heading2"/>
         <w:spacing w:line="360" w:lineRule="auto"/>
+        <w:rPr>
+          <w:b/>
+          <w:bCs/>
+        </w:rPr>
       </w:pPr>
       <w:r>
         <w:rPr>
@@ -7977,6 +9724,127 @@
           <w:bCs/>
         </w:rPr>
         <w:t>Practical Significance</w:t>
+      </w:r>
+    </w:p>
+    <w:p>
+      <w:pPr>
+        <w:ind w:firstLine="576"/>
+      </w:pPr>
+      <w:r>
+        <w:t xml:space="preserve">From a practical </w:t>
+      </w:r>
+      <w:r>
+        <w:t>standpoint,</w:t>
+      </w:r>
+      <w:r>
+        <w:t xml:space="preserve"> </w:t>
+      </w:r>
+      <w:r>
+        <w:t xml:space="preserve">our </w:t>
+      </w:r>
+      <w:r>
+        <w:t xml:space="preserve">model </w:t>
+      </w:r>
+      <w:r>
+        <w:t xml:space="preserve">was </w:t>
+      </w:r>
+      <w:r>
+        <w:t xml:space="preserve">also </w:t>
+      </w:r>
+      <w:r>
+        <w:t>not successful</w:t>
+      </w:r>
+      <w:r>
+        <w:t>.</w:t>
+      </w:r>
+      <w:r>
+        <w:t xml:space="preserve"> Our </w:t>
+      </w:r>
+      <w:r>
+        <w:t xml:space="preserve">lowest values for MAE and RMSE were also found in the IQR-G model with values of $6,334.14 and $8,059.27. Overpricing a vehicle by </w:t>
+      </w:r>
+      <w:r>
+        <w:t>$</w:t>
+      </w:r>
+      <w:r>
+        <w:t>6</w:t>
+      </w:r>
+      <w:r>
+        <w:t>-</w:t>
+      </w:r>
+      <w:r>
+        <w:t>8</w:t>
+      </w:r>
+      <w:r>
+        <w:t xml:space="preserve">k </w:t>
+      </w:r>
+      <w:r>
+        <w:t>m</w:t>
+      </w:r>
+      <w:r>
+        <w:t xml:space="preserve">ight be more profitable, but it’s likely to lead to less business as customers will flock to dealerships with more reasonable prices.  On the other hand, underpricing a vehicle by the same </w:t>
+      </w:r>
+      <w:r>
+        <w:lastRenderedPageBreak/>
+        <w:t xml:space="preserve">amount </w:t>
+      </w:r>
+      <w:r>
+        <w:t>will</w:t>
+      </w:r>
+      <w:r>
+        <w:t xml:space="preserve"> cause </w:t>
+      </w:r>
+      <w:r>
+        <w:t xml:space="preserve">a loss </w:t>
+      </w:r>
+      <w:r>
+        <w:t xml:space="preserve">that will be hard to </w:t>
+      </w:r>
+      <w:r>
+        <w:t xml:space="preserve">offset with the average 12-15% profit margin that most dealerships make on used vehicles </w:t>
+      </w:r>
+      <w:r>
+        <w:rPr>
+          <w:sz w:val="21"/>
+          <w:szCs w:val="21"/>
+        </w:rPr>
+        <w:t>(</w:t>
+      </w:r>
+      <w:hyperlink r:id="rId7" w:history="1">
+        <w:r>
+          <w:rPr>
+            <w:rStyle w:val="Hyperlink"/>
+            <w:sz w:val="21"/>
+            <w:szCs w:val="21"/>
+          </w:rPr>
+          <w:t>Bagg</w:t>
+        </w:r>
+        <w:r>
+          <w:rPr>
+            <w:rStyle w:val="Hyperlink"/>
+            <w:sz w:val="21"/>
+            <w:szCs w:val="21"/>
+          </w:rPr>
+          <w:t>o</w:t>
+        </w:r>
+        <w:r>
+          <w:rPr>
+            <w:rStyle w:val="Hyperlink"/>
+            <w:sz w:val="21"/>
+            <w:szCs w:val="21"/>
+          </w:rPr>
+          <w:t>tt</w:t>
+        </w:r>
+      </w:hyperlink>
+      <w:r>
+        <w:rPr>
+          <w:sz w:val="21"/>
+          <w:szCs w:val="21"/>
+        </w:rPr>
+        <w:t>, 2021)</w:t>
+      </w:r>
+      <w:r>
+        <w:t>.</w:t>
       </w:r>
     </w:p>
     <w:p>
@@ -8003,6 +9871,65 @@
           <w:bCs/>
         </w:rPr>
         <w:t xml:space="preserve"> Success</w:t>
+      </w:r>
+    </w:p>
+    <w:p>
+      <w:pPr>
+        <w:ind w:firstLine="432"/>
+      </w:pPr>
+      <w:r>
+        <w:t>Overall, this project was not statistically or practically</w:t>
+      </w:r>
+      <w:r>
+        <w:t xml:space="preserve"> </w:t>
+      </w:r>
+      <w:r>
+        <w:t>successful</w:t>
+      </w:r>
+      <w:r>
+        <w:t>.</w:t>
+      </w:r>
+      <w:r>
+        <w:t xml:space="preserve"> We are unable to reject the null</w:t>
+      </w:r>
+      <w:r>
+        <w:t xml:space="preserve"> </w:t>
+      </w:r>
+      <w:r>
+        <w:t>hypothesis</w:t>
+      </w:r>
+      <w:r>
+        <w:t xml:space="preserve"> </w:t>
+      </w:r>
+      <w:r>
+        <w:t xml:space="preserve">and </w:t>
+      </w:r>
+      <w:r>
+        <w:t xml:space="preserve">deploying this model for pricing would be </w:t>
+      </w:r>
+      <w:r>
+        <w:t xml:space="preserve">at best </w:t>
+      </w:r>
+      <w:r>
+        <w:t xml:space="preserve">ineffective and </w:t>
+      </w:r>
+      <w:r>
+        <w:t xml:space="preserve">at worse very </w:t>
+      </w:r>
+      <w:r>
+        <w:t xml:space="preserve">detrimental to </w:t>
+      </w:r>
+      <w:r>
+        <w:t>the</w:t>
+      </w:r>
+      <w:r>
+        <w:t xml:space="preserve"> dealership’s </w:t>
+      </w:r>
+      <w:r>
+        <w:t>profits</w:t>
+      </w:r>
+      <w:r>
+        <w:t>.</w:t>
       </w:r>
     </w:p>
     <w:p>
@@ -8068,8 +9995,8 @@
           <w:bCs/>
         </w:rPr>
       </w:pPr>
-      <w:bookmarkStart w:id="18" w:name="_Code"/>
-      <w:bookmarkEnd w:id="18"/>
+      <w:bookmarkStart w:id="19" w:name="_Code"/>
+      <w:bookmarkEnd w:id="19"/>
       <w:r>
         <w:rPr>
           <w:b/>
@@ -8087,10 +10014,10 @@
           <w:bCs/>
         </w:rPr>
       </w:pPr>
-      <w:bookmarkStart w:id="19" w:name="_Preparation"/>
-      <w:bookmarkStart w:id="20" w:name="_Dataset"/>
-      <w:bookmarkEnd w:id="19"/>
+      <w:bookmarkStart w:id="20" w:name="_Preparation"/>
+      <w:bookmarkStart w:id="21" w:name="_Dataset"/>
       <w:bookmarkEnd w:id="20"/>
+      <w:bookmarkEnd w:id="21"/>
       <w:r>
         <w:rPr>
           <w:b/>
@@ -8103,7 +10030,7 @@
       <w:pPr>
         <w:ind w:firstLine="576"/>
       </w:pPr>
-      <w:hyperlink r:id="rId7" w:history="1">
+      <w:hyperlink r:id="rId8" w:history="1">
         <w:proofErr w:type="spellStart"/>
         <w:r>
           <w:rPr>
@@ -8136,7 +10063,6 @@
           <w:b/>
           <w:bCs/>
         </w:rPr>
-        <w:lastRenderedPageBreak/>
         <w:t>Model Accuracy Visualization</w:t>
       </w:r>
     </w:p>
@@ -8173,7 +10099,7 @@
         </w:rPr>
         <w:t>References</w:t>
       </w:r>
-      <w:bookmarkEnd w:id="16"/>
+      <w:bookmarkEnd w:id="17"/>
     </w:p>
     <w:p>
       <w:pPr>
@@ -8193,7 +10119,7 @@
       <w:r>
         <w:t xml:space="preserve">. Car Dealer Magazine. </w:t>
       </w:r>
-      <w:hyperlink r:id="rId8" w:history="1">
+      <w:hyperlink r:id="rId9" w:history="1">
         <w:r>
           <w:rPr>
             <w:rStyle w:val="Hyperlink"/>
@@ -8220,7 +10146,7 @@
       <w:r>
         <w:t xml:space="preserve">. Motor Trader. </w:t>
       </w:r>
-      <w:hyperlink r:id="rId9" w:history="1">
+      <w:hyperlink r:id="rId10" w:history="1">
         <w:r>
           <w:rPr>
             <w:rStyle w:val="Hyperlink"/>
@@ -8247,7 +10173,7 @@
       <w:r>
         <w:t xml:space="preserve"> </w:t>
       </w:r>
-      <w:hyperlink r:id="rId10" w:history="1">
+      <w:hyperlink r:id="rId11" w:history="1">
         <w:r>
           <w:rPr>
             <w:rStyle w:val="Hyperlink"/>
@@ -8274,7 +10200,7 @@
       <w:r>
         <w:t xml:space="preserve">. Investopedia. </w:t>
       </w:r>
-      <w:hyperlink r:id="rId11" w:history="1">
+      <w:hyperlink r:id="rId12" w:history="1">
         <w:r>
           <w:rPr>
             <w:rStyle w:val="Hyperlink"/>
@@ -12172,7 +14098,6 @@
   <w:style w:type="character" w:default="1" w:styleId="DefaultParagraphFont">
     <w:name w:val="Default Paragraph Font"/>
     <w:uiPriority w:val="1"/>
-    <w:semiHidden/>
     <w:unhideWhenUsed/>
   </w:style>
   <w:style w:type="table" w:default="1" w:styleId="TableNormal">
@@ -12626,6 +14551,145 @@
       </w:tcPr>
     </w:tblStylePr>
   </w:style>
+  <w:style w:type="table" w:styleId="GridTable7Colorful-Accent1">
+    <w:name w:val="Grid Table 7 Colorful Accent 1"/>
+    <w:basedOn w:val="TableNormal"/>
+    <w:uiPriority w:val="52"/>
+    <w:rsid w:val="00497A2B"/>
+    <w:pPr>
+      <w:spacing w:after="0" w:line="240" w:lineRule="auto"/>
+    </w:pPr>
+    <w:rPr>
+      <w:color w:val="2F5496" w:themeColor="accent1" w:themeShade="BF"/>
+    </w:rPr>
+    <w:tblPr>
+      <w:tblStyleRowBandSize w:val="1"/>
+      <w:tblStyleColBandSize w:val="1"/>
+      <w:tblBorders>
+        <w:top w:val="single" w:sz="4" w:space="0" w:color="8EAADB" w:themeColor="accent1" w:themeTint="99"/>
+        <w:left w:val="single" w:sz="4" w:space="0" w:color="8EAADB" w:themeColor="accent1" w:themeTint="99"/>
+        <w:bottom w:val="single" w:sz="4" w:space="0" w:color="8EAADB" w:themeColor="accent1" w:themeTint="99"/>
+        <w:right w:val="single" w:sz="4" w:space="0" w:color="8EAADB" w:themeColor="accent1" w:themeTint="99"/>
+        <w:insideH w:val="single" w:sz="4" w:space="0" w:color="8EAADB" w:themeColor="accent1" w:themeTint="99"/>
+        <w:insideV w:val="single" w:sz="4" w:space="0" w:color="8EAADB" w:themeColor="accent1" w:themeTint="99"/>
+      </w:tblBorders>
+    </w:tblPr>
+    <w:tblStylePr w:type="firstRow">
+      <w:rPr>
+        <w:b/>
+        <w:bCs/>
+      </w:rPr>
+      <w:tblPr/>
+      <w:tcPr>
+        <w:tcBorders>
+          <w:top w:val="nil"/>
+          <w:left w:val="nil"/>
+          <w:right w:val="nil"/>
+          <w:insideH w:val="nil"/>
+          <w:insideV w:val="nil"/>
+        </w:tcBorders>
+        <w:shd w:val="clear" w:color="auto" w:fill="FFFFFF" w:themeFill="background1"/>
+      </w:tcPr>
+    </w:tblStylePr>
+    <w:tblStylePr w:type="lastRow">
+      <w:rPr>
+        <w:b/>
+        <w:bCs/>
+      </w:rPr>
+      <w:tblPr/>
+      <w:tcPr>
+        <w:tcBorders>
+          <w:left w:val="nil"/>
+          <w:bottom w:val="nil"/>
+          <w:right w:val="nil"/>
+          <w:insideH w:val="nil"/>
+          <w:insideV w:val="nil"/>
+        </w:tcBorders>
+        <w:shd w:val="clear" w:color="auto" w:fill="FFFFFF" w:themeFill="background1"/>
+      </w:tcPr>
+    </w:tblStylePr>
+    <w:tblStylePr w:type="firstCol">
+      <w:pPr>
+        <w:jc w:val="right"/>
+      </w:pPr>
+      <w:rPr>
+        <w:i/>
+        <w:iCs/>
+      </w:rPr>
+      <w:tblPr/>
+      <w:tcPr>
+        <w:tcBorders>
+          <w:top w:val="nil"/>
+          <w:left w:val="nil"/>
+          <w:bottom w:val="nil"/>
+          <w:insideH w:val="nil"/>
+          <w:insideV w:val="nil"/>
+        </w:tcBorders>
+        <w:shd w:val="clear" w:color="auto" w:fill="FFFFFF" w:themeFill="background1"/>
+      </w:tcPr>
+    </w:tblStylePr>
+    <w:tblStylePr w:type="lastCol">
+      <w:rPr>
+        <w:i/>
+        <w:iCs/>
+      </w:rPr>
+      <w:tblPr/>
+      <w:tcPr>
+        <w:tcBorders>
+          <w:top w:val="nil"/>
+          <w:bottom w:val="nil"/>
+          <w:right w:val="nil"/>
+          <w:insideH w:val="nil"/>
+          <w:insideV w:val="nil"/>
+        </w:tcBorders>
+        <w:shd w:val="clear" w:color="auto" w:fill="FFFFFF" w:themeFill="background1"/>
+      </w:tcPr>
+    </w:tblStylePr>
+    <w:tblStylePr w:type="band1Vert">
+      <w:tblPr/>
+      <w:tcPr>
+        <w:shd w:val="clear" w:color="auto" w:fill="D9E2F3" w:themeFill="accent1" w:themeFillTint="33"/>
+      </w:tcPr>
+    </w:tblStylePr>
+    <w:tblStylePr w:type="band1Horz">
+      <w:tblPr/>
+      <w:tcPr>
+        <w:shd w:val="clear" w:color="auto" w:fill="D9E2F3" w:themeFill="accent1" w:themeFillTint="33"/>
+      </w:tcPr>
+    </w:tblStylePr>
+    <w:tblStylePr w:type="neCell">
+      <w:tblPr/>
+      <w:tcPr>
+        <w:tcBorders>
+          <w:bottom w:val="single" w:sz="4" w:space="0" w:color="8EAADB" w:themeColor="accent1" w:themeTint="99"/>
+        </w:tcBorders>
+      </w:tcPr>
+    </w:tblStylePr>
+    <w:tblStylePr w:type="nwCell">
+      <w:tblPr/>
+      <w:tcPr>
+        <w:tcBorders>
+          <w:bottom w:val="single" w:sz="4" w:space="0" w:color="8EAADB" w:themeColor="accent1" w:themeTint="99"/>
+        </w:tcBorders>
+      </w:tcPr>
+    </w:tblStylePr>
+    <w:tblStylePr w:type="seCell">
+      <w:tblPr/>
+      <w:tcPr>
+        <w:tcBorders>
+          <w:top w:val="single" w:sz="4" w:space="0" w:color="8EAADB" w:themeColor="accent1" w:themeTint="99"/>
+        </w:tcBorders>
+      </w:tcPr>
+    </w:tblStylePr>
+    <w:tblStylePr w:type="swCell">
+      <w:tblPr/>
+      <w:tcPr>
+        <w:tcBorders>
+          <w:top w:val="single" w:sz="4" w:space="0" w:color="8EAADB" w:themeColor="accent1" w:themeTint="99"/>
+        </w:tcBorders>
+      </w:tcPr>
+    </w:tblStylePr>
+  </w:style>
 </w:styles>
 </file>
 

</xml_diff>

<commit_message>
Added plot function to notebook, completed Section G.1 and Section I
</commit_message>
<xml_diff>
--- a/Task 3-1.docx
+++ b/Task 3-1.docx
@@ -580,7 +580,23 @@
         </w:rPr>
       </w:pPr>
     </w:p>
-    <w:bookmarkStart w:id="0" w:name="_Toc154666807" w:displacedByCustomXml="next"/>
+    <w:p>
+      <w:pPr>
+        <w:pStyle w:val="NormalWeb"/>
+        <w:shd w:val="clear" w:color="auto" w:fill="FFFFFF"/>
+        <w:spacing w:before="0" w:beforeAutospacing="0" w:after="0" w:afterAutospacing="0" w:line="360" w:lineRule="auto"/>
+        <w:ind w:left="360" w:hanging="360"/>
+        <w:rPr>
+          <w:rFonts w:asciiTheme="minorHAnsi" w:hAnsiTheme="minorHAnsi" w:cstheme="minorHAnsi"/>
+          <w:b/>
+          <w:bCs/>
+          <w:color w:val="333333"/>
+          <w:sz w:val="21"/>
+          <w:szCs w:val="21"/>
+        </w:rPr>
+      </w:pPr>
+    </w:p>
+    <w:bookmarkStart w:id="0" w:name="_Toc154913230" w:displacedByCustomXml="next"/>
     <w:sdt>
       <w:sdtPr>
         <w:rPr>
@@ -612,8 +628,16 @@
             </w:numPr>
             <w:spacing w:line="360" w:lineRule="auto"/>
             <w:ind w:left="432" w:hanging="432"/>
+            <w:rPr>
+              <w:sz w:val="22"/>
+              <w:szCs w:val="22"/>
+            </w:rPr>
           </w:pPr>
           <w:r>
+            <w:rPr>
+              <w:sz w:val="22"/>
+              <w:szCs w:val="22"/>
+            </w:rPr>
             <w:t>Table of Contents</w:t>
           </w:r>
           <w:bookmarkEnd w:id="0"/>
@@ -640,7 +664,7 @@
           <w:r>
             <w:fldChar w:fldCharType="separate"/>
           </w:r>
-          <w:hyperlink w:anchor="_Toc154666807" w:history="1">
+          <w:hyperlink w:anchor="_Toc154913230" w:history="1">
             <w:r>
               <w:rPr>
                 <w:rStyle w:val="Hyperlink"/>
@@ -667,7 +691,7 @@
                 <w:noProof/>
                 <w:webHidden/>
               </w:rPr>
-              <w:instrText xml:space="preserve"> PAGEREF _Toc154666807 \h </w:instrText>
+              <w:instrText xml:space="preserve"> PAGEREF _Toc154913230 \h </w:instrText>
             </w:r>
             <w:r>
               <w:rPr>
@@ -712,7 +736,7 @@
               <w14:ligatures w14:val="standardContextual"/>
             </w:rPr>
           </w:pPr>
-          <w:hyperlink w:anchor="_Toc154666808" w:history="1">
+          <w:hyperlink w:anchor="_Toc154913231" w:history="1">
             <w:r>
               <w:rPr>
                 <w:rStyle w:val="Hyperlink"/>
@@ -755,7 +779,7 @@
                 <w:noProof/>
                 <w:webHidden/>
               </w:rPr>
-              <w:instrText xml:space="preserve"> PAGEREF _Toc154666808 \h </w:instrText>
+              <w:instrText xml:space="preserve"> PAGEREF _Toc154913231 \h </w:instrText>
             </w:r>
             <w:r>
               <w:rPr>
@@ -775,7 +799,7 @@
                 <w:noProof/>
                 <w:webHidden/>
               </w:rPr>
-              <w:t>2</w:t>
+              <w:t>3</w:t>
             </w:r>
             <w:r>
               <w:rPr>
@@ -800,7 +824,7 @@
               <w14:ligatures w14:val="standardContextual"/>
             </w:rPr>
           </w:pPr>
-          <w:hyperlink w:anchor="_Toc154666809" w:history="1">
+          <w:hyperlink w:anchor="_Toc154913232" w:history="1">
             <w:r>
               <w:rPr>
                 <w:rStyle w:val="Hyperlink"/>
@@ -843,7 +867,7 @@
                 <w:noProof/>
                 <w:webHidden/>
               </w:rPr>
-              <w:instrText xml:space="preserve"> PAGEREF _Toc154666809 \h </w:instrText>
+              <w:instrText xml:space="preserve"> PAGEREF _Toc154913232 \h </w:instrText>
             </w:r>
             <w:r>
               <w:rPr>
@@ -863,7 +887,7 @@
                 <w:noProof/>
                 <w:webHidden/>
               </w:rPr>
-              <w:t>2</w:t>
+              <w:t>3</w:t>
             </w:r>
             <w:r>
               <w:rPr>
@@ -888,7 +912,7 @@
               <w14:ligatures w14:val="standardContextual"/>
             </w:rPr>
           </w:pPr>
-          <w:hyperlink w:anchor="_Toc154666810" w:history="1">
+          <w:hyperlink w:anchor="_Toc154913233" w:history="1">
             <w:r>
               <w:rPr>
                 <w:rStyle w:val="Hyperlink"/>
@@ -931,7 +955,7 @@
                 <w:noProof/>
                 <w:webHidden/>
               </w:rPr>
-              <w:instrText xml:space="preserve"> PAGEREF _Toc154666810 \h </w:instrText>
+              <w:instrText xml:space="preserve"> PAGEREF _Toc154913233 \h </w:instrText>
             </w:r>
             <w:r>
               <w:rPr>
@@ -951,7 +975,7 @@
                 <w:noProof/>
                 <w:webHidden/>
               </w:rPr>
-              <w:t>2</w:t>
+              <w:t>3</w:t>
             </w:r>
             <w:r>
               <w:rPr>
@@ -976,7 +1000,7 @@
               <w14:ligatures w14:val="standardContextual"/>
             </w:rPr>
           </w:pPr>
-          <w:hyperlink w:anchor="_Toc154666811" w:history="1">
+          <w:hyperlink w:anchor="_Toc154913234" w:history="1">
             <w:r>
               <w:rPr>
                 <w:rStyle w:val="Hyperlink"/>
@@ -1019,7 +1043,7 @@
                 <w:noProof/>
                 <w:webHidden/>
               </w:rPr>
-              <w:instrText xml:space="preserve"> PAGEREF _Toc154666811 \h </w:instrText>
+              <w:instrText xml:space="preserve"> PAGEREF _Toc154913234 \h </w:instrText>
             </w:r>
             <w:r>
               <w:rPr>
@@ -1039,7 +1063,7 @@
                 <w:noProof/>
                 <w:webHidden/>
               </w:rPr>
-              <w:t>2</w:t>
+              <w:t>4</w:t>
             </w:r>
             <w:r>
               <w:rPr>
@@ -1064,7 +1088,7 @@
               <w14:ligatures w14:val="standardContextual"/>
             </w:rPr>
           </w:pPr>
-          <w:hyperlink w:anchor="_Toc154666812" w:history="1">
+          <w:hyperlink w:anchor="_Toc154913235" w:history="1">
             <w:r>
               <w:rPr>
                 <w:rStyle w:val="Hyperlink"/>
@@ -1107,7 +1131,7 @@
                 <w:noProof/>
                 <w:webHidden/>
               </w:rPr>
-              <w:instrText xml:space="preserve"> PAGEREF _Toc154666812 \h </w:instrText>
+              <w:instrText xml:space="preserve"> PAGEREF _Toc154913235 \h </w:instrText>
             </w:r>
             <w:r>
               <w:rPr>
@@ -1127,7 +1151,7 @@
                 <w:noProof/>
                 <w:webHidden/>
               </w:rPr>
-              <w:t>2</w:t>
+              <w:t>4</w:t>
             </w:r>
             <w:r>
               <w:rPr>
@@ -1152,7 +1176,7 @@
               <w14:ligatures w14:val="standardContextual"/>
             </w:rPr>
           </w:pPr>
-          <w:hyperlink w:anchor="_Toc154666813" w:history="1">
+          <w:hyperlink w:anchor="_Toc154913236" w:history="1">
             <w:r>
               <w:rPr>
                 <w:rStyle w:val="Hyperlink"/>
@@ -1195,7 +1219,7 @@
                 <w:noProof/>
                 <w:webHidden/>
               </w:rPr>
-              <w:instrText xml:space="preserve"> PAGEREF _Toc154666813 \h </w:instrText>
+              <w:instrText xml:space="preserve"> PAGEREF _Toc154913236 \h </w:instrText>
             </w:r>
             <w:r>
               <w:rPr>
@@ -1215,7 +1239,7 @@
                 <w:noProof/>
                 <w:webHidden/>
               </w:rPr>
-              <w:t>2</w:t>
+              <w:t>4</w:t>
             </w:r>
             <w:r>
               <w:rPr>
@@ -1240,7 +1264,7 @@
               <w14:ligatures w14:val="standardContextual"/>
             </w:rPr>
           </w:pPr>
-          <w:hyperlink w:anchor="_Toc154666814" w:history="1">
+          <w:hyperlink w:anchor="_Toc154913237" w:history="1">
             <w:r>
               <w:rPr>
                 <w:rStyle w:val="Hyperlink"/>
@@ -1283,7 +1307,7 @@
                 <w:noProof/>
                 <w:webHidden/>
               </w:rPr>
-              <w:instrText xml:space="preserve"> PAGEREF _Toc154666814 \h </w:instrText>
+              <w:instrText xml:space="preserve"> PAGEREF _Toc154913237 \h </w:instrText>
             </w:r>
             <w:r>
               <w:rPr>
@@ -1303,7 +1327,7 @@
                 <w:noProof/>
                 <w:webHidden/>
               </w:rPr>
-              <w:t>2</w:t>
+              <w:t>5</w:t>
             </w:r>
             <w:r>
               <w:rPr>
@@ -1328,7 +1352,7 @@
               <w14:ligatures w14:val="standardContextual"/>
             </w:rPr>
           </w:pPr>
-          <w:hyperlink w:anchor="_Toc154666815" w:history="1">
+          <w:hyperlink w:anchor="_Toc154913238" w:history="1">
             <w:r>
               <w:rPr>
                 <w:rStyle w:val="Hyperlink"/>
@@ -1371,7 +1395,7 @@
                 <w:noProof/>
                 <w:webHidden/>
               </w:rPr>
-              <w:instrText xml:space="preserve"> PAGEREF _Toc154666815 \h </w:instrText>
+              <w:instrText xml:space="preserve"> PAGEREF _Toc154913238 \h </w:instrText>
             </w:r>
             <w:r>
               <w:rPr>
@@ -1391,7 +1415,7 @@
                 <w:noProof/>
                 <w:webHidden/>
               </w:rPr>
-              <w:t>2</w:t>
+              <w:t>5</w:t>
             </w:r>
             <w:r>
               <w:rPr>
@@ -1416,7 +1440,7 @@
               <w14:ligatures w14:val="standardContextual"/>
             </w:rPr>
           </w:pPr>
-          <w:hyperlink w:anchor="_Toc154666816" w:history="1">
+          <w:hyperlink w:anchor="_Toc154913239" w:history="1">
             <w:r>
               <w:rPr>
                 <w:rStyle w:val="Hyperlink"/>
@@ -1438,7 +1462,7 @@
                 <w:rStyle w:val="Hyperlink"/>
                 <w:noProof/>
               </w:rPr>
-              <w:t>Solution Design</w:t>
+              <w:t>Data Collection</w:t>
             </w:r>
             <w:r>
               <w:rPr>
@@ -1459,7 +1483,7 @@
                 <w:noProof/>
                 <w:webHidden/>
               </w:rPr>
-              <w:instrText xml:space="preserve"> PAGEREF _Toc154666816 \h </w:instrText>
+              <w:instrText xml:space="preserve"> PAGEREF _Toc154913239 \h </w:instrText>
             </w:r>
             <w:r>
               <w:rPr>
@@ -1479,7 +1503,7 @@
                 <w:noProof/>
                 <w:webHidden/>
               </w:rPr>
-              <w:t>3</w:t>
+              <w:t>6</w:t>
             </w:r>
             <w:r>
               <w:rPr>
@@ -1504,7 +1528,7 @@
               <w14:ligatures w14:val="standardContextual"/>
             </w:rPr>
           </w:pPr>
-          <w:hyperlink w:anchor="_Toc154666817" w:history="1">
+          <w:hyperlink w:anchor="_Toc154913240" w:history="1">
             <w:r>
               <w:rPr>
                 <w:rStyle w:val="Hyperlink"/>
@@ -1526,7 +1550,7 @@
                 <w:rStyle w:val="Hyperlink"/>
                 <w:noProof/>
               </w:rPr>
-              <w:t>Hypothesis</w:t>
+              <w:t>Collection Process</w:t>
             </w:r>
             <w:r>
               <w:rPr>
@@ -1547,7 +1571,7 @@
                 <w:noProof/>
                 <w:webHidden/>
               </w:rPr>
-              <w:instrText xml:space="preserve"> PAGEREF _Toc154666817 \h </w:instrText>
+              <w:instrText xml:space="preserve"> PAGEREF _Toc154913240 \h </w:instrText>
             </w:r>
             <w:r>
               <w:rPr>
@@ -1567,7 +1591,7 @@
                 <w:noProof/>
                 <w:webHidden/>
               </w:rPr>
-              <w:t>3</w:t>
+              <w:t>6</w:t>
             </w:r>
             <w:r>
               <w:rPr>
@@ -1592,7 +1616,7 @@
               <w14:ligatures w14:val="standardContextual"/>
             </w:rPr>
           </w:pPr>
-          <w:hyperlink w:anchor="_Toc154666818" w:history="1">
+          <w:hyperlink w:anchor="_Toc154913241" w:history="1">
             <w:r>
               <w:rPr>
                 <w:rStyle w:val="Hyperlink"/>
@@ -1614,7 +1638,7 @@
                 <w:rStyle w:val="Hyperlink"/>
                 <w:noProof/>
               </w:rPr>
-              <w:t>Analytical Methods</w:t>
+              <w:t>Advantages/Limitations</w:t>
             </w:r>
             <w:r>
               <w:rPr>
@@ -1635,7 +1659,7 @@
                 <w:noProof/>
                 <w:webHidden/>
               </w:rPr>
-              <w:instrText xml:space="preserve"> PAGEREF _Toc154666818 \h </w:instrText>
+              <w:instrText xml:space="preserve"> PAGEREF _Toc154913241 \h </w:instrText>
             </w:r>
             <w:r>
               <w:rPr>
@@ -1655,7 +1679,7 @@
                 <w:noProof/>
                 <w:webHidden/>
               </w:rPr>
-              <w:t>3</w:t>
+              <w:t>6</w:t>
             </w:r>
             <w:r>
               <w:rPr>
@@ -1680,7 +1704,7 @@
               <w14:ligatures w14:val="standardContextual"/>
             </w:rPr>
           </w:pPr>
-          <w:hyperlink w:anchor="_Toc154666819" w:history="1">
+          <w:hyperlink w:anchor="_Toc154913242" w:history="1">
             <w:r>
               <w:rPr>
                 <w:rStyle w:val="Hyperlink"/>
@@ -1702,7 +1726,7 @@
                 <w:rStyle w:val="Hyperlink"/>
                 <w:noProof/>
               </w:rPr>
-              <w:t>Tools/Environments</w:t>
+              <w:t>Practical Significance</w:t>
             </w:r>
             <w:r>
               <w:rPr>
@@ -1723,7 +1747,7 @@
                 <w:noProof/>
                 <w:webHidden/>
               </w:rPr>
-              <w:instrText xml:space="preserve"> PAGEREF _Toc154666819 \h </w:instrText>
+              <w:instrText xml:space="preserve"> PAGEREF _Toc154913242 \h </w:instrText>
             </w:r>
             <w:r>
               <w:rPr>
@@ -1743,7 +1767,7 @@
                 <w:noProof/>
                 <w:webHidden/>
               </w:rPr>
-              <w:t>3</w:t>
+              <w:t>6</w:t>
             </w:r>
             <w:r>
               <w:rPr>
@@ -1768,7 +1792,7 @@
               <w14:ligatures w14:val="standardContextual"/>
             </w:rPr>
           </w:pPr>
-          <w:hyperlink w:anchor="_Toc154666820" w:history="1">
+          <w:hyperlink w:anchor="_Toc154913243" w:history="1">
             <w:r>
               <w:rPr>
                 <w:rStyle w:val="Hyperlink"/>
@@ -1790,7 +1814,7 @@
                 <w:rStyle w:val="Hyperlink"/>
                 <w:noProof/>
               </w:rPr>
-              <w:t>Evaluation Methods/Metrics</w:t>
+              <w:t>Visualization Tools</w:t>
             </w:r>
             <w:r>
               <w:rPr>
@@ -1811,7 +1835,7 @@
                 <w:noProof/>
                 <w:webHidden/>
               </w:rPr>
-              <w:instrText xml:space="preserve"> PAGEREF _Toc154666820 \h </w:instrText>
+              <w:instrText xml:space="preserve"> PAGEREF _Toc154913243 \h </w:instrText>
             </w:r>
             <w:r>
               <w:rPr>
@@ -1831,7 +1855,95 @@
                 <w:noProof/>
                 <w:webHidden/>
               </w:rPr>
-              <w:t>3</w:t>
+              <w:t>7</w:t>
+            </w:r>
+            <w:r>
+              <w:rPr>
+                <w:noProof/>
+                <w:webHidden/>
+              </w:rPr>
+              <w:fldChar w:fldCharType="end"/>
+            </w:r>
+          </w:hyperlink>
+        </w:p>
+        <w:p>
+          <w:pPr>
+            <w:pStyle w:val="TOC1"/>
+            <w:tabs>
+              <w:tab w:val="left" w:pos="440"/>
+              <w:tab w:val="right" w:leader="dot" w:pos="9350"/>
+            </w:tabs>
+            <w:rPr>
+              <w:rFonts w:cstheme="minorBidi"/>
+              <w:noProof/>
+              <w:kern w:val="2"/>
+              <w14:ligatures w14:val="standardContextual"/>
+            </w:rPr>
+          </w:pPr>
+          <w:hyperlink w:anchor="_Toc154913244" w:history="1">
+            <w:r>
+              <w:rPr>
+                <w:rStyle w:val="Hyperlink"/>
+                <w:noProof/>
+              </w:rPr>
+              <w:t>D</w:t>
+            </w:r>
+            <w:r>
+              <w:rPr>
+                <w:rFonts w:cstheme="minorBidi"/>
+                <w:noProof/>
+                <w:kern w:val="2"/>
+                <w14:ligatures w14:val="standardContextual"/>
+              </w:rPr>
+              <w:tab/>
+            </w:r>
+            <w:r>
+              <w:rPr>
+                <w:rStyle w:val="Hyperlink"/>
+                <w:noProof/>
+              </w:rPr>
+              <w:t>Data Extraction/Preparation</w:t>
+            </w:r>
+            <w:r>
+              <w:rPr>
+                <w:noProof/>
+                <w:webHidden/>
+              </w:rPr>
+              <w:tab/>
+            </w:r>
+            <w:r>
+              <w:rPr>
+                <w:noProof/>
+                <w:webHidden/>
+              </w:rPr>
+              <w:fldChar w:fldCharType="begin"/>
+            </w:r>
+            <w:r>
+              <w:rPr>
+                <w:noProof/>
+                <w:webHidden/>
+              </w:rPr>
+              <w:instrText xml:space="preserve"> PAGEREF _Toc154913244 \h </w:instrText>
+            </w:r>
+            <w:r>
+              <w:rPr>
+                <w:noProof/>
+                <w:webHidden/>
+              </w:rPr>
+            </w:r>
+            <w:r>
+              <w:rPr>
+                <w:noProof/>
+                <w:webHidden/>
+              </w:rPr>
+              <w:fldChar w:fldCharType="separate"/>
+            </w:r>
+            <w:r>
+              <w:rPr>
+                <w:noProof/>
+                <w:webHidden/>
+              </w:rPr>
+              <w:t>7</w:t>
             </w:r>
             <w:r>
               <w:rPr>
@@ -1856,13 +1968,13 @@
               <w14:ligatures w14:val="standardContextual"/>
             </w:rPr>
           </w:pPr>
-          <w:hyperlink w:anchor="_Toc154666821" w:history="1">
+          <w:hyperlink w:anchor="_Toc154913245" w:history="1">
             <w:r>
               <w:rPr>
                 <w:rStyle w:val="Hyperlink"/>
                 <w:noProof/>
               </w:rPr>
-              <w:t>C.5</w:t>
+              <w:t>D.1</w:t>
             </w:r>
             <w:r>
               <w:rPr>
@@ -1878,7 +1990,7 @@
                 <w:rStyle w:val="Hyperlink"/>
                 <w:noProof/>
               </w:rPr>
-              <w:t>Practical Significance</w:t>
+              <w:t>Extraction</w:t>
             </w:r>
             <w:r>
               <w:rPr>
@@ -1899,7 +2011,7 @@
                 <w:noProof/>
                 <w:webHidden/>
               </w:rPr>
-              <w:instrText xml:space="preserve"> PAGEREF _Toc154666821 \h </w:instrText>
+              <w:instrText xml:space="preserve"> PAGEREF _Toc154913245 \h </w:instrText>
             </w:r>
             <w:r>
               <w:rPr>
@@ -1919,7 +2031,7 @@
                 <w:noProof/>
                 <w:webHidden/>
               </w:rPr>
-              <w:t>4</w:t>
+              <w:t>7</w:t>
             </w:r>
             <w:r>
               <w:rPr>
@@ -1944,13 +2056,13 @@
               <w14:ligatures w14:val="standardContextual"/>
             </w:rPr>
           </w:pPr>
-          <w:hyperlink w:anchor="_Toc154666822" w:history="1">
+          <w:hyperlink w:anchor="_Toc154913246" w:history="1">
             <w:r>
               <w:rPr>
                 <w:rStyle w:val="Hyperlink"/>
                 <w:noProof/>
               </w:rPr>
-              <w:t>C.6</w:t>
+              <w:t>D.2</w:t>
             </w:r>
             <w:r>
               <w:rPr>
@@ -1966,7 +2078,7 @@
                 <w:rStyle w:val="Hyperlink"/>
                 <w:noProof/>
               </w:rPr>
-              <w:t>Visualization Tools</w:t>
+              <w:t>Preparation</w:t>
             </w:r>
             <w:r>
               <w:rPr>
@@ -1987,7 +2099,7 @@
                 <w:noProof/>
                 <w:webHidden/>
               </w:rPr>
-              <w:instrText xml:space="preserve"> PAGEREF _Toc154666822 \h </w:instrText>
+              <w:instrText xml:space="preserve"> PAGEREF _Toc154913246 \h </w:instrText>
             </w:r>
             <w:r>
               <w:rPr>
@@ -2007,7 +2119,7 @@
                 <w:noProof/>
                 <w:webHidden/>
               </w:rPr>
-              <w:t>5</w:t>
+              <w:t>7</w:t>
             </w:r>
             <w:r>
               <w:rPr>
@@ -2032,13 +2144,13 @@
               <w14:ligatures w14:val="standardContextual"/>
             </w:rPr>
           </w:pPr>
-          <w:hyperlink w:anchor="_Toc154666823" w:history="1">
+          <w:hyperlink w:anchor="_Toc154913247" w:history="1">
             <w:r>
               <w:rPr>
                 <w:rStyle w:val="Hyperlink"/>
                 <w:noProof/>
               </w:rPr>
-              <w:t>D</w:t>
+              <w:t>E</w:t>
             </w:r>
             <w:r>
               <w:rPr>
@@ -2054,7 +2166,7 @@
                 <w:rStyle w:val="Hyperlink"/>
                 <w:noProof/>
               </w:rPr>
-              <w:t>Dataset</w:t>
+              <w:t>Data Analysis</w:t>
             </w:r>
             <w:r>
               <w:rPr>
@@ -2075,7 +2187,7 @@
                 <w:noProof/>
                 <w:webHidden/>
               </w:rPr>
-              <w:instrText xml:space="preserve"> PAGEREF _Toc154666823 \h </w:instrText>
+              <w:instrText xml:space="preserve"> PAGEREF _Toc154913247 \h </w:instrText>
             </w:r>
             <w:r>
               <w:rPr>
@@ -2095,7 +2207,7 @@
                 <w:noProof/>
                 <w:webHidden/>
               </w:rPr>
-              <w:t>5</w:t>
+              <w:t>8</w:t>
             </w:r>
             <w:r>
               <w:rPr>
@@ -2120,13 +2232,13 @@
               <w14:ligatures w14:val="standardContextual"/>
             </w:rPr>
           </w:pPr>
-          <w:hyperlink w:anchor="_Toc154666824" w:history="1">
+          <w:hyperlink w:anchor="_Toc154913248" w:history="1">
             <w:r>
               <w:rPr>
                 <w:rStyle w:val="Hyperlink"/>
                 <w:noProof/>
               </w:rPr>
-              <w:t>D.1</w:t>
+              <w:t>E.1</w:t>
             </w:r>
             <w:r>
               <w:rPr>
@@ -2142,7 +2254,7 @@
                 <w:rStyle w:val="Hyperlink"/>
                 <w:noProof/>
               </w:rPr>
-              <w:t>Source</w:t>
+              <w:t>Methods/Models</w:t>
             </w:r>
             <w:r>
               <w:rPr>
@@ -2163,7 +2275,7 @@
                 <w:noProof/>
                 <w:webHidden/>
               </w:rPr>
-              <w:instrText xml:space="preserve"> PAGEREF _Toc154666824 \h </w:instrText>
+              <w:instrText xml:space="preserve"> PAGEREF _Toc154913248 \h </w:instrText>
             </w:r>
             <w:r>
               <w:rPr>
@@ -2183,7 +2295,7 @@
                 <w:noProof/>
                 <w:webHidden/>
               </w:rPr>
-              <w:t>5</w:t>
+              <w:t>8</w:t>
             </w:r>
             <w:r>
               <w:rPr>
@@ -2208,13 +2320,13 @@
               <w14:ligatures w14:val="standardContextual"/>
             </w:rPr>
           </w:pPr>
-          <w:hyperlink w:anchor="_Toc154666825" w:history="1">
+          <w:hyperlink w:anchor="_Toc154913249" w:history="1">
             <w:r>
               <w:rPr>
                 <w:rStyle w:val="Hyperlink"/>
                 <w:noProof/>
               </w:rPr>
-              <w:t>D.2</w:t>
+              <w:t>E.2</w:t>
             </w:r>
             <w:r>
               <w:rPr>
@@ -2230,7 +2342,7 @@
                 <w:rStyle w:val="Hyperlink"/>
                 <w:noProof/>
               </w:rPr>
-              <w:t>Source Justification</w:t>
+              <w:t>Advantages/Limitations</w:t>
             </w:r>
             <w:r>
               <w:rPr>
@@ -2251,7 +2363,7 @@
                 <w:noProof/>
                 <w:webHidden/>
               </w:rPr>
-              <w:instrText xml:space="preserve"> PAGEREF _Toc154666825 \h </w:instrText>
+              <w:instrText xml:space="preserve"> PAGEREF _Toc154913249 \h </w:instrText>
             </w:r>
             <w:r>
               <w:rPr>
@@ -2271,7 +2383,7 @@
                 <w:noProof/>
                 <w:webHidden/>
               </w:rPr>
-              <w:t>5</w:t>
+              <w:t>9</w:t>
             </w:r>
             <w:r>
               <w:rPr>
@@ -2296,13 +2408,13 @@
               <w14:ligatures w14:val="standardContextual"/>
             </w:rPr>
           </w:pPr>
-          <w:hyperlink w:anchor="_Toc154666826" w:history="1">
+          <w:hyperlink w:anchor="_Toc154913250" w:history="1">
             <w:r>
               <w:rPr>
                 <w:rStyle w:val="Hyperlink"/>
                 <w:noProof/>
               </w:rPr>
-              <w:t>D.3</w:t>
+              <w:t>E.3</w:t>
             </w:r>
             <w:r>
               <w:rPr>
@@ -2318,7 +2430,7 @@
                 <w:rStyle w:val="Hyperlink"/>
                 <w:noProof/>
               </w:rPr>
-              <w:t>Collection Methods</w:t>
+              <w:t>Method Application</w:t>
             </w:r>
             <w:r>
               <w:rPr>
@@ -2339,7 +2451,7 @@
                 <w:noProof/>
                 <w:webHidden/>
               </w:rPr>
-              <w:instrText xml:space="preserve"> PAGEREF _Toc154666826 \h </w:instrText>
+              <w:instrText xml:space="preserve"> PAGEREF _Toc154913250 \h </w:instrText>
             </w:r>
             <w:r>
               <w:rPr>
@@ -2359,7 +2471,95 @@
                 <w:noProof/>
                 <w:webHidden/>
               </w:rPr>
-              <w:t>6</w:t>
+              <w:t>9</w:t>
+            </w:r>
+            <w:r>
+              <w:rPr>
+                <w:noProof/>
+                <w:webHidden/>
+              </w:rPr>
+              <w:fldChar w:fldCharType="end"/>
+            </w:r>
+          </w:hyperlink>
+        </w:p>
+        <w:p>
+          <w:pPr>
+            <w:pStyle w:val="TOC1"/>
+            <w:tabs>
+              <w:tab w:val="left" w:pos="440"/>
+              <w:tab w:val="right" w:leader="dot" w:pos="9350"/>
+            </w:tabs>
+            <w:rPr>
+              <w:rFonts w:cstheme="minorBidi"/>
+              <w:noProof/>
+              <w:kern w:val="2"/>
+              <w14:ligatures w14:val="standardContextual"/>
+            </w:rPr>
+          </w:pPr>
+          <w:hyperlink w:anchor="_Toc154913251" w:history="1">
+            <w:r>
+              <w:rPr>
+                <w:rStyle w:val="Hyperlink"/>
+                <w:noProof/>
+              </w:rPr>
+              <w:t>F</w:t>
+            </w:r>
+            <w:r>
+              <w:rPr>
+                <w:rFonts w:cstheme="minorBidi"/>
+                <w:noProof/>
+                <w:kern w:val="2"/>
+                <w14:ligatures w14:val="standardContextual"/>
+              </w:rPr>
+              <w:tab/>
+            </w:r>
+            <w:r>
+              <w:rPr>
+                <w:rStyle w:val="Hyperlink"/>
+                <w:noProof/>
+              </w:rPr>
+              <w:t>Results</w:t>
+            </w:r>
+            <w:r>
+              <w:rPr>
+                <w:noProof/>
+                <w:webHidden/>
+              </w:rPr>
+              <w:tab/>
+            </w:r>
+            <w:r>
+              <w:rPr>
+                <w:noProof/>
+                <w:webHidden/>
+              </w:rPr>
+              <w:fldChar w:fldCharType="begin"/>
+            </w:r>
+            <w:r>
+              <w:rPr>
+                <w:noProof/>
+                <w:webHidden/>
+              </w:rPr>
+              <w:instrText xml:space="preserve"> PAGEREF _Toc154913251 \h </w:instrText>
+            </w:r>
+            <w:r>
+              <w:rPr>
+                <w:noProof/>
+                <w:webHidden/>
+              </w:rPr>
+            </w:r>
+            <w:r>
+              <w:rPr>
+                <w:noProof/>
+                <w:webHidden/>
+              </w:rPr>
+              <w:fldChar w:fldCharType="separate"/>
+            </w:r>
+            <w:r>
+              <w:rPr>
+                <w:noProof/>
+                <w:webHidden/>
+              </w:rPr>
+              <w:t>9</w:t>
             </w:r>
             <w:r>
               <w:rPr>
@@ -2384,13 +2584,13 @@
               <w14:ligatures w14:val="standardContextual"/>
             </w:rPr>
           </w:pPr>
-          <w:hyperlink w:anchor="_Toc154666827" w:history="1">
+          <w:hyperlink w:anchor="_Toc154913252" w:history="1">
             <w:r>
               <w:rPr>
                 <w:rStyle w:val="Hyperlink"/>
                 <w:noProof/>
               </w:rPr>
-              <w:t>D.4</w:t>
+              <w:t>F.1</w:t>
             </w:r>
             <w:r>
               <w:rPr>
@@ -2406,7 +2606,7 @@
                 <w:rStyle w:val="Hyperlink"/>
                 <w:noProof/>
               </w:rPr>
-              <w:t>Quality/Completeness of Data</w:t>
+              <w:t>Statistical Significance</w:t>
             </w:r>
             <w:r>
               <w:rPr>
@@ -2427,7 +2627,7 @@
                 <w:noProof/>
                 <w:webHidden/>
               </w:rPr>
-              <w:instrText xml:space="preserve"> PAGEREF _Toc154666827 \h </w:instrText>
+              <w:instrText xml:space="preserve"> PAGEREF _Toc154913252 \h </w:instrText>
             </w:r>
             <w:r>
               <w:rPr>
@@ -2447,7 +2647,7 @@
                 <w:noProof/>
                 <w:webHidden/>
               </w:rPr>
-              <w:t>6</w:t>
+              <w:t>9</w:t>
             </w:r>
             <w:r>
               <w:rPr>
@@ -2472,13 +2672,13 @@
               <w14:ligatures w14:val="standardContextual"/>
             </w:rPr>
           </w:pPr>
-          <w:hyperlink w:anchor="_Toc154666828" w:history="1">
+          <w:hyperlink w:anchor="_Toc154913253" w:history="1">
             <w:r>
               <w:rPr>
                 <w:rStyle w:val="Hyperlink"/>
                 <w:noProof/>
               </w:rPr>
-              <w:t>D.5</w:t>
+              <w:t>F.2</w:t>
             </w:r>
             <w:r>
               <w:rPr>
@@ -2494,7 +2694,7 @@
                 <w:rStyle w:val="Hyperlink"/>
                 <w:noProof/>
               </w:rPr>
-              <w:t>Data Governance, Privacy, Security, Ethics, Legal and Regulatory Compliances</w:t>
+              <w:t>Practical Significance</w:t>
             </w:r>
             <w:r>
               <w:rPr>
@@ -2515,7 +2715,7 @@
                 <w:noProof/>
                 <w:webHidden/>
               </w:rPr>
-              <w:instrText xml:space="preserve"> PAGEREF _Toc154666828 \h </w:instrText>
+              <w:instrText xml:space="preserve"> PAGEREF _Toc154913253 \h </w:instrText>
             </w:r>
             <w:r>
               <w:rPr>
@@ -2535,7 +2735,95 @@
                 <w:noProof/>
                 <w:webHidden/>
               </w:rPr>
-              <w:t>6</w:t>
+              <w:t>10</w:t>
+            </w:r>
+            <w:r>
+              <w:rPr>
+                <w:noProof/>
+                <w:webHidden/>
+              </w:rPr>
+              <w:fldChar w:fldCharType="end"/>
+            </w:r>
+          </w:hyperlink>
+        </w:p>
+        <w:p>
+          <w:pPr>
+            <w:pStyle w:val="TOC2"/>
+            <w:tabs>
+              <w:tab w:val="left" w:pos="880"/>
+              <w:tab w:val="right" w:leader="dot" w:pos="9350"/>
+            </w:tabs>
+            <w:rPr>
+              <w:rFonts w:cstheme="minorBidi"/>
+              <w:noProof/>
+              <w:kern w:val="2"/>
+              <w14:ligatures w14:val="standardContextual"/>
+            </w:rPr>
+          </w:pPr>
+          <w:hyperlink w:anchor="_Toc154913254" w:history="1">
+            <w:r>
+              <w:rPr>
+                <w:rStyle w:val="Hyperlink"/>
+                <w:noProof/>
+              </w:rPr>
+              <w:t>F.3</w:t>
+            </w:r>
+            <w:r>
+              <w:rPr>
+                <w:rFonts w:cstheme="minorBidi"/>
+                <w:noProof/>
+                <w:kern w:val="2"/>
+                <w14:ligatures w14:val="standardContextual"/>
+              </w:rPr>
+              <w:tab/>
+            </w:r>
+            <w:r>
+              <w:rPr>
+                <w:rStyle w:val="Hyperlink"/>
+                <w:noProof/>
+              </w:rPr>
+              <w:t>Overall Success</w:t>
+            </w:r>
+            <w:r>
+              <w:rPr>
+                <w:noProof/>
+                <w:webHidden/>
+              </w:rPr>
+              <w:tab/>
+            </w:r>
+            <w:r>
+              <w:rPr>
+                <w:noProof/>
+                <w:webHidden/>
+              </w:rPr>
+              <w:fldChar w:fldCharType="begin"/>
+            </w:r>
+            <w:r>
+              <w:rPr>
+                <w:noProof/>
+                <w:webHidden/>
+              </w:rPr>
+              <w:instrText xml:space="preserve"> PAGEREF _Toc154913254 \h </w:instrText>
+            </w:r>
+            <w:r>
+              <w:rPr>
+                <w:noProof/>
+                <w:webHidden/>
+              </w:rPr>
+            </w:r>
+            <w:r>
+              <w:rPr>
+                <w:noProof/>
+                <w:webHidden/>
+              </w:rPr>
+              <w:fldChar w:fldCharType="separate"/>
+            </w:r>
+            <w:r>
+              <w:rPr>
+                <w:noProof/>
+                <w:webHidden/>
+              </w:rPr>
+              <w:t>10</w:t>
             </w:r>
             <w:r>
               <w:rPr>
@@ -2560,13 +2848,13 @@
               <w14:ligatures w14:val="standardContextual"/>
             </w:rPr>
           </w:pPr>
-          <w:hyperlink w:anchor="_Toc154666829" w:history="1">
+          <w:hyperlink w:anchor="_Toc154913255" w:history="1">
             <w:r>
               <w:rPr>
                 <w:rStyle w:val="Hyperlink"/>
                 <w:noProof/>
               </w:rPr>
-              <w:t>E</w:t>
+              <w:t>G</w:t>
             </w:r>
             <w:r>
               <w:rPr>
@@ -2582,6 +2870,622 @@
                 <w:rStyle w:val="Hyperlink"/>
                 <w:noProof/>
               </w:rPr>
+              <w:t>Conclusion</w:t>
+            </w:r>
+            <w:r>
+              <w:rPr>
+                <w:noProof/>
+                <w:webHidden/>
+              </w:rPr>
+              <w:tab/>
+            </w:r>
+            <w:r>
+              <w:rPr>
+                <w:noProof/>
+                <w:webHidden/>
+              </w:rPr>
+              <w:fldChar w:fldCharType="begin"/>
+            </w:r>
+            <w:r>
+              <w:rPr>
+                <w:noProof/>
+                <w:webHidden/>
+              </w:rPr>
+              <w:instrText xml:space="preserve"> PAGEREF _Toc154913255 \h </w:instrText>
+            </w:r>
+            <w:r>
+              <w:rPr>
+                <w:noProof/>
+                <w:webHidden/>
+              </w:rPr>
+            </w:r>
+            <w:r>
+              <w:rPr>
+                <w:noProof/>
+                <w:webHidden/>
+              </w:rPr>
+              <w:fldChar w:fldCharType="separate"/>
+            </w:r>
+            <w:r>
+              <w:rPr>
+                <w:noProof/>
+                <w:webHidden/>
+              </w:rPr>
+              <w:t>10</w:t>
+            </w:r>
+            <w:r>
+              <w:rPr>
+                <w:noProof/>
+                <w:webHidden/>
+              </w:rPr>
+              <w:fldChar w:fldCharType="end"/>
+            </w:r>
+          </w:hyperlink>
+        </w:p>
+        <w:p>
+          <w:pPr>
+            <w:pStyle w:val="TOC1"/>
+            <w:tabs>
+              <w:tab w:val="left" w:pos="440"/>
+              <w:tab w:val="right" w:leader="dot" w:pos="9350"/>
+            </w:tabs>
+            <w:rPr>
+              <w:rFonts w:cstheme="minorBidi"/>
+              <w:noProof/>
+              <w:kern w:val="2"/>
+              <w14:ligatures w14:val="standardContextual"/>
+            </w:rPr>
+          </w:pPr>
+          <w:hyperlink w:anchor="_Toc154913256" w:history="1">
+            <w:r>
+              <w:rPr>
+                <w:rStyle w:val="Hyperlink"/>
+                <w:noProof/>
+              </w:rPr>
+              <w:t>H</w:t>
+            </w:r>
+            <w:r>
+              <w:rPr>
+                <w:rFonts w:cstheme="minorBidi"/>
+                <w:noProof/>
+                <w:kern w:val="2"/>
+                <w14:ligatures w14:val="standardContextual"/>
+              </w:rPr>
+              <w:tab/>
+            </w:r>
+            <w:r>
+              <w:rPr>
+                <w:rStyle w:val="Hyperlink"/>
+                <w:noProof/>
+              </w:rPr>
+              <w:t>Presentation</w:t>
+            </w:r>
+            <w:r>
+              <w:rPr>
+                <w:noProof/>
+                <w:webHidden/>
+              </w:rPr>
+              <w:tab/>
+            </w:r>
+            <w:r>
+              <w:rPr>
+                <w:noProof/>
+                <w:webHidden/>
+              </w:rPr>
+              <w:fldChar w:fldCharType="begin"/>
+            </w:r>
+            <w:r>
+              <w:rPr>
+                <w:noProof/>
+                <w:webHidden/>
+              </w:rPr>
+              <w:instrText xml:space="preserve"> PAGEREF _Toc154913256 \h </w:instrText>
+            </w:r>
+            <w:r>
+              <w:rPr>
+                <w:noProof/>
+                <w:webHidden/>
+              </w:rPr>
+            </w:r>
+            <w:r>
+              <w:rPr>
+                <w:noProof/>
+                <w:webHidden/>
+              </w:rPr>
+              <w:fldChar w:fldCharType="separate"/>
+            </w:r>
+            <w:r>
+              <w:rPr>
+                <w:noProof/>
+                <w:webHidden/>
+              </w:rPr>
+              <w:t>10</w:t>
+            </w:r>
+            <w:r>
+              <w:rPr>
+                <w:noProof/>
+                <w:webHidden/>
+              </w:rPr>
+              <w:fldChar w:fldCharType="end"/>
+            </w:r>
+          </w:hyperlink>
+        </w:p>
+        <w:p>
+          <w:pPr>
+            <w:pStyle w:val="TOC1"/>
+            <w:tabs>
+              <w:tab w:val="left" w:pos="440"/>
+              <w:tab w:val="right" w:leader="dot" w:pos="9350"/>
+            </w:tabs>
+            <w:rPr>
+              <w:rFonts w:cstheme="minorBidi"/>
+              <w:noProof/>
+              <w:kern w:val="2"/>
+              <w14:ligatures w14:val="standardContextual"/>
+            </w:rPr>
+          </w:pPr>
+          <w:hyperlink w:anchor="_Toc154913257" w:history="1">
+            <w:r>
+              <w:rPr>
+                <w:rStyle w:val="Hyperlink"/>
+                <w:noProof/>
+              </w:rPr>
+              <w:t>I</w:t>
+            </w:r>
+            <w:r>
+              <w:rPr>
+                <w:rFonts w:cstheme="minorBidi"/>
+                <w:noProof/>
+                <w:kern w:val="2"/>
+                <w14:ligatures w14:val="standardContextual"/>
+              </w:rPr>
+              <w:tab/>
+            </w:r>
+            <w:r>
+              <w:rPr>
+                <w:rStyle w:val="Hyperlink"/>
+                <w:noProof/>
+              </w:rPr>
+              <w:t>Appendices</w:t>
+            </w:r>
+            <w:r>
+              <w:rPr>
+                <w:noProof/>
+                <w:webHidden/>
+              </w:rPr>
+              <w:tab/>
+            </w:r>
+            <w:r>
+              <w:rPr>
+                <w:noProof/>
+                <w:webHidden/>
+              </w:rPr>
+              <w:fldChar w:fldCharType="begin"/>
+            </w:r>
+            <w:r>
+              <w:rPr>
+                <w:noProof/>
+                <w:webHidden/>
+              </w:rPr>
+              <w:instrText xml:space="preserve"> PAGEREF _Toc154913257 \h </w:instrText>
+            </w:r>
+            <w:r>
+              <w:rPr>
+                <w:noProof/>
+                <w:webHidden/>
+              </w:rPr>
+            </w:r>
+            <w:r>
+              <w:rPr>
+                <w:noProof/>
+                <w:webHidden/>
+              </w:rPr>
+              <w:fldChar w:fldCharType="separate"/>
+            </w:r>
+            <w:r>
+              <w:rPr>
+                <w:noProof/>
+                <w:webHidden/>
+              </w:rPr>
+              <w:t>10</w:t>
+            </w:r>
+            <w:r>
+              <w:rPr>
+                <w:noProof/>
+                <w:webHidden/>
+              </w:rPr>
+              <w:fldChar w:fldCharType="end"/>
+            </w:r>
+          </w:hyperlink>
+        </w:p>
+        <w:p>
+          <w:pPr>
+            <w:pStyle w:val="TOC2"/>
+            <w:tabs>
+              <w:tab w:val="left" w:pos="880"/>
+              <w:tab w:val="right" w:leader="dot" w:pos="9350"/>
+            </w:tabs>
+            <w:rPr>
+              <w:rFonts w:cstheme="minorBidi"/>
+              <w:noProof/>
+              <w:kern w:val="2"/>
+              <w14:ligatures w14:val="standardContextual"/>
+            </w:rPr>
+          </w:pPr>
+          <w:hyperlink w:anchor="_Toc154913258" w:history="1">
+            <w:r>
+              <w:rPr>
+                <w:rStyle w:val="Hyperlink"/>
+                <w:noProof/>
+              </w:rPr>
+              <w:t>I.1</w:t>
+            </w:r>
+            <w:r>
+              <w:rPr>
+                <w:rFonts w:cstheme="minorBidi"/>
+                <w:noProof/>
+                <w:kern w:val="2"/>
+                <w14:ligatures w14:val="standardContextual"/>
+              </w:rPr>
+              <w:tab/>
+            </w:r>
+            <w:r>
+              <w:rPr>
+                <w:rStyle w:val="Hyperlink"/>
+                <w:noProof/>
+              </w:rPr>
+              <w:t>Code</w:t>
+            </w:r>
+            <w:r>
+              <w:rPr>
+                <w:noProof/>
+                <w:webHidden/>
+              </w:rPr>
+              <w:tab/>
+            </w:r>
+            <w:r>
+              <w:rPr>
+                <w:noProof/>
+                <w:webHidden/>
+              </w:rPr>
+              <w:fldChar w:fldCharType="begin"/>
+            </w:r>
+            <w:r>
+              <w:rPr>
+                <w:noProof/>
+                <w:webHidden/>
+              </w:rPr>
+              <w:instrText xml:space="preserve"> PAGEREF _Toc154913258 \h </w:instrText>
+            </w:r>
+            <w:r>
+              <w:rPr>
+                <w:noProof/>
+                <w:webHidden/>
+              </w:rPr>
+            </w:r>
+            <w:r>
+              <w:rPr>
+                <w:noProof/>
+                <w:webHidden/>
+              </w:rPr>
+              <w:fldChar w:fldCharType="separate"/>
+            </w:r>
+            <w:r>
+              <w:rPr>
+                <w:noProof/>
+                <w:webHidden/>
+              </w:rPr>
+              <w:t>10</w:t>
+            </w:r>
+            <w:r>
+              <w:rPr>
+                <w:noProof/>
+                <w:webHidden/>
+              </w:rPr>
+              <w:fldChar w:fldCharType="end"/>
+            </w:r>
+          </w:hyperlink>
+        </w:p>
+        <w:p>
+          <w:pPr>
+            <w:pStyle w:val="TOC2"/>
+            <w:tabs>
+              <w:tab w:val="left" w:pos="880"/>
+              <w:tab w:val="right" w:leader="dot" w:pos="9350"/>
+            </w:tabs>
+            <w:rPr>
+              <w:rFonts w:cstheme="minorBidi"/>
+              <w:noProof/>
+              <w:kern w:val="2"/>
+              <w14:ligatures w14:val="standardContextual"/>
+            </w:rPr>
+          </w:pPr>
+          <w:hyperlink w:anchor="_Toc154913259" w:history="1">
+            <w:r>
+              <w:rPr>
+                <w:rStyle w:val="Hyperlink"/>
+                <w:noProof/>
+              </w:rPr>
+              <w:t>I.2</w:t>
+            </w:r>
+            <w:r>
+              <w:rPr>
+                <w:rFonts w:cstheme="minorBidi"/>
+                <w:noProof/>
+                <w:kern w:val="2"/>
+                <w14:ligatures w14:val="standardContextual"/>
+              </w:rPr>
+              <w:tab/>
+            </w:r>
+            <w:r>
+              <w:rPr>
+                <w:rStyle w:val="Hyperlink"/>
+                <w:noProof/>
+              </w:rPr>
+              <w:t>Dataset</w:t>
+            </w:r>
+            <w:r>
+              <w:rPr>
+                <w:noProof/>
+                <w:webHidden/>
+              </w:rPr>
+              <w:tab/>
+            </w:r>
+            <w:r>
+              <w:rPr>
+                <w:noProof/>
+                <w:webHidden/>
+              </w:rPr>
+              <w:fldChar w:fldCharType="begin"/>
+            </w:r>
+            <w:r>
+              <w:rPr>
+                <w:noProof/>
+                <w:webHidden/>
+              </w:rPr>
+              <w:instrText xml:space="preserve"> PAGEREF _Toc154913259 \h </w:instrText>
+            </w:r>
+            <w:r>
+              <w:rPr>
+                <w:noProof/>
+                <w:webHidden/>
+              </w:rPr>
+            </w:r>
+            <w:r>
+              <w:rPr>
+                <w:noProof/>
+                <w:webHidden/>
+              </w:rPr>
+              <w:fldChar w:fldCharType="separate"/>
+            </w:r>
+            <w:r>
+              <w:rPr>
+                <w:noProof/>
+                <w:webHidden/>
+              </w:rPr>
+              <w:t>10</w:t>
+            </w:r>
+            <w:r>
+              <w:rPr>
+                <w:noProof/>
+                <w:webHidden/>
+              </w:rPr>
+              <w:fldChar w:fldCharType="end"/>
+            </w:r>
+          </w:hyperlink>
+        </w:p>
+        <w:p>
+          <w:pPr>
+            <w:pStyle w:val="TOC2"/>
+            <w:tabs>
+              <w:tab w:val="left" w:pos="880"/>
+              <w:tab w:val="right" w:leader="dot" w:pos="9350"/>
+            </w:tabs>
+            <w:rPr>
+              <w:rFonts w:cstheme="minorBidi"/>
+              <w:noProof/>
+              <w:kern w:val="2"/>
+              <w14:ligatures w14:val="standardContextual"/>
+            </w:rPr>
+          </w:pPr>
+          <w:hyperlink w:anchor="_Toc154913260" w:history="1">
+            <w:r>
+              <w:rPr>
+                <w:rStyle w:val="Hyperlink"/>
+                <w:noProof/>
+              </w:rPr>
+              <w:t>I.3</w:t>
+            </w:r>
+            <w:r>
+              <w:rPr>
+                <w:rFonts w:cstheme="minorBidi"/>
+                <w:noProof/>
+                <w:kern w:val="2"/>
+                <w14:ligatures w14:val="standardContextual"/>
+              </w:rPr>
+              <w:tab/>
+            </w:r>
+            <w:r>
+              <w:rPr>
+                <w:rStyle w:val="Hyperlink"/>
+                <w:noProof/>
+              </w:rPr>
+              <w:t>Model Accuracy Visualization</w:t>
+            </w:r>
+            <w:r>
+              <w:rPr>
+                <w:noProof/>
+                <w:webHidden/>
+              </w:rPr>
+              <w:tab/>
+            </w:r>
+            <w:r>
+              <w:rPr>
+                <w:noProof/>
+                <w:webHidden/>
+              </w:rPr>
+              <w:fldChar w:fldCharType="begin"/>
+            </w:r>
+            <w:r>
+              <w:rPr>
+                <w:noProof/>
+                <w:webHidden/>
+              </w:rPr>
+              <w:instrText xml:space="preserve"> PAGEREF _Toc154913260 \h </w:instrText>
+            </w:r>
+            <w:r>
+              <w:rPr>
+                <w:noProof/>
+                <w:webHidden/>
+              </w:rPr>
+            </w:r>
+            <w:r>
+              <w:rPr>
+                <w:noProof/>
+                <w:webHidden/>
+              </w:rPr>
+              <w:fldChar w:fldCharType="separate"/>
+            </w:r>
+            <w:r>
+              <w:rPr>
+                <w:noProof/>
+                <w:webHidden/>
+              </w:rPr>
+              <w:t>10</w:t>
+            </w:r>
+            <w:r>
+              <w:rPr>
+                <w:noProof/>
+                <w:webHidden/>
+              </w:rPr>
+              <w:fldChar w:fldCharType="end"/>
+            </w:r>
+          </w:hyperlink>
+        </w:p>
+        <w:p>
+          <w:pPr>
+            <w:pStyle w:val="TOC2"/>
+            <w:tabs>
+              <w:tab w:val="left" w:pos="880"/>
+              <w:tab w:val="right" w:leader="dot" w:pos="9350"/>
+            </w:tabs>
+            <w:rPr>
+              <w:rFonts w:cstheme="minorBidi"/>
+              <w:noProof/>
+              <w:kern w:val="2"/>
+              <w14:ligatures w14:val="standardContextual"/>
+            </w:rPr>
+          </w:pPr>
+          <w:hyperlink w:anchor="_Toc154913261" w:history="1">
+            <w:r>
+              <w:rPr>
+                <w:rStyle w:val="Hyperlink"/>
+                <w:noProof/>
+              </w:rPr>
+              <w:t>I.4</w:t>
+            </w:r>
+            <w:r>
+              <w:rPr>
+                <w:rFonts w:cstheme="minorBidi"/>
+                <w:noProof/>
+                <w:kern w:val="2"/>
+                <w14:ligatures w14:val="standardContextual"/>
+              </w:rPr>
+              <w:tab/>
+            </w:r>
+            <w:r>
+              <w:rPr>
+                <w:rStyle w:val="Hyperlink"/>
+                <w:noProof/>
+              </w:rPr>
+              <w:t>Model Feature Importance Visualization</w:t>
+            </w:r>
+            <w:r>
+              <w:rPr>
+                <w:noProof/>
+                <w:webHidden/>
+              </w:rPr>
+              <w:tab/>
+            </w:r>
+            <w:r>
+              <w:rPr>
+                <w:noProof/>
+                <w:webHidden/>
+              </w:rPr>
+              <w:fldChar w:fldCharType="begin"/>
+            </w:r>
+            <w:r>
+              <w:rPr>
+                <w:noProof/>
+                <w:webHidden/>
+              </w:rPr>
+              <w:instrText xml:space="preserve"> PAGEREF _Toc154913261 \h </w:instrText>
+            </w:r>
+            <w:r>
+              <w:rPr>
+                <w:noProof/>
+                <w:webHidden/>
+              </w:rPr>
+            </w:r>
+            <w:r>
+              <w:rPr>
+                <w:noProof/>
+                <w:webHidden/>
+              </w:rPr>
+              <w:fldChar w:fldCharType="separate"/>
+            </w:r>
+            <w:r>
+              <w:rPr>
+                <w:noProof/>
+                <w:webHidden/>
+              </w:rPr>
+              <w:t>10</w:t>
+            </w:r>
+            <w:r>
+              <w:rPr>
+                <w:noProof/>
+                <w:webHidden/>
+              </w:rPr>
+              <w:fldChar w:fldCharType="end"/>
+            </w:r>
+          </w:hyperlink>
+        </w:p>
+        <w:p>
+          <w:pPr>
+            <w:pStyle w:val="TOC1"/>
+            <w:tabs>
+              <w:tab w:val="left" w:pos="440"/>
+              <w:tab w:val="right" w:leader="dot" w:pos="9350"/>
+            </w:tabs>
+            <w:rPr>
+              <w:rFonts w:cstheme="minorBidi"/>
+              <w:noProof/>
+              <w:kern w:val="2"/>
+              <w14:ligatures w14:val="standardContextual"/>
+            </w:rPr>
+          </w:pPr>
+          <w:hyperlink w:anchor="_Toc154913262" w:history="1">
+            <w:r>
+              <w:rPr>
+                <w:rStyle w:val="Hyperlink"/>
+                <w:noProof/>
+              </w:rPr>
+              <w:t>J</w:t>
+            </w:r>
+            <w:r>
+              <w:rPr>
+                <w:rFonts w:cstheme="minorBidi"/>
+                <w:noProof/>
+                <w:kern w:val="2"/>
+                <w14:ligatures w14:val="standardContextual"/>
+              </w:rPr>
+              <w:tab/>
+            </w:r>
+            <w:r>
+              <w:rPr>
+                <w:rStyle w:val="Hyperlink"/>
+                <w:noProof/>
+              </w:rPr>
               <w:t>References</w:t>
             </w:r>
             <w:r>
@@ -2603,7 +3507,7 @@
                 <w:noProof/>
                 <w:webHidden/>
               </w:rPr>
-              <w:instrText xml:space="preserve"> PAGEREF _Toc154666829 \h </w:instrText>
+              <w:instrText xml:space="preserve"> PAGEREF _Toc154913262 \h </w:instrText>
             </w:r>
             <w:r>
               <w:rPr>
@@ -2623,7 +3527,7 @@
                 <w:noProof/>
                 <w:webHidden/>
               </w:rPr>
-              <w:t>7</w:t>
+              <w:t>10</w:t>
             </w:r>
             <w:r>
               <w:rPr>
@@ -2769,13 +3673,12 @@
           <w:bCs/>
         </w:rPr>
       </w:pPr>
-      <w:bookmarkStart w:id="1" w:name="_Toc154666808"/>
-      <w:r>
-        <w:rPr>
-          <w:b/>
-          <w:bCs/>
-        </w:rPr>
-        <w:lastRenderedPageBreak/>
+      <w:bookmarkStart w:id="1" w:name="_Toc154913231"/>
+      <w:r>
+        <w:rPr>
+          <w:b/>
+          <w:bCs/>
+        </w:rPr>
         <w:t>Project Overview</w:t>
       </w:r>
       <w:bookmarkEnd w:id="1"/>
@@ -2789,7 +3692,7 @@
           <w:bCs/>
         </w:rPr>
       </w:pPr>
-      <w:bookmarkStart w:id="2" w:name="_Toc154666809"/>
+      <w:bookmarkStart w:id="2" w:name="_Toc154913232"/>
       <w:r>
         <w:rPr>
           <w:b/>
@@ -2973,7 +3876,7 @@
           <w:bCs/>
         </w:rPr>
       </w:pPr>
-      <w:bookmarkStart w:id="4" w:name="_Toc154666810"/>
+      <w:bookmarkStart w:id="4" w:name="_Toc154913233"/>
       <w:r>
         <w:rPr>
           <w:b/>
@@ -3311,13 +4214,14 @@
         </w:rPr>
       </w:pPr>
       <w:bookmarkStart w:id="5" w:name="_Solution"/>
-      <w:bookmarkStart w:id="6" w:name="_Toc154666811"/>
+      <w:bookmarkStart w:id="6" w:name="_Toc154913234"/>
       <w:bookmarkEnd w:id="5"/>
       <w:r>
         <w:rPr>
           <w:b/>
           <w:bCs/>
         </w:rPr>
+        <w:lastRenderedPageBreak/>
         <w:t>Solution</w:t>
       </w:r>
       <w:bookmarkEnd w:id="6"/>
@@ -3646,7 +4550,6 @@
           <w:sz w:val="21"/>
           <w:szCs w:val="21"/>
         </w:rPr>
-        <w:lastRenderedPageBreak/>
         <w:t xml:space="preserve">NumPy: </w:t>
       </w:r>
       <w:r>
@@ -3768,7 +4671,7 @@
           <w:bCs/>
         </w:rPr>
       </w:pPr>
-      <w:bookmarkStart w:id="8" w:name="_Toc154666812"/>
+      <w:bookmarkStart w:id="8" w:name="_Toc154913235"/>
       <w:r>
         <w:rPr>
           <w:b/>
@@ -3787,7 +4690,7 @@
           <w:bCs/>
         </w:rPr>
       </w:pPr>
-      <w:bookmarkStart w:id="9" w:name="_Toc154666813"/>
+      <w:bookmarkStart w:id="9" w:name="_Toc154913236"/>
       <w:r>
         <w:rPr>
           <w:b/>
@@ -4326,6 +5229,7 @@
           <w:sz w:val="21"/>
           <w:szCs w:val="21"/>
         </w:rPr>
+        <w:lastRenderedPageBreak/>
         <w:tab/>
       </w:r>
       <w:r>
@@ -4430,7 +5334,7 @@
         </w:rPr>
       </w:pPr>
       <w:bookmarkStart w:id="10" w:name="_Methodology_and_Timeline"/>
-      <w:bookmarkStart w:id="11" w:name="_Toc154666814"/>
+      <w:bookmarkStart w:id="11" w:name="_Toc154913237"/>
       <w:bookmarkEnd w:id="10"/>
       <w:r>
         <w:rPr>
@@ -4608,7 +5512,6 @@
           <w:sz w:val="21"/>
           <w:szCs w:val="21"/>
         </w:rPr>
-        <w:lastRenderedPageBreak/>
         <w:t>Developed, trained, and tuned a random forest model.</w:t>
       </w:r>
     </w:p>
@@ -4700,7 +5603,7 @@
           <w:bCs/>
         </w:rPr>
       </w:pPr>
-      <w:bookmarkStart w:id="12" w:name="_Toc154666815"/>
+      <w:bookmarkStart w:id="12" w:name="_Toc154913238"/>
       <w:r>
         <w:rPr>
           <w:b/>
@@ -5603,13 +6506,16 @@
           <w:bCs/>
         </w:rPr>
       </w:pPr>
-      <w:r>
-        <w:rPr>
-          <w:b/>
-          <w:bCs/>
-        </w:rPr>
+      <w:bookmarkStart w:id="13" w:name="_Toc154913239"/>
+      <w:r>
+        <w:rPr>
+          <w:b/>
+          <w:bCs/>
+        </w:rPr>
+        <w:lastRenderedPageBreak/>
         <w:t>Data Collection</w:t>
       </w:r>
+      <w:bookmarkEnd w:id="13"/>
     </w:p>
     <w:p>
       <w:pPr>
@@ -5620,6 +6526,7 @@
           <w:bCs/>
         </w:rPr>
       </w:pPr>
+      <w:bookmarkStart w:id="14" w:name="_Toc154913240"/>
       <w:r>
         <w:rPr>
           <w:b/>
@@ -5627,6 +6534,7 @@
         </w:rPr>
         <w:t>Collection Process</w:t>
       </w:r>
+      <w:bookmarkEnd w:id="14"/>
     </w:p>
     <w:p>
       <w:pPr>
@@ -5704,6 +6612,7 @@
           <w:bCs/>
         </w:rPr>
       </w:pPr>
+      <w:bookmarkStart w:id="15" w:name="_Toc154913241"/>
       <w:r>
         <w:rPr>
           <w:b/>
@@ -5711,6 +6620,7 @@
         </w:rPr>
         <w:t>Advantages/Limitations</w:t>
       </w:r>
+      <w:bookmarkEnd w:id="15"/>
     </w:p>
     <w:p>
       <w:pPr>
@@ -5820,7 +6730,6 @@
           <w:b/>
           <w:bCs/>
         </w:rPr>
-        <w:lastRenderedPageBreak/>
         <w:t>Relevance</w:t>
       </w:r>
     </w:p>
@@ -5971,7 +6880,7 @@
           <w:szCs w:val="24"/>
         </w:rPr>
       </w:pPr>
-      <w:bookmarkStart w:id="13" w:name="_Toc154666821"/>
+      <w:bookmarkStart w:id="16" w:name="_Toc154913242"/>
       <w:r>
         <w:rPr>
           <w:b/>
@@ -5981,7 +6890,7 @@
         </w:rPr>
         <w:t>Practical Significance</w:t>
       </w:r>
-      <w:bookmarkEnd w:id="13"/>
+      <w:bookmarkEnd w:id="16"/>
     </w:p>
     <w:p>
       <w:pPr>
@@ -6094,7 +7003,7 @@
           <w:szCs w:val="24"/>
         </w:rPr>
       </w:pPr>
-      <w:bookmarkStart w:id="14" w:name="_Toc154666822"/>
+      <w:bookmarkStart w:id="17" w:name="_Toc154913243"/>
       <w:r>
         <w:rPr>
           <w:b/>
@@ -6102,6 +7011,7 @@
           <w:sz w:val="24"/>
           <w:szCs w:val="24"/>
         </w:rPr>
+        <w:lastRenderedPageBreak/>
         <w:t>Visual</w:t>
       </w:r>
       <w:r>
@@ -6113,7 +7023,7 @@
         </w:rPr>
         <w:t>ization Tools</w:t>
       </w:r>
-      <w:bookmarkEnd w:id="14"/>
+      <w:bookmarkEnd w:id="17"/>
     </w:p>
     <w:p>
       <w:pPr>
@@ -6177,6 +7087,7 @@
           <w:bCs/>
         </w:rPr>
       </w:pPr>
+      <w:bookmarkStart w:id="18" w:name="_Toc154913244"/>
       <w:r>
         <w:rPr>
           <w:b/>
@@ -6198,6 +7109,7 @@
         </w:rPr>
         <w:t>aration</w:t>
       </w:r>
+      <w:bookmarkEnd w:id="18"/>
     </w:p>
     <w:p>
       <w:pPr>
@@ -6210,8 +7122,9 @@
           <w:szCs w:val="24"/>
         </w:rPr>
       </w:pPr>
-      <w:bookmarkStart w:id="15" w:name="_Source"/>
-      <w:bookmarkEnd w:id="15"/>
+      <w:bookmarkStart w:id="19" w:name="_Source"/>
+      <w:bookmarkStart w:id="20" w:name="_Toc154913245"/>
+      <w:bookmarkEnd w:id="19"/>
       <w:r>
         <w:rPr>
           <w:b/>
@@ -6221,6 +7134,7 @@
         </w:rPr>
         <w:t>Extraction</w:t>
       </w:r>
+      <w:bookmarkEnd w:id="20"/>
     </w:p>
     <w:p>
       <w:pPr>
@@ -6282,8 +7196,9 @@
           <w:szCs w:val="24"/>
         </w:rPr>
       </w:pPr>
-      <w:bookmarkStart w:id="16" w:name="_Preparation_1"/>
-      <w:bookmarkEnd w:id="16"/>
+      <w:bookmarkStart w:id="21" w:name="_Preparation_1"/>
+      <w:bookmarkStart w:id="22" w:name="_Toc154913246"/>
+      <w:bookmarkEnd w:id="21"/>
       <w:r>
         <w:rPr>
           <w:b/>
@@ -6291,9 +7206,9 @@
           <w:sz w:val="24"/>
           <w:szCs w:val="24"/>
         </w:rPr>
-        <w:lastRenderedPageBreak/>
         <w:t>Preparation</w:t>
       </w:r>
+      <w:bookmarkEnd w:id="22"/>
     </w:p>
     <w:p>
       <w:pPr>
@@ -6709,6 +7624,7 @@
         <w:ind w:firstLine="576"/>
       </w:pPr>
       <w:r>
+        <w:lastRenderedPageBreak/>
         <w:t xml:space="preserve">Overall, the cleaning and </w:t>
       </w:r>
       <w:r>
@@ -6766,7 +7682,7 @@
           <w:bCs/>
         </w:rPr>
       </w:pPr>
-      <w:bookmarkStart w:id="17" w:name="_Toc154666829"/>
+      <w:bookmarkStart w:id="23" w:name="_Toc154913247"/>
       <w:r>
         <w:rPr>
           <w:b/>
@@ -6774,6 +7690,7 @@
         </w:rPr>
         <w:t>Data Analysis</w:t>
       </w:r>
+      <w:bookmarkEnd w:id="23"/>
     </w:p>
     <w:p>
       <w:pPr>
@@ -6784,8 +7701,9 @@
           <w:bCs/>
         </w:rPr>
       </w:pPr>
-      <w:bookmarkStart w:id="18" w:name="_Methods/Models"/>
-      <w:bookmarkEnd w:id="18"/>
+      <w:bookmarkStart w:id="24" w:name="_Methods/Models"/>
+      <w:bookmarkStart w:id="25" w:name="_Toc154913248"/>
+      <w:bookmarkEnd w:id="24"/>
       <w:r>
         <w:rPr>
           <w:b/>
@@ -6800,6 +7718,7 @@
         </w:rPr>
         <w:t>/Models</w:t>
       </w:r>
+      <w:bookmarkEnd w:id="25"/>
     </w:p>
     <w:p>
       <w:pPr>
@@ -6899,7 +7818,6 @@
         <w:ind w:firstLine="576"/>
       </w:pPr>
       <w:r>
-        <w:lastRenderedPageBreak/>
         <w:t xml:space="preserve">Below you will find </w:t>
       </w:r>
       <w:r>
@@ -7327,13 +8245,16 @@
           <w:bCs/>
         </w:rPr>
       </w:pPr>
-      <w:r>
-        <w:rPr>
-          <w:b/>
-          <w:bCs/>
-        </w:rPr>
+      <w:bookmarkStart w:id="26" w:name="_Toc154913249"/>
+      <w:r>
+        <w:rPr>
+          <w:b/>
+          <w:bCs/>
+        </w:rPr>
+        <w:lastRenderedPageBreak/>
         <w:t>Advantages/Limitations</w:t>
       </w:r>
+      <w:bookmarkEnd w:id="26"/>
     </w:p>
     <w:p>
       <w:pPr>
@@ -7582,14 +8503,15 @@
           <w:bCs/>
         </w:rPr>
       </w:pPr>
-      <w:r>
-        <w:rPr>
-          <w:b/>
-          <w:bCs/>
-        </w:rPr>
-        <w:lastRenderedPageBreak/>
+      <w:bookmarkStart w:id="27" w:name="_Toc154913250"/>
+      <w:r>
+        <w:rPr>
+          <w:b/>
+          <w:bCs/>
+        </w:rPr>
         <w:t>Method Application</w:t>
       </w:r>
+      <w:bookmarkEnd w:id="27"/>
     </w:p>
     <w:p>
       <w:pPr>
@@ -7893,6 +8815,7 @@
           <w:bCs/>
         </w:rPr>
       </w:pPr>
+      <w:bookmarkStart w:id="28" w:name="_Toc154913251"/>
       <w:r>
         <w:rPr>
           <w:b/>
@@ -7900,6 +8823,7 @@
         </w:rPr>
         <w:t>Results</w:t>
       </w:r>
+      <w:bookmarkEnd w:id="28"/>
     </w:p>
     <w:p>
       <w:pPr>
@@ -7910,6 +8834,9 @@
           <w:bCs/>
         </w:rPr>
       </w:pPr>
+      <w:bookmarkStart w:id="29" w:name="_Toc154913252"/>
+      <w:bookmarkStart w:id="30" w:name="_Statistical_Significance"/>
+      <w:bookmarkEnd w:id="30"/>
       <w:r>
         <w:rPr>
           <w:b/>
@@ -7917,6 +8844,7 @@
         </w:rPr>
         <w:t>Statistical Significance</w:t>
       </w:r>
+      <w:bookmarkEnd w:id="29"/>
     </w:p>
     <w:p>
       <w:pPr>
@@ -9634,10 +10562,7 @@
         <w:t xml:space="preserve"> random forest model cannot accurately predict a used vehicle’s price while maintaining a mean absolute percentage error (MAPE) of 5</w:t>
       </w:r>
       <w:r>
-        <w:t>% or less.</w:t>
-      </w:r>
-      <w:r>
-        <w:t xml:space="preserve"> The closest </w:t>
+        <w:t xml:space="preserve">% or less. The closest </w:t>
       </w:r>
       <w:r>
         <w:t>model was IQR-G</w:t>
@@ -9718,6 +10643,7 @@
           <w:bCs/>
         </w:rPr>
       </w:pPr>
+      <w:bookmarkStart w:id="31" w:name="_Toc154913253"/>
       <w:r>
         <w:rPr>
           <w:b/>
@@ -9725,6 +10651,7 @@
         </w:rPr>
         <w:t>Practical Significance</w:t>
       </w:r>
+      <w:bookmarkEnd w:id="31"/>
     </w:p>
     <w:p>
       <w:pPr>
@@ -9782,11 +10709,7 @@
         <w:t>m</w:t>
       </w:r>
       <w:r>
-        <w:t xml:space="preserve">ight be more profitable, but it’s likely to lead to less business as customers will flock to dealerships with more reasonable prices.  On the other hand, underpricing a vehicle by the same </w:t>
-      </w:r>
-      <w:r>
-        <w:lastRenderedPageBreak/>
-        <w:t xml:space="preserve">amount </w:t>
+        <w:t xml:space="preserve">ight be more profitable, but it’s likely to lead to less business as customers will flock to dealerships with more reasonable prices.  On the other hand, underpricing a vehicle by the same amount </w:t>
       </w:r>
       <w:r>
         <w:t>will</w:t>
@@ -9817,35 +10740,339 @@
             <w:sz w:val="21"/>
             <w:szCs w:val="21"/>
           </w:rPr>
-          <w:t>Bagg</w:t>
+          <w:t>Baggott</w:t>
+        </w:r>
+      </w:hyperlink>
+      <w:r>
+        <w:rPr>
+          <w:sz w:val="21"/>
+          <w:szCs w:val="21"/>
+        </w:rPr>
+        <w:t>, 2021)</w:t>
+      </w:r>
+      <w:r>
+        <w:t>.</w:t>
+      </w:r>
+    </w:p>
+    <w:p>
+      <w:pPr>
+        <w:pStyle w:val="Heading2"/>
+        <w:spacing w:line="360" w:lineRule="auto"/>
+        <w:rPr>
+          <w:b/>
+          <w:bCs/>
+        </w:rPr>
+      </w:pPr>
+      <w:bookmarkStart w:id="32" w:name="_Toc154913254"/>
+      <w:proofErr w:type="gramStart"/>
+      <w:r>
+        <w:rPr>
+          <w:b/>
+          <w:bCs/>
+        </w:rPr>
+        <w:t>Overall</w:t>
+      </w:r>
+      <w:proofErr w:type="gramEnd"/>
+      <w:r>
+        <w:rPr>
+          <w:b/>
+          <w:bCs/>
+        </w:rPr>
+        <w:t xml:space="preserve"> Success</w:t>
+      </w:r>
+      <w:bookmarkEnd w:id="32"/>
+    </w:p>
+    <w:p>
+      <w:pPr>
+        <w:ind w:firstLine="432"/>
+      </w:pPr>
+      <w:r>
+        <w:t>Overall, this project was not statistically or practically</w:t>
+      </w:r>
+      <w:r>
+        <w:t xml:space="preserve"> </w:t>
+      </w:r>
+      <w:r>
+        <w:t>successful</w:t>
+      </w:r>
+      <w:r>
+        <w:t>.</w:t>
+      </w:r>
+      <w:r>
+        <w:t xml:space="preserve"> We are unable to reject the null</w:t>
+      </w:r>
+      <w:r>
+        <w:t xml:space="preserve"> </w:t>
+      </w:r>
+      <w:r>
+        <w:t>hypothesis</w:t>
+      </w:r>
+      <w:r>
+        <w:t xml:space="preserve"> </w:t>
+      </w:r>
+      <w:r>
+        <w:t xml:space="preserve">and </w:t>
+      </w:r>
+      <w:r>
+        <w:t xml:space="preserve">deploying this model for pricing would be </w:t>
+      </w:r>
+      <w:r>
+        <w:t xml:space="preserve">at best </w:t>
+      </w:r>
+      <w:r>
+        <w:t xml:space="preserve">ineffective and </w:t>
+      </w:r>
+      <w:r>
+        <w:t xml:space="preserve">at worse very </w:t>
+      </w:r>
+      <w:r>
+        <w:t xml:space="preserve">detrimental to </w:t>
+      </w:r>
+      <w:r>
+        <w:t>the</w:t>
+      </w:r>
+      <w:r>
+        <w:t xml:space="preserve"> dealership’s </w:t>
+      </w:r>
+      <w:r>
+        <w:t>profits</w:t>
+      </w:r>
+      <w:r>
+        <w:t>.</w:t>
+      </w:r>
+    </w:p>
+    <w:p>
+      <w:pPr>
+        <w:pStyle w:val="Heading1"/>
+        <w:spacing w:line="360" w:lineRule="auto"/>
+        <w:jc w:val="center"/>
+        <w:rPr>
+          <w:b/>
+          <w:bCs/>
+        </w:rPr>
+      </w:pPr>
+      <w:bookmarkStart w:id="33" w:name="_Toc154913255"/>
+      <w:r>
+        <w:rPr>
+          <w:b/>
+          <w:bCs/>
+        </w:rPr>
+        <w:t>Conclusion</w:t>
+      </w:r>
+      <w:bookmarkEnd w:id="33"/>
+    </w:p>
+    <w:p>
+      <w:pPr>
+        <w:pStyle w:val="Heading2"/>
+        <w:rPr>
+          <w:b/>
+          <w:bCs/>
+        </w:rPr>
+      </w:pPr>
+      <w:r>
+        <w:rPr>
+          <w:b/>
+          <w:bCs/>
+        </w:rPr>
+        <w:t>Summary</w:t>
+      </w:r>
+    </w:p>
+    <w:p>
+      <w:pPr>
+        <w:ind w:firstLine="576"/>
+      </w:pPr>
+      <w:r>
+        <w:t>The random forest algorithm was exhaustively trained, tuned, and examined in this project and it failed to predict used car prices with any viable accuracy. It didn’t matter if the full dataset was used, if features were removed, or if outliers were excluded.</w:t>
+      </w:r>
+      <w:r>
+        <w:t xml:space="preserve"> Tuning the models hyperparameters did improve accuracy, but </w:t>
+      </w:r>
+      <w:r>
+        <w:t xml:space="preserve">not by enough to make this model </w:t>
+      </w:r>
+      <w:proofErr w:type="spellStart"/>
+      <w:r>
+        <w:t>a</w:t>
+      </w:r>
+      <w:proofErr w:type="spellEnd"/>
+      <w:r>
+        <w:t xml:space="preserve"> viable solution.</w:t>
+      </w:r>
+      <w:r>
+        <w:t xml:space="preserve"> </w:t>
+      </w:r>
+    </w:p>
+    <w:p>
+      <w:pPr>
+        <w:ind w:firstLine="576"/>
+      </w:pPr>
+      <w:r>
+        <w:t xml:space="preserve">Our highest performing model, which trained on the dataset’s interquartile range (IQR) and was optimized by cross validating its hyperparameters by grid search, reached a MAPE value of 23.36%. That model </w:t>
+      </w:r>
+      <w:r>
+        <w:t xml:space="preserve">also </w:t>
+      </w:r>
+      <w:r>
+        <w:t xml:space="preserve">posted a .53 MASE score and a .40 R2 score. This shows that while our model does outperform </w:t>
+      </w:r>
+      <w:r>
+        <w:t xml:space="preserve">the accuracy of a </w:t>
+      </w:r>
+      <w:r>
+        <w:t>naïve prediction, it does not fit our data well</w:t>
+      </w:r>
+      <w:r>
+        <w:t xml:space="preserve"> and comes nowhere near close enough</w:t>
+      </w:r>
+      <w:r>
+        <w:t>, accuracy-wise,</w:t>
+      </w:r>
+      <w:r>
+        <w:t xml:space="preserve"> to be deployed in real-world scenarios</w:t>
+      </w:r>
+      <w:r>
+        <w:t>.</w:t>
+      </w:r>
+    </w:p>
+    <w:p>
+      <w:pPr>
+        <w:ind w:firstLine="576"/>
+      </w:pPr>
+      <w:r>
+        <w:t>In summary,</w:t>
+      </w:r>
+      <w:r>
+        <w:t xml:space="preserve"> the null hypothesis cannot be rejected as we were unable to produce a random forest model that </w:t>
+      </w:r>
+      <w:r>
+        <w:t>could predict a used vehicle’s price</w:t>
+      </w:r>
+      <w:r>
+        <w:t xml:space="preserve"> while also maintaining a MAPE value of 5% or less. </w:t>
+      </w:r>
+    </w:p>
+    <w:p>
+      <w:pPr>
+        <w:pStyle w:val="Heading2"/>
+      </w:pPr>
+      <w:r>
+        <w:rPr>
+          <w:b/>
+          <w:bCs/>
+        </w:rPr>
+        <w:lastRenderedPageBreak/>
+        <w:t>Effective Story</w:t>
+      </w:r>
+      <w:r>
+        <w:rPr>
+          <w:b/>
+          <w:bCs/>
+        </w:rPr>
+        <w:t>t</w:t>
+      </w:r>
+      <w:r>
+        <w:rPr>
+          <w:b/>
+          <w:bCs/>
+        </w:rPr>
+        <w:t xml:space="preserve">elling </w:t>
+      </w:r>
+      <w:r>
+        <w:rPr>
+          <w:b/>
+          <w:bCs/>
+        </w:rPr>
+        <w:t>with Visualizations</w:t>
+      </w:r>
+    </w:p>
+    <w:p>
+      <w:pPr>
+        <w:pStyle w:val="Heading2"/>
+      </w:pPr>
+      <w:r>
+        <w:rPr>
+          <w:b/>
+          <w:bCs/>
+        </w:rPr>
+        <w:t>Courses of Action</w:t>
+      </w:r>
+    </w:p>
+    <w:p>
+      <w:pPr>
+        <w:pStyle w:val="Heading1"/>
+        <w:spacing w:line="360" w:lineRule="auto"/>
+        <w:jc w:val="center"/>
+        <w:rPr>
+          <w:b/>
+          <w:bCs/>
+        </w:rPr>
+      </w:pPr>
+      <w:bookmarkStart w:id="34" w:name="_Toc154913256"/>
+      <w:r>
+        <w:rPr>
+          <w:b/>
+          <w:bCs/>
+        </w:rPr>
+        <w:t>Presentation</w:t>
+      </w:r>
+      <w:bookmarkEnd w:id="34"/>
+    </w:p>
+    <w:p>
+      <w:pPr>
+        <w:pStyle w:val="Heading1"/>
+        <w:spacing w:line="360" w:lineRule="auto"/>
+        <w:jc w:val="center"/>
+        <w:rPr>
+          <w:b/>
+          <w:bCs/>
+        </w:rPr>
+      </w:pPr>
+      <w:bookmarkStart w:id="35" w:name="_Toc154913257"/>
+      <w:r>
+        <w:rPr>
+          <w:b/>
+          <w:bCs/>
+        </w:rPr>
+        <w:t>Appendices</w:t>
+      </w:r>
+      <w:bookmarkEnd w:id="35"/>
+    </w:p>
+    <w:p>
+      <w:pPr>
+        <w:pStyle w:val="Heading2"/>
+        <w:spacing w:line="360" w:lineRule="auto"/>
+        <w:rPr>
+          <w:b/>
+          <w:bCs/>
+        </w:rPr>
+      </w:pPr>
+      <w:bookmarkStart w:id="36" w:name="_Code"/>
+      <w:bookmarkStart w:id="37" w:name="_Toc154913258"/>
+      <w:bookmarkEnd w:id="36"/>
+      <w:r>
+        <w:rPr>
+          <w:b/>
+          <w:bCs/>
+        </w:rPr>
+        <w:t>Code</w:t>
+      </w:r>
+      <w:bookmarkEnd w:id="37"/>
+    </w:p>
+    <w:p>
+      <w:hyperlink r:id="rId8" w:history="1">
+        <w:r>
+          <w:rPr>
+            <w:rStyle w:val="Hyperlink"/>
+          </w:rPr>
+          <w:t>Git</w:t>
         </w:r>
         <w:r>
           <w:rPr>
             <w:rStyle w:val="Hyperlink"/>
-            <w:sz w:val="21"/>
-            <w:szCs w:val="21"/>
           </w:rPr>
-          <w:t>o</w:t>
-        </w:r>
-        <w:r>
-          <w:rPr>
-            <w:rStyle w:val="Hyperlink"/>
-            <w:sz w:val="21"/>
-            <w:szCs w:val="21"/>
-          </w:rPr>
-          <w:t>tt</w:t>
+          <w:t>Hub - Capstone</w:t>
         </w:r>
       </w:hyperlink>
-      <w:r>
-        <w:rPr>
-          <w:sz w:val="21"/>
-          <w:szCs w:val="21"/>
-        </w:rPr>
-        <w:t>, 2021)</w:t>
-      </w:r>
-      <w:r>
-        <w:t>.</w:t>
-      </w:r>
     </w:p>
     <w:p>
       <w:pPr>
@@ -9856,168 +11083,11 @@
           <w:bCs/>
         </w:rPr>
       </w:pPr>
-      <w:proofErr w:type="gramStart"/>
-      <w:r>
-        <w:rPr>
-          <w:b/>
-          <w:bCs/>
-        </w:rPr>
-        <w:t>Overall</w:t>
-      </w:r>
-      <w:proofErr w:type="gramEnd"/>
-      <w:r>
-        <w:rPr>
-          <w:b/>
-          <w:bCs/>
-        </w:rPr>
-        <w:t xml:space="preserve"> Success</w:t>
-      </w:r>
-    </w:p>
-    <w:p>
-      <w:pPr>
-        <w:ind w:firstLine="432"/>
-      </w:pPr>
-      <w:r>
-        <w:t>Overall, this project was not statistically or practically</w:t>
-      </w:r>
-      <w:r>
-        <w:t xml:space="preserve"> </w:t>
-      </w:r>
-      <w:r>
-        <w:t>successful</w:t>
-      </w:r>
-      <w:r>
-        <w:t>.</w:t>
-      </w:r>
-      <w:r>
-        <w:t xml:space="preserve"> We are unable to reject the null</w:t>
-      </w:r>
-      <w:r>
-        <w:t xml:space="preserve"> </w:t>
-      </w:r>
-      <w:r>
-        <w:t>hypothesis</w:t>
-      </w:r>
-      <w:r>
-        <w:t xml:space="preserve"> </w:t>
-      </w:r>
-      <w:r>
-        <w:t xml:space="preserve">and </w:t>
-      </w:r>
-      <w:r>
-        <w:t xml:space="preserve">deploying this model for pricing would be </w:t>
-      </w:r>
-      <w:r>
-        <w:t xml:space="preserve">at best </w:t>
-      </w:r>
-      <w:r>
-        <w:t xml:space="preserve">ineffective and </w:t>
-      </w:r>
-      <w:r>
-        <w:t xml:space="preserve">at worse very </w:t>
-      </w:r>
-      <w:r>
-        <w:t xml:space="preserve">detrimental to </w:t>
-      </w:r>
-      <w:r>
-        <w:t>the</w:t>
-      </w:r>
-      <w:r>
-        <w:t xml:space="preserve"> dealership’s </w:t>
-      </w:r>
-      <w:r>
-        <w:t>profits</w:t>
-      </w:r>
-      <w:r>
-        <w:t>.</w:t>
-      </w:r>
-    </w:p>
-    <w:p>
-      <w:pPr>
-        <w:pStyle w:val="Heading1"/>
-        <w:spacing w:line="360" w:lineRule="auto"/>
-        <w:jc w:val="center"/>
-        <w:rPr>
-          <w:b/>
-          <w:bCs/>
-        </w:rPr>
-      </w:pPr>
-      <w:r>
-        <w:rPr>
-          <w:b/>
-          <w:bCs/>
-        </w:rPr>
-        <w:t>Conclusion</w:t>
-      </w:r>
-    </w:p>
-    <w:p>
-      <w:pPr>
-        <w:pStyle w:val="Heading1"/>
-        <w:spacing w:line="360" w:lineRule="auto"/>
-        <w:jc w:val="center"/>
-        <w:rPr>
-          <w:b/>
-          <w:bCs/>
-        </w:rPr>
-      </w:pPr>
-      <w:r>
-        <w:rPr>
-          <w:b/>
-          <w:bCs/>
-        </w:rPr>
-        <w:t>Presentation</w:t>
-      </w:r>
-    </w:p>
-    <w:p>
-      <w:pPr>
-        <w:pStyle w:val="Heading1"/>
-        <w:spacing w:line="360" w:lineRule="auto"/>
-        <w:jc w:val="center"/>
-        <w:rPr>
-          <w:b/>
-          <w:bCs/>
-        </w:rPr>
-      </w:pPr>
-      <w:r>
-        <w:rPr>
-          <w:b/>
-          <w:bCs/>
-        </w:rPr>
-        <w:t>Appendices</w:t>
-      </w:r>
-    </w:p>
-    <w:p>
-      <w:pPr>
-        <w:pStyle w:val="Heading2"/>
-        <w:spacing w:line="360" w:lineRule="auto"/>
-        <w:rPr>
-          <w:b/>
-          <w:bCs/>
-        </w:rPr>
-      </w:pPr>
-      <w:bookmarkStart w:id="19" w:name="_Code"/>
-      <w:bookmarkEnd w:id="19"/>
-      <w:r>
-        <w:rPr>
-          <w:b/>
-          <w:bCs/>
-        </w:rPr>
-        <w:t>Code</w:t>
-      </w:r>
-    </w:p>
-    <w:p>
-      <w:pPr>
-        <w:pStyle w:val="Heading2"/>
-        <w:spacing w:line="360" w:lineRule="auto"/>
-        <w:rPr>
-          <w:b/>
-          <w:bCs/>
-        </w:rPr>
-      </w:pPr>
-      <w:bookmarkStart w:id="20" w:name="_Preparation"/>
-      <w:bookmarkStart w:id="21" w:name="_Dataset"/>
-      <w:bookmarkEnd w:id="20"/>
-      <w:bookmarkEnd w:id="21"/>
+      <w:bookmarkStart w:id="38" w:name="_Preparation"/>
+      <w:bookmarkStart w:id="39" w:name="_Dataset"/>
+      <w:bookmarkStart w:id="40" w:name="_Toc154913259"/>
+      <w:bookmarkEnd w:id="38"/>
+      <w:bookmarkEnd w:id="39"/>
       <w:r>
         <w:rPr>
           <w:b/>
@@ -10025,12 +11095,10 @@
         </w:rPr>
         <w:t>Dataset</w:t>
       </w:r>
-    </w:p>
-    <w:p>
-      <w:pPr>
-        <w:ind w:firstLine="576"/>
-      </w:pPr>
-      <w:hyperlink r:id="rId8" w:history="1">
+      <w:bookmarkEnd w:id="40"/>
+    </w:p>
+    <w:p>
+      <w:hyperlink r:id="rId9" w:history="1">
         <w:proofErr w:type="spellStart"/>
         <w:r>
           <w:rPr>
@@ -10053,11 +11121,13 @@
     <w:p>
       <w:pPr>
         <w:pStyle w:val="Heading2"/>
-        <w:rPr>
-          <w:b/>
-          <w:bCs/>
-        </w:rPr>
-      </w:pPr>
+        <w:spacing w:line="360" w:lineRule="auto"/>
+        <w:rPr>
+          <w:b/>
+          <w:bCs/>
+        </w:rPr>
+      </w:pPr>
+      <w:bookmarkStart w:id="41" w:name="_Toc154913260"/>
       <w:r>
         <w:rPr>
           <w:b/>
@@ -10065,23 +11135,343 @@
         </w:rPr>
         <w:t>Model Accuracy Visualization</w:t>
       </w:r>
+      <w:bookmarkEnd w:id="41"/>
+    </w:p>
+    <w:p>
+      <w:r>
+        <w:rPr>
+          <w:noProof/>
+        </w:rPr>
+        <w:drawing>
+          <wp:anchor distT="0" distB="0" distL="114300" distR="114300" simplePos="0" relativeHeight="251658240" behindDoc="1" locked="0" layoutInCell="1" allowOverlap="1" wp14:anchorId="095EA937" wp14:editId="78880384">
+            <wp:simplePos x="0" y="0"/>
+            <wp:positionH relativeFrom="margin">
+              <wp:align>center</wp:align>
+            </wp:positionH>
+            <wp:positionV relativeFrom="paragraph">
+              <wp:posOffset>226695</wp:posOffset>
+            </wp:positionV>
+            <wp:extent cx="5385816" cy="4142232"/>
+            <wp:effectExtent l="0" t="0" r="5715" b="0"/>
+            <wp:wrapTight wrapText="bothSides">
+              <wp:wrapPolygon edited="0">
+                <wp:start x="0" y="0"/>
+                <wp:lineTo x="0" y="21458"/>
+                <wp:lineTo x="21547" y="21458"/>
+                <wp:lineTo x="21547" y="0"/>
+                <wp:lineTo x="0" y="0"/>
+              </wp:wrapPolygon>
+            </wp:wrapTight>
+            <wp:docPr id="1877654107" name="Picture 1" descr="A diagram of a scatter plot&#10;&#10;Description automatically generated"/>
+            <wp:cNvGraphicFramePr>
+              <a:graphicFrameLocks xmlns:a="http://schemas.openxmlformats.org/drawingml/2006/main" noChangeAspect="1"/>
+            </wp:cNvGraphicFramePr>
+            <a:graphic xmlns:a="http://schemas.openxmlformats.org/drawingml/2006/main">
+              <a:graphicData uri="http://schemas.openxmlformats.org/drawingml/2006/picture">
+                <pic:pic xmlns:pic="http://schemas.openxmlformats.org/drawingml/2006/picture">
+                  <pic:nvPicPr>
+                    <pic:cNvPr id="1877654107" name="Picture 1" descr="A diagram of a scatter plot&#10;&#10;Description automatically generated"/>
+                    <pic:cNvPicPr>
+                      <a:picLocks noChangeAspect="1" noChangeArrowheads="1"/>
+                    </pic:cNvPicPr>
+                  </pic:nvPicPr>
+                  <pic:blipFill>
+                    <a:blip r:embed="rId10">
+                      <a:extLst>
+                        <a:ext uri="{28A0092B-C50C-407E-A947-70E740481C1C}">
+                          <a14:useLocalDpi xmlns:a14="http://schemas.microsoft.com/office/drawing/2010/main" val="0"/>
+                        </a:ext>
+                      </a:extLst>
+                    </a:blip>
+                    <a:srcRect/>
+                    <a:stretch>
+                      <a:fillRect/>
+                    </a:stretch>
+                  </pic:blipFill>
+                  <pic:spPr bwMode="auto">
+                    <a:xfrm>
+                      <a:off x="0" y="0"/>
+                      <a:ext cx="5385816" cy="4142232"/>
+                    </a:xfrm>
+                    <a:prstGeom prst="rect">
+                      <a:avLst/>
+                    </a:prstGeom>
+                    <a:noFill/>
+                    <a:ln>
+                      <a:noFill/>
+                    </a:ln>
+                  </pic:spPr>
+                </pic:pic>
+              </a:graphicData>
+            </a:graphic>
+            <wp14:sizeRelH relativeFrom="margin">
+              <wp14:pctWidth>0</wp14:pctWidth>
+            </wp14:sizeRelH>
+            <wp14:sizeRelV relativeFrom="margin">
+              <wp14:pctHeight>0</wp14:pctHeight>
+            </wp14:sizeRelV>
+          </wp:anchor>
+        </w:drawing>
+      </w:r>
+      <w:hyperlink w:anchor="_Statistical_Significance" w:history="1">
+        <w:r>
+          <w:rPr>
+            <w:rStyle w:val="Hyperlink"/>
+            <w:b/>
+            <w:bCs/>
+          </w:rPr>
+          <w:t>IQR-G</w:t>
+        </w:r>
+      </w:hyperlink>
+      <w:r>
+        <w:rPr>
+          <w:b/>
+          <w:bCs/>
+        </w:rPr>
+        <w:t>:</w:t>
+      </w:r>
+    </w:p>
+    <w:p>
+      <w:pPr>
+        <w:rPr>
+          <w:b/>
+          <w:bCs/>
+        </w:rPr>
+      </w:pPr>
+    </w:p>
+    <w:p>
+      <w:pPr>
+        <w:rPr>
+          <w:b/>
+          <w:bCs/>
+        </w:rPr>
+      </w:pPr>
+    </w:p>
+    <w:p>
+      <w:pPr>
+        <w:rPr>
+          <w:b/>
+          <w:bCs/>
+        </w:rPr>
+      </w:pPr>
+    </w:p>
+    <w:p>
+      <w:pPr>
+        <w:rPr>
+          <w:b/>
+          <w:bCs/>
+        </w:rPr>
+      </w:pPr>
+    </w:p>
+    <w:p>
+      <w:pPr>
+        <w:rPr>
+          <w:b/>
+          <w:bCs/>
+        </w:rPr>
+      </w:pPr>
+    </w:p>
+    <w:p>
+      <w:pPr>
+        <w:rPr>
+          <w:b/>
+          <w:bCs/>
+        </w:rPr>
+      </w:pPr>
+      <w:hyperlink w:anchor="_Statistical_Significance" w:history="1">
+        <w:r>
+          <w:rPr>
+            <w:rStyle w:val="Hyperlink"/>
+            <w:b/>
+            <w:bCs/>
+          </w:rPr>
+          <w:t>FD-G</w:t>
+        </w:r>
+      </w:hyperlink>
+      <w:r>
+        <w:rPr>
+          <w:b/>
+          <w:bCs/>
+        </w:rPr>
+        <w:t>:</w:t>
+      </w:r>
+    </w:p>
+    <w:p>
+      <w:pPr>
+        <w:rPr>
+          <w:b/>
+          <w:bCs/>
+        </w:rPr>
+      </w:pPr>
+      <w:r>
+        <w:rPr>
+          <w:noProof/>
+        </w:rPr>
+        <w:drawing>
+          <wp:anchor distT="0" distB="0" distL="114300" distR="114300" simplePos="0" relativeHeight="251659264" behindDoc="1" locked="0" layoutInCell="1" allowOverlap="1" wp14:anchorId="74E0FD1A" wp14:editId="7A50D1A4">
+            <wp:simplePos x="0" y="0"/>
+            <wp:positionH relativeFrom="margin">
+              <wp:align>center</wp:align>
+            </wp:positionH>
+            <wp:positionV relativeFrom="paragraph">
+              <wp:posOffset>-387</wp:posOffset>
+            </wp:positionV>
+            <wp:extent cx="5385816" cy="4142232"/>
+            <wp:effectExtent l="0" t="0" r="5715" b="0"/>
+            <wp:wrapTight wrapText="bothSides">
+              <wp:wrapPolygon edited="0">
+                <wp:start x="0" y="0"/>
+                <wp:lineTo x="0" y="21458"/>
+                <wp:lineTo x="21547" y="21458"/>
+                <wp:lineTo x="21547" y="0"/>
+                <wp:lineTo x="0" y="0"/>
+              </wp:wrapPolygon>
+            </wp:wrapTight>
+            <wp:docPr id="600919195" name="Picture 2" descr="A diagram of a scatter plot&#10;&#10;Description automatically generated"/>
+            <wp:cNvGraphicFramePr>
+              <a:graphicFrameLocks xmlns:a="http://schemas.openxmlformats.org/drawingml/2006/main"/>
+            </wp:cNvGraphicFramePr>
+            <a:graphic xmlns:a="http://schemas.openxmlformats.org/drawingml/2006/main">
+              <a:graphicData uri="http://schemas.openxmlformats.org/drawingml/2006/picture">
+                <pic:pic xmlns:pic="http://schemas.openxmlformats.org/drawingml/2006/picture">
+                  <pic:nvPicPr>
+                    <pic:cNvPr id="600919195" name="Picture 2" descr="A diagram of a scatter plot&#10;&#10;Description automatically generated"/>
+                    <pic:cNvPicPr>
+                      <a:picLocks noChangeAspect="1" noChangeArrowheads="1"/>
+                    </pic:cNvPicPr>
+                  </pic:nvPicPr>
+                  <pic:blipFill>
+                    <a:blip r:embed="rId11">
+                      <a:extLst>
+                        <a:ext uri="{28A0092B-C50C-407E-A947-70E740481C1C}">
+                          <a14:useLocalDpi xmlns:a14="http://schemas.microsoft.com/office/drawing/2010/main" val="0"/>
+                        </a:ext>
+                      </a:extLst>
+                    </a:blip>
+                    <a:srcRect/>
+                    <a:stretch>
+                      <a:fillRect/>
+                    </a:stretch>
+                  </pic:blipFill>
+                  <pic:spPr bwMode="auto">
+                    <a:xfrm>
+                      <a:off x="0" y="0"/>
+                      <a:ext cx="5385816" cy="4142232"/>
+                    </a:xfrm>
+                    <a:prstGeom prst="rect">
+                      <a:avLst/>
+                    </a:prstGeom>
+                    <a:noFill/>
+                    <a:ln>
+                      <a:noFill/>
+                    </a:ln>
+                  </pic:spPr>
+                </pic:pic>
+              </a:graphicData>
+            </a:graphic>
+            <wp14:sizeRelH relativeFrom="margin">
+              <wp14:pctWidth>0</wp14:pctWidth>
+            </wp14:sizeRelH>
+            <wp14:sizeRelV relativeFrom="margin">
+              <wp14:pctHeight>0</wp14:pctHeight>
+            </wp14:sizeRelV>
+          </wp:anchor>
+        </w:drawing>
+      </w:r>
     </w:p>
     <w:p>
       <w:pPr>
         <w:pStyle w:val="Heading2"/>
-        <w:rPr>
-          <w:b/>
-          <w:bCs/>
-        </w:rPr>
-      </w:pPr>
-      <w:r>
-        <w:rPr>
-          <w:b/>
-          <w:bCs/>
-        </w:rPr>
+        <w:spacing w:line="360" w:lineRule="auto"/>
+        <w:rPr>
+          <w:b/>
+          <w:bCs/>
+        </w:rPr>
+      </w:pPr>
+      <w:bookmarkStart w:id="42" w:name="_Toc154913261"/>
+      <w:r>
+        <w:rPr>
+          <w:b/>
+          <w:bCs/>
+        </w:rPr>
+        <w:lastRenderedPageBreak/>
         <w:t>Model Feature Importance Visualization</w:t>
       </w:r>
-    </w:p>
+      <w:bookmarkEnd w:id="42"/>
+    </w:p>
+    <w:p>
+      <w:r>
+        <w:rPr>
+          <w:noProof/>
+        </w:rPr>
+        <w:drawing>
+          <wp:anchor distT="0" distB="0" distL="114300" distR="114300" simplePos="0" relativeHeight="251660288" behindDoc="1" locked="0" layoutInCell="1" allowOverlap="1" wp14:anchorId="4FC15E58" wp14:editId="65321D92">
+            <wp:simplePos x="0" y="0"/>
+            <wp:positionH relativeFrom="margin">
+              <wp:align>right</wp:align>
+            </wp:positionH>
+            <wp:positionV relativeFrom="paragraph">
+              <wp:posOffset>208915</wp:posOffset>
+            </wp:positionV>
+            <wp:extent cx="5943600" cy="3495040"/>
+            <wp:effectExtent l="0" t="0" r="0" b="0"/>
+            <wp:wrapTight wrapText="bothSides">
+              <wp:wrapPolygon edited="0">
+                <wp:start x="0" y="0"/>
+                <wp:lineTo x="0" y="21427"/>
+                <wp:lineTo x="21531" y="21427"/>
+                <wp:lineTo x="21531" y="0"/>
+                <wp:lineTo x="0" y="0"/>
+              </wp:wrapPolygon>
+            </wp:wrapTight>
+            <wp:docPr id="1927270031" name="Picture 4" descr="A graph with blue and white text&#10;&#10;Description automatically generated"/>
+            <wp:cNvGraphicFramePr>
+              <a:graphicFrameLocks xmlns:a="http://schemas.openxmlformats.org/drawingml/2006/main" noChangeAspect="1"/>
+            </wp:cNvGraphicFramePr>
+            <a:graphic xmlns:a="http://schemas.openxmlformats.org/drawingml/2006/main">
+              <a:graphicData uri="http://schemas.openxmlformats.org/drawingml/2006/picture">
+                <pic:pic xmlns:pic="http://schemas.openxmlformats.org/drawingml/2006/picture">
+                  <pic:nvPicPr>
+                    <pic:cNvPr id="1927270031" name="Picture 4" descr="A graph with blue and white text&#10;&#10;Description automatically generated"/>
+                    <pic:cNvPicPr>
+                      <a:picLocks noChangeAspect="1" noChangeArrowheads="1"/>
+                    </pic:cNvPicPr>
+                  </pic:nvPicPr>
+                  <pic:blipFill>
+                    <a:blip r:embed="rId12">
+                      <a:extLst>
+                        <a:ext uri="{28A0092B-C50C-407E-A947-70E740481C1C}">
+                          <a14:useLocalDpi xmlns:a14="http://schemas.microsoft.com/office/drawing/2010/main" val="0"/>
+                        </a:ext>
+                      </a:extLst>
+                    </a:blip>
+                    <a:srcRect/>
+                    <a:stretch>
+                      <a:fillRect/>
+                    </a:stretch>
+                  </pic:blipFill>
+                  <pic:spPr bwMode="auto">
+                    <a:xfrm>
+                      <a:off x="0" y="0"/>
+                      <a:ext cx="5943600" cy="3495040"/>
+                    </a:xfrm>
+                    <a:prstGeom prst="rect">
+                      <a:avLst/>
+                    </a:prstGeom>
+                    <a:noFill/>
+                    <a:ln>
+                      <a:noFill/>
+                    </a:ln>
+                  </pic:spPr>
+                </pic:pic>
+              </a:graphicData>
+            </a:graphic>
+          </wp:anchor>
+        </w:drawing>
+      </w:r>
+    </w:p>
+    <w:p/>
+    <w:p/>
     <w:p>
       <w:pPr>
         <w:pStyle w:val="Heading1"/>
@@ -10092,6 +11482,7 @@
           <w:bCs/>
         </w:rPr>
       </w:pPr>
+      <w:bookmarkStart w:id="43" w:name="_Toc154913262"/>
       <w:r>
         <w:rPr>
           <w:b/>
@@ -10099,7 +11490,7 @@
         </w:rPr>
         <w:t>References</w:t>
       </w:r>
-      <w:bookmarkEnd w:id="17"/>
+      <w:bookmarkEnd w:id="43"/>
     </w:p>
     <w:p>
       <w:pPr>
@@ -10119,93 +11510,12 @@
       <w:r>
         <w:t xml:space="preserve">. Car Dealer Magazine. </w:t>
       </w:r>
-      <w:hyperlink r:id="rId9" w:history="1">
+      <w:hyperlink r:id="rId13" w:history="1">
         <w:r>
           <w:rPr>
             <w:rStyle w:val="Hyperlink"/>
           </w:rPr>
           <w:t>https://cardealermagazine.co.uk/publish/how-much-profit-do-car-dealers-make-on-new-and-used-cars-heres-the-perception-versus-reality/225342</w:t>
-        </w:r>
-      </w:hyperlink>
-    </w:p>
-    <w:p>
-      <w:pPr>
-        <w:pStyle w:val="NormalWeb"/>
-        <w:ind w:left="567" w:hanging="567"/>
-      </w:pPr>
-      <w:r>
-        <w:t xml:space="preserve">Davies, E. (2019, October 28). </w:t>
-      </w:r>
-      <w:r>
-        <w:rPr>
-          <w:i/>
-          <w:iCs/>
-        </w:rPr>
-        <w:t>Consumers three times more likely to buy used cars over new</w:t>
-      </w:r>
-      <w:r>
-        <w:t xml:space="preserve">. Motor Trader. </w:t>
-      </w:r>
-      <w:hyperlink r:id="rId10" w:history="1">
-        <w:r>
-          <w:rPr>
-            <w:rStyle w:val="Hyperlink"/>
-          </w:rPr>
-          <w:t>https://www.motortrader.com/motor-trader-news/automotive-news/majority-buy-consumers-opt-used-new-cars-28-10-2019</w:t>
-        </w:r>
-      </w:hyperlink>
-    </w:p>
-    <w:p>
-      <w:pPr>
-        <w:pStyle w:val="NormalWeb"/>
-        <w:ind w:left="567" w:hanging="567"/>
-      </w:pPr>
-      <w:r>
-        <w:t xml:space="preserve">Edmunds. (2019, June 13). </w:t>
-      </w:r>
-      <w:r>
-        <w:rPr>
-          <w:i/>
-          <w:iCs/>
-        </w:rPr>
-        <w:t>Where does the car dealer make money?</w:t>
-      </w:r>
-      <w:r>
-        <w:t xml:space="preserve"> </w:t>
-      </w:r>
-      <w:hyperlink r:id="rId11" w:history="1">
-        <w:r>
-          <w:rPr>
-            <w:rStyle w:val="Hyperlink"/>
-          </w:rPr>
-          <w:t>https://www.edmunds.com/car-buying/where-does-the-car-dealer-make-money.html</w:t>
-        </w:r>
-      </w:hyperlink>
-    </w:p>
-    <w:p>
-      <w:pPr>
-        <w:pStyle w:val="NormalWeb"/>
-        <w:ind w:left="567" w:hanging="567"/>
-      </w:pPr>
-      <w:r>
-        <w:t xml:space="preserve">Hyatt, D. (2023, November 13). </w:t>
-      </w:r>
-      <w:r>
-        <w:rPr>
-          <w:i/>
-          <w:iCs/>
-        </w:rPr>
-        <w:t>Used-car shoppers are getting a break as prices fall-unless they need a loan</w:t>
-      </w:r>
-      <w:r>
-        <w:t xml:space="preserve">. Investopedia. </w:t>
-      </w:r>
-      <w:hyperlink r:id="rId12" w:history="1">
-        <w:r>
-          <w:rPr>
-            <w:rStyle w:val="Hyperlink"/>
-          </w:rPr>
-          <w:t>https://www.investopedia.com/used-car-shoppers-are-getting-a-break-as-prices-fall-unless-they-need-a-loan-8401255</w:t>
         </w:r>
       </w:hyperlink>
     </w:p>
@@ -14098,6 +15408,7 @@
   <w:style w:type="character" w:default="1" w:styleId="DefaultParagraphFont">
     <w:name w:val="Default Paragraph Font"/>
     <w:uiPriority w:val="1"/>
+    <w:semiHidden/>
     <w:unhideWhenUsed/>
   </w:style>
   <w:style w:type="table" w:default="1" w:styleId="TableNormal">

</xml_diff>

<commit_message>
Completion of Section G
</commit_message>
<xml_diff>
--- a/Task 3-1.docx
+++ b/Task 3-1.docx
@@ -8086,13 +8086,11 @@
         </w:rPr>
       </w:pPr>
       <w:r>
-        <w:t xml:space="preserve">Scale of 0.0 to 1.0+, with values less than 1.0 indicating that the model outperforms a naive </w:t>
-      </w:r>
-      <w:proofErr w:type="gramStart"/>
-      <w:r>
-        <w:t>method</w:t>
-      </w:r>
-      <w:proofErr w:type="gramEnd"/>
+        <w:t>Scale of 0.0 to 1.0+, with values less than 1.0 indicating that the model outperforms a naive method</w:t>
+      </w:r>
+      <w:r>
+        <w:t>.</w:t>
+      </w:r>
     </w:p>
     <w:p>
       <w:pPr>
@@ -8834,17 +8832,17 @@
           <w:bCs/>
         </w:rPr>
       </w:pPr>
-      <w:bookmarkStart w:id="29" w:name="_Toc154913252"/>
-      <w:bookmarkStart w:id="30" w:name="_Statistical_Significance"/>
+      <w:bookmarkStart w:id="29" w:name="_Statistical_Significance"/>
+      <w:bookmarkStart w:id="30" w:name="_Toc154913252"/>
+      <w:bookmarkEnd w:id="29"/>
+      <w:r>
+        <w:rPr>
+          <w:b/>
+          <w:bCs/>
+        </w:rPr>
+        <w:t>Statistical Significance</w:t>
+      </w:r>
       <w:bookmarkEnd w:id="30"/>
-      <w:r>
-        <w:rPr>
-          <w:b/>
-          <w:bCs/>
-        </w:rPr>
-        <w:t>Statistical Significance</w:t>
-      </w:r>
-      <w:bookmarkEnd w:id="29"/>
     </w:p>
     <w:p>
       <w:pPr>
@@ -10885,18 +10883,16 @@
         <w:t>The random forest algorithm was exhaustively trained, tuned, and examined in this project and it failed to predict used car prices with any viable accuracy. It didn’t matter if the full dataset was used, if features were removed, or if outliers were excluded.</w:t>
       </w:r>
       <w:r>
-        <w:t xml:space="preserve"> Tuning the models hyperparameters did improve accuracy, but </w:t>
-      </w:r>
-      <w:r>
-        <w:t xml:space="preserve">not by enough to make this model </w:t>
-      </w:r>
-      <w:proofErr w:type="spellStart"/>
-      <w:r>
-        <w:t>a</w:t>
-      </w:r>
-      <w:proofErr w:type="spellEnd"/>
-      <w:r>
-        <w:t xml:space="preserve"> viable solution.</w:t>
+        <w:t xml:space="preserve"> Tuning the </w:t>
+      </w:r>
+      <w:r>
+        <w:t>model's</w:t>
+      </w:r>
+      <w:r>
+        <w:t xml:space="preserve"> hyperparameters did improve accuracy, but </w:t>
+      </w:r>
+      <w:r>
+        <w:t>not enough to make this model a viable solution.</w:t>
       </w:r>
       <w:r>
         <w:t xml:space="preserve"> </w:t>
@@ -10907,25 +10903,28 @@
         <w:ind w:firstLine="576"/>
       </w:pPr>
       <w:r>
-        <w:t xml:space="preserve">Our highest performing model, which trained on the dataset’s interquartile range (IQR) and was optimized by cross validating its hyperparameters by grid search, reached a MAPE value of 23.36%. That model </w:t>
+        <w:t xml:space="preserve">Our </w:t>
+      </w:r>
+      <w:r>
+        <w:t>highest-performing</w:t>
+      </w:r>
+      <w:r>
+        <w:t xml:space="preserve"> model, which trained on the dataset’s interquartile range (IQR) and was optimized by </w:t>
+      </w:r>
+      <w:r>
+        <w:t>cross-validating</w:t>
+      </w:r>
+      <w:r>
+        <w:t xml:space="preserve"> its hyperparameters by grid search, reached a MAPE value of 23.36%. That model </w:t>
       </w:r>
       <w:r>
         <w:t xml:space="preserve">also </w:t>
       </w:r>
       <w:r>
-        <w:t xml:space="preserve">posted a .53 MASE score and a .40 R2 score. This shows that while our model does outperform </w:t>
-      </w:r>
-      <w:r>
-        <w:t xml:space="preserve">the accuracy of a </w:t>
-      </w:r>
-      <w:r>
-        <w:t>naïve prediction, it does not fit our data well</w:t>
-      </w:r>
-      <w:r>
-        <w:t xml:space="preserve"> and comes nowhere near close enough</w:t>
-      </w:r>
-      <w:r>
-        <w:t>, accuracy-wise,</w:t>
+        <w:t xml:space="preserve">posted a .53 MASE score and a .40 R2 score. This shows that while our model </w:t>
+      </w:r>
+      <w:r>
+        <w:t>outperforms the accuracy of a naïve prediction, it does not fit our data well, as seen in I.3, and comes nowhere near close enough</w:t>
       </w:r>
       <w:r>
         <w:t xml:space="preserve"> to be deployed in real-world scenarios</w:t>
@@ -10954,40 +10953,328 @@
     <w:p>
       <w:pPr>
         <w:pStyle w:val="Heading2"/>
-      </w:pPr>
+        <w:rPr>
+          <w:b/>
+          <w:bCs/>
+        </w:rPr>
+      </w:pPr>
+      <w:r>
+        <w:rPr>
+          <w:b/>
+          <w:bCs/>
+        </w:rPr>
+        <w:t xml:space="preserve">Effective </w:t>
+      </w:r>
+      <w:r>
+        <w:rPr>
+          <w:b/>
+          <w:bCs/>
+        </w:rPr>
+        <w:t xml:space="preserve">Visual </w:t>
+      </w:r>
+      <w:r>
+        <w:rPr>
+          <w:b/>
+          <w:bCs/>
+        </w:rPr>
+        <w:t>Story</w:t>
+      </w:r>
+      <w:r>
+        <w:rPr>
+          <w:b/>
+          <w:bCs/>
+        </w:rPr>
+        <w:t>t</w:t>
+      </w:r>
+      <w:r>
+        <w:rPr>
+          <w:b/>
+          <w:bCs/>
+        </w:rPr>
+        <w:t>elling</w:t>
+      </w:r>
+    </w:p>
+    <w:p>
+      <w:pPr>
+        <w:ind w:firstLine="576"/>
+      </w:pPr>
+      <w:r>
+        <w:t xml:space="preserve">The following visualizations were created in a Jupyter Notebook using Python’s </w:t>
+      </w:r>
+      <w:r>
+        <w:t>library Matplotlib</w:t>
+      </w:r>
+      <w:r>
+        <w:t xml:space="preserve">.  They </w:t>
+      </w:r>
+      <w:r>
+        <w:t xml:space="preserve">effectively summarize this project’s conclusion and </w:t>
+      </w:r>
+      <w:r>
+        <w:t xml:space="preserve">give </w:t>
+      </w:r>
+      <w:r>
+        <w:t xml:space="preserve">a </w:t>
+      </w:r>
+      <w:r>
+        <w:t xml:space="preserve">visual representation </w:t>
+      </w:r>
+      <w:r>
+        <w:t>of</w:t>
+      </w:r>
+      <w:r>
+        <w:t xml:space="preserve"> our model’s performance as well as key features</w:t>
+      </w:r>
+      <w:r>
+        <w:t xml:space="preserve"> in used vehicle pricing.</w:t>
+      </w:r>
+    </w:p>
+    <w:p>
+      <w:pPr>
+        <w:rPr>
+          <w:b/>
+          <w:bCs/>
+        </w:rPr>
+      </w:pPr>
+      <w:hyperlink w:anchor="_Model_Accuracy_Visualization" w:history="1">
+        <w:r>
+          <w:rPr>
+            <w:rStyle w:val="Hyperlink"/>
+            <w:b/>
+            <w:bCs/>
+          </w:rPr>
+          <w:t>Model Accuracy</w:t>
+        </w:r>
+      </w:hyperlink>
+    </w:p>
+    <w:p>
       <w:r>
         <w:rPr>
           <w:b/>
           <w:bCs/>
         </w:rPr>
         <w:lastRenderedPageBreak/>
-        <w:t>Effective Story</w:t>
-      </w:r>
-      <w:r>
-        <w:rPr>
-          <w:b/>
-          <w:bCs/>
-        </w:rPr>
-        <w:t>t</w:t>
-      </w:r>
-      <w:r>
-        <w:rPr>
-          <w:b/>
-          <w:bCs/>
-        </w:rPr>
-        <w:t xml:space="preserve">elling </w:t>
-      </w:r>
-      <w:r>
-        <w:rPr>
-          <w:b/>
-          <w:bCs/>
-        </w:rPr>
-        <w:t>with Visualizations</w:t>
+        <w:t>Description:</w:t>
+      </w:r>
+      <w:r>
+        <w:t xml:space="preserve"> </w:t>
+      </w:r>
+      <w:r>
+        <w:t xml:space="preserve">Two scatter plots showing the accuracy of the IQR-G and FD-G models. </w:t>
+      </w:r>
+      <w:r>
+        <w:t xml:space="preserve">There are three colorblind-accessible colors </w:t>
+      </w:r>
+      <w:r>
+        <w:t>in</w:t>
+      </w:r>
+      <w:r>
+        <w:t xml:space="preserve"> the plot</w:t>
+      </w:r>
+      <w:r>
+        <w:t>. One to indicate when the model has overpredicted</w:t>
+      </w:r>
+      <w:r>
+        <w:t xml:space="preserve"> a price, one to indicate when the model has underpredicted, and one to show when the model was within 5% of the actual price</w:t>
+      </w:r>
+      <w:r>
+        <w:t>. There is also a fit line to show how well our models fit the dataset it was trained on.</w:t>
+      </w:r>
+    </w:p>
+    <w:p>
+      <w:r>
+        <w:rPr>
+          <w:b/>
+          <w:bCs/>
+        </w:rPr>
+        <w:t>Purpose</w:t>
+      </w:r>
+      <w:r>
+        <w:rPr>
+          <w:b/>
+          <w:bCs/>
+        </w:rPr>
+        <w:t>:</w:t>
+      </w:r>
+      <w:r>
+        <w:rPr>
+          <w:b/>
+          <w:bCs/>
+        </w:rPr>
+        <w:t xml:space="preserve"> </w:t>
+      </w:r>
+      <w:r>
+        <w:t xml:space="preserve">This visualization is </w:t>
+      </w:r>
+      <w:r>
+        <w:t xml:space="preserve">important because we </w:t>
+      </w:r>
+      <w:r>
+        <w:t>can</w:t>
+      </w:r>
+      <w:r>
+        <w:t xml:space="preserve"> see th</w:t>
+      </w:r>
+      <w:r>
+        <w:t xml:space="preserve">e differences between our </w:t>
+      </w:r>
+      <w:r>
+        <w:t>highest-performing</w:t>
+      </w:r>
+      <w:r>
+        <w:t xml:space="preserve"> model iterations</w:t>
+      </w:r>
+      <w:r>
+        <w:t>, including their accuracy. D</w:t>
+      </w:r>
+      <w:r>
+        <w:t xml:space="preserve">espite the IQR-G model posting a lower MAPE score, </w:t>
+      </w:r>
+      <w:r>
+        <w:t>it was only able to predict a handful of prices within 5%</w:t>
+      </w:r>
+      <w:r>
+        <w:t xml:space="preserve"> of the actual price.</w:t>
+      </w:r>
+      <w:r>
+        <w:t xml:space="preserve"> The fit for the IQR-G was </w:t>
+      </w:r>
+      <w:r>
+        <w:t xml:space="preserve">significantly off as well.  Comparing the IQR-G plot to the FD-G plot </w:t>
+      </w:r>
+      <w:r>
+        <w:t>shows</w:t>
+      </w:r>
+      <w:r>
+        <w:t xml:space="preserve"> the trade-offs we </w:t>
+      </w:r>
+      <w:r>
+        <w:t xml:space="preserve">encountered in optimizing our model for the MAPE metric. In the FD-G plot, we see a model with a good fit, but </w:t>
+      </w:r>
+      <w:r>
+        <w:t>even fewer predictions within 5% of the actual prices.</w:t>
+      </w:r>
+    </w:p>
+    <w:p>
+      <w:pPr>
+        <w:rPr>
+          <w:b/>
+          <w:bCs/>
+        </w:rPr>
+      </w:pPr>
+      <w:hyperlink w:anchor="_Model_Feature_Importance" w:history="1">
+        <w:r>
+          <w:rPr>
+            <w:rStyle w:val="Hyperlink"/>
+            <w:b/>
+            <w:bCs/>
+          </w:rPr>
+          <w:t>Model Feature Importance</w:t>
+        </w:r>
+      </w:hyperlink>
+    </w:p>
+    <w:p>
+      <w:r>
+        <w:rPr>
+          <w:b/>
+          <w:bCs/>
+        </w:rPr>
+        <w:t>Description:</w:t>
+      </w:r>
+      <w:r>
+        <w:rPr>
+          <w:b/>
+          <w:bCs/>
+        </w:rPr>
+        <w:t xml:space="preserve"> </w:t>
+      </w:r>
+      <w:r>
+        <w:t>A horizontal bar chart that shows the top 20 features</w:t>
+      </w:r>
+      <w:r>
+        <w:t xml:space="preserve"> for predicting a used vehicle’s price based on importance </w:t>
+      </w:r>
+      <w:r>
+        <w:t>in our IQR-G model.</w:t>
+      </w:r>
+    </w:p>
+    <w:p>
+      <w:r>
+        <w:rPr>
+          <w:b/>
+          <w:bCs/>
+        </w:rPr>
+        <w:t>Purpose:</w:t>
+      </w:r>
+      <w:r>
+        <w:rPr>
+          <w:b/>
+          <w:bCs/>
+        </w:rPr>
+        <w:t xml:space="preserve"> </w:t>
+      </w:r>
+      <w:r>
+        <w:t xml:space="preserve">This visualization provides </w:t>
+      </w:r>
+      <w:r>
+        <w:t xml:space="preserve">us with the key predictors in used vehicle pricing. Even with an inaccurate model, we can see the </w:t>
+      </w:r>
+      <w:r>
+        <w:t xml:space="preserve">top </w:t>
+      </w:r>
+      <w:r>
+        <w:t>features</w:t>
+      </w:r>
+      <w:r>
+        <w:t xml:space="preserve"> are as one might assume, </w:t>
+      </w:r>
+      <w:r>
+        <w:t>miles, horsepower, year, and cylinders.</w:t>
+      </w:r>
+      <w:r>
+        <w:t xml:space="preserve"> These </w:t>
+      </w:r>
+      <w:r>
+        <w:t xml:space="preserve">features </w:t>
+      </w:r>
+      <w:r>
+        <w:t xml:space="preserve">relate to a vehicle’s performance instead of </w:t>
+      </w:r>
+      <w:r>
+        <w:t>its</w:t>
+      </w:r>
+      <w:r>
+        <w:t xml:space="preserve"> </w:t>
+      </w:r>
+      <w:r>
+        <w:t>descript</w:t>
+      </w:r>
+      <w:r>
+        <w:t xml:space="preserve">ion. </w:t>
+      </w:r>
+      <w:r>
+        <w:t>Our descriptive features may have created</w:t>
+      </w:r>
+      <w:r>
+        <w:t xml:space="preserve"> too much noise</w:t>
+      </w:r>
+      <w:r>
+        <w:t>. Perhaps with a dataset that has more performance-based features</w:t>
+      </w:r>
+      <w:r>
+        <w:t>,</w:t>
+      </w:r>
+      <w:r>
+        <w:t xml:space="preserve"> we could improve our model.</w:t>
       </w:r>
     </w:p>
     <w:p>
       <w:pPr>
         <w:pStyle w:val="Heading2"/>
+        <w:rPr>
+          <w:b/>
+          <w:bCs/>
+        </w:rPr>
       </w:pPr>
       <w:r>
         <w:rPr>
@@ -10995,6 +11282,83 @@
           <w:bCs/>
         </w:rPr>
         <w:t>Courses of Action</w:t>
+      </w:r>
+    </w:p>
+    <w:p>
+      <w:pPr>
+        <w:ind w:firstLine="432"/>
+      </w:pPr>
+      <w:r>
+        <w:t>There are two courses of action the dealership can take</w:t>
+      </w:r>
+      <w:r>
+        <w:t xml:space="preserve"> in response to this project and its results. The first</w:t>
+      </w:r>
+      <w:r>
+        <w:t xml:space="preserve"> and most simple is to maintain their current pricing model and reject </w:t>
+      </w:r>
+      <w:r>
+        <w:t>incorporating machine learning into how they price a vehicle. The second</w:t>
+      </w:r>
+      <w:r>
+        <w:t xml:space="preserve"> is to take this project’s results and work on improving them </w:t>
+      </w:r>
+      <w:r>
+        <w:t xml:space="preserve">through experimentation with other machine learning algorithms like </w:t>
+      </w:r>
+      <w:r>
+        <w:t>linear regression, support vector machines</w:t>
+      </w:r>
+      <w:r>
+        <w:t>,</w:t>
+      </w:r>
+      <w:r>
+        <w:t xml:space="preserve"> or </w:t>
+      </w:r>
+      <w:r>
+        <w:t>gradient boosting</w:t>
+      </w:r>
+      <w:r>
+        <w:t xml:space="preserve">. This second course of action could also </w:t>
+      </w:r>
+      <w:r>
+        <w:t>focus on different datasets that incorporate more performance-based vehicle features</w:t>
+      </w:r>
+      <w:r>
+        <w:t xml:space="preserve"> instead of descriptive features like color</w:t>
+      </w:r>
+      <w:r>
+        <w:t xml:space="preserve"> and </w:t>
+      </w:r>
+      <w:r>
+        <w:t>body type</w:t>
+      </w:r>
+      <w:r>
+        <w:t xml:space="preserve">. The dataset used in this project was </w:t>
+      </w:r>
+      <w:r>
+        <w:t xml:space="preserve">of </w:t>
+      </w:r>
+      <w:r>
+        <w:t>vehicles</w:t>
+      </w:r>
+      <w:r>
+        <w:t xml:space="preserve"> listed on a public marketplace</w:t>
+      </w:r>
+      <w:r>
+        <w:t xml:space="preserve"> so</w:t>
+      </w:r>
+      <w:r>
+        <w:t xml:space="preserve"> </w:t>
+      </w:r>
+      <w:r>
+        <w:t>it’s</w:t>
+      </w:r>
+      <w:r>
+        <w:t xml:space="preserve"> possible with internal data and a more exhaustive feature list, </w:t>
+      </w:r>
+      <w:r>
+        <w:t>our prediction capabilities could improve.</w:t>
       </w:r>
     </w:p>
     <w:p>
@@ -11128,6 +11492,8 @@
         </w:rPr>
       </w:pPr>
       <w:bookmarkStart w:id="41" w:name="_Toc154913260"/>
+      <w:bookmarkStart w:id="42" w:name="_Model_Accuracy_Visualization"/>
+      <w:bookmarkEnd w:id="42"/>
       <w:r>
         <w:rPr>
           <w:b/>
@@ -11388,16 +11754,17 @@
           <w:bCs/>
         </w:rPr>
       </w:pPr>
-      <w:bookmarkStart w:id="42" w:name="_Toc154913261"/>
-      <w:r>
-        <w:rPr>
-          <w:b/>
-          <w:bCs/>
-        </w:rPr>
-        <w:lastRenderedPageBreak/>
+      <w:bookmarkStart w:id="43" w:name="_Toc154913261"/>
+      <w:bookmarkStart w:id="44" w:name="_Model_Feature_Importance"/>
+      <w:bookmarkEnd w:id="44"/>
+      <w:r>
+        <w:rPr>
+          <w:b/>
+          <w:bCs/>
+        </w:rPr>
         <w:t>Model Feature Importance Visualization</w:t>
       </w:r>
-      <w:bookmarkEnd w:id="42"/>
+      <w:bookmarkEnd w:id="43"/>
     </w:p>
     <w:p>
       <w:r>
@@ -11482,7 +11849,7 @@
           <w:bCs/>
         </w:rPr>
       </w:pPr>
-      <w:bookmarkStart w:id="43" w:name="_Toc154913262"/>
+      <w:bookmarkStart w:id="45" w:name="_Toc154913262"/>
       <w:r>
         <w:rPr>
           <w:b/>
@@ -11490,7 +11857,7 @@
         </w:rPr>
         <w:t>References</w:t>
       </w:r>
-      <w:bookmarkEnd w:id="43"/>
+      <w:bookmarkEnd w:id="45"/>
     </w:p>
     <w:p>
       <w:pPr>

</xml_diff>